<commit_message>
SameIntent, added some tests, organizational changes
</commit_message>
<xml_diff>
--- a/Documentation/Updates to RoslynDom.docx
+++ b/Documentation/Updates to RoslynDom.docx
@@ -31,7 +31,7 @@
         </w:rPr>
         <w:t xml:space="preserve">Thanks to </w:t>
       </w:r>
-      <w:hyperlink r:id="rId4" w:history="1">
+      <w:hyperlink r:id="rId5" w:history="1">
         <w:r>
           <w:rPr>
             <w:rStyle w:val="Hyperlink"/>
@@ -126,7 +126,7 @@
       <w:r>
         <w:t xml:space="preserve">You can get the bits </w:t>
       </w:r>
-      <w:hyperlink r:id="rId5" w:history="1">
+      <w:hyperlink r:id="rId6" w:history="1">
         <w:r>
           <w:rPr>
             <w:rStyle w:val="Hyperlink"/>
@@ -379,10 +379,7 @@
       </w:r>
       <w:proofErr w:type="spellEnd"/>
       <w:r>
-        <w:t xml:space="preserve"> 1.0.9</w:t>
-      </w:r>
-      <w:r>
-        <w:t xml:space="preserve"> Alpha</w:t>
+        <w:t xml:space="preserve"> 1.0.9 Alpha</w:t>
       </w:r>
     </w:p>
     <w:p>
@@ -391,6 +388,120 @@
       </w:pPr>
       <w:proofErr w:type="spellStart"/>
       <w:r>
+        <w:t>RawItem</w:t>
+      </w:r>
+      <w:proofErr w:type="spellEnd"/>
+      <w:r>
+        <w:t xml:space="preserve"> and </w:t>
+      </w:r>
+      <w:proofErr w:type="spellStart"/>
+      <w:r>
+        <w:t>OriginalRawItem</w:t>
+      </w:r>
+      <w:proofErr w:type="spellEnd"/>
+      <w:r>
+        <w:t xml:space="preserve"> semantic changes</w:t>
+      </w:r>
+    </w:p>
+    <w:p>
+      <w:proofErr w:type="spellStart"/>
+      <w:r>
+        <w:t>RawItem</w:t>
+      </w:r>
+      <w:proofErr w:type="spellEnd"/>
+      <w:r>
+        <w:t xml:space="preserve"> and the new </w:t>
+      </w:r>
+      <w:proofErr w:type="spellStart"/>
+      <w:r>
+        <w:t>OriginalRawItem</w:t>
+      </w:r>
+      <w:proofErr w:type="spellEnd"/>
+      <w:r>
+        <w:t xml:space="preserve"> on the </w:t>
+      </w:r>
+      <w:proofErr w:type="spellStart"/>
+      <w:r>
+        <w:t>IDom</w:t>
+      </w:r>
+      <w:proofErr w:type="spellEnd"/>
+      <w:r>
+        <w:t xml:space="preserve"> interface represent the underlying data in an agnostic way. </w:t>
+      </w:r>
+      <w:proofErr w:type="spellStart"/>
+      <w:r>
+        <w:t>IDom</w:t>
+      </w:r>
+      <w:proofErr w:type="spellEnd"/>
+      <w:r>
+        <w:t xml:space="preserve"> is agnostic on mutability so there may be future implementations where </w:t>
+      </w:r>
+      <w:proofErr w:type="spellStart"/>
+      <w:r>
+        <w:t>RawItem</w:t>
+      </w:r>
+      <w:proofErr w:type="spellEnd"/>
+      <w:r>
+        <w:t xml:space="preserve"> and </w:t>
+      </w:r>
+      <w:proofErr w:type="spellStart"/>
+      <w:r>
+        <w:t>OriginalRawItem</w:t>
+      </w:r>
+      <w:proofErr w:type="spellEnd"/>
+      <w:r>
+        <w:t xml:space="preserve"> are always the same. I want the semantics to be clear that </w:t>
+      </w:r>
+      <w:proofErr w:type="spellStart"/>
+      <w:r>
+        <w:t>RawItem</w:t>
+      </w:r>
+      <w:proofErr w:type="spellEnd"/>
+      <w:r>
+        <w:t xml:space="preserve"> is the best current capturing of the tree, and </w:t>
+      </w:r>
+      <w:proofErr w:type="spellStart"/>
+      <w:r>
+        <w:t>OriginalRawItem</w:t>
+      </w:r>
+      <w:proofErr w:type="spellEnd"/>
+      <w:r>
+        <w:t xml:space="preserve"> is the original unchanged item. This intentionally implies that the original must be maintained. </w:t>
+      </w:r>
+    </w:p>
+    <w:p/>
+    <w:p>
+      <w:proofErr w:type="spellStart"/>
+      <w:r>
+        <w:t>TypedSyntax</w:t>
+      </w:r>
+      <w:proofErr w:type="spellEnd"/>
+      <w:r>
+        <w:t xml:space="preserve"> and </w:t>
+      </w:r>
+      <w:proofErr w:type="spellStart"/>
+      <w:r>
+        <w:t>OriginalTypedSyntax</w:t>
+      </w:r>
+      <w:proofErr w:type="spellEnd"/>
+      <w:r>
+        <w:t xml:space="preserve"> are the </w:t>
+      </w:r>
+      <w:proofErr w:type="spellStart"/>
+      <w:r>
+        <w:t>RDom</w:t>
+      </w:r>
+      <w:proofErr w:type="spellEnd"/>
+      <w:r>
+        <w:t xml:space="preserve"> implementations of these generalized ideas. </w:t>
+      </w:r>
+    </w:p>
+    <w:p>
+      <w:pPr>
+        <w:pStyle w:val="Heading1"/>
+      </w:pPr>
+      <w:proofErr w:type="spellStart"/>
+      <w:r>
         <w:t>AddMember</w:t>
       </w:r>
       <w:proofErr w:type="spellEnd"/>
@@ -413,7 +524,10 @@
     </w:p>
     <w:p>
       <w:r>
-        <w:t xml:space="preserve">As the first step to mutability, </w:t>
+        <w:t>To support</w:t>
+      </w:r>
+      <w:r>
+        <w:t xml:space="preserve"> mutability, </w:t>
       </w:r>
       <w:proofErr w:type="spellStart"/>
       <w:r>
@@ -422,211 +536,331 @@
       <w:proofErr w:type="spellEnd"/>
       <w:r>
         <w:t xml:space="preserve"> methods were added to these two base classes. This makes the ability to add types and type members available to appropriate types, namespaces, and the root. </w:t>
+      </w:r>
+    </w:p>
+    <w:p/>
+    <w:p>
+      <w:pPr>
+        <w:pStyle w:val="Heading1"/>
+      </w:pPr>
+      <w:r>
+        <w:t xml:space="preserve">Changed </w:t>
+      </w:r>
+      <w:proofErr w:type="spellStart"/>
+      <w:r>
+        <w:t>PublicAnnotation</w:t>
+      </w:r>
+      <w:proofErr w:type="spellEnd"/>
+      <w:r>
+        <w:t xml:space="preserve"> to a Class </w:t>
+      </w:r>
+    </w:p>
+    <w:p>
+      <w:proofErr w:type="spellStart"/>
+      <w:r>
+        <w:t>PublicAnnotation</w:t>
+      </w:r>
+      <w:proofErr w:type="spellEnd"/>
+      <w:r>
+        <w:t xml:space="preserve"> was a </w:t>
+      </w:r>
+      <w:proofErr w:type="spellStart"/>
+      <w:r>
+        <w:t>struct</w:t>
+      </w:r>
+      <w:proofErr w:type="spellEnd"/>
+      <w:r>
+        <w:t xml:space="preserve">. This was the only </w:t>
+      </w:r>
+      <w:proofErr w:type="spellStart"/>
+      <w:r>
+        <w:t>struct</w:t>
+      </w:r>
+      <w:proofErr w:type="spellEnd"/>
+      <w:r>
+        <w:t xml:space="preserve"> in the system and I felt the value/reference semantic difference would be detrimental to maintenance. </w:t>
+      </w:r>
+      <w:r>
+        <w:t xml:space="preserve">As part of this, I removed the equality testing and added a </w:t>
+      </w:r>
+      <w:proofErr w:type="spellStart"/>
+      <w:r>
+        <w:t>SameIntent</w:t>
+      </w:r>
+      <w:proofErr w:type="spellEnd"/>
+      <w:r>
+        <w:t xml:space="preserve"> method.</w:t>
+      </w:r>
+    </w:p>
+    <w:p/>
+    <w:p>
+      <w:pPr>
+        <w:pStyle w:val="Heading1"/>
+      </w:pPr>
+      <w:r>
+        <w:t xml:space="preserve">Added </w:t>
+      </w:r>
+      <w:proofErr w:type="spellStart"/>
+      <w:r>
+        <w:t>IHasSameIntentMethod</w:t>
+      </w:r>
+      <w:proofErr w:type="spellEnd"/>
+    </w:p>
+    <w:p>
+      <w:r>
+        <w:t xml:space="preserve">Another characteristic interface was added for the </w:t>
+      </w:r>
+      <w:proofErr w:type="spellStart"/>
+      <w:r>
+        <w:t>SameIntent</w:t>
+      </w:r>
+      <w:proofErr w:type="spellEnd"/>
+      <w:r>
+        <w:t xml:space="preserve"> methods. This is for consistency with other characteristic interface usage. </w:t>
+      </w:r>
+    </w:p>
+    <w:p/>
+    <w:p>
+      <w:pPr>
+        <w:pStyle w:val="Heading1"/>
+      </w:pPr>
+      <w:r>
+        <w:t xml:space="preserve">Changed </w:t>
+      </w:r>
+      <w:proofErr w:type="spellStart"/>
+      <w:r>
+        <w:t>SameIntent</w:t>
+      </w:r>
+      <w:proofErr w:type="spellEnd"/>
+      <w:r>
+        <w:t xml:space="preserve"> method</w:t>
+      </w:r>
+      <w:r>
+        <w:t xml:space="preserve"> </w:t>
+      </w:r>
+      <w:r>
+        <w:t>type parameter</w:t>
+      </w:r>
+    </w:p>
+    <w:p>
+      <w:r>
+        <w:t xml:space="preserve">Previously the </w:t>
+      </w:r>
+      <w:proofErr w:type="spellStart"/>
+      <w:r>
+        <w:t>SameIntent</w:t>
+      </w:r>
+      <w:proofErr w:type="spellEnd"/>
+      <w:r>
+        <w:t xml:space="preserve"> method appeared on the strongly typed </w:t>
+      </w:r>
+      <w:proofErr w:type="spellStart"/>
+      <w:r>
+        <w:t>IDom</w:t>
+      </w:r>
+      <w:proofErr w:type="spellEnd"/>
+      <w:r>
+        <w:t xml:space="preserve">&lt;T&gt; interface and could only be called on items of the same type. This was overly restrictive, so the method was changed to have a local strongly typed parameter, constraint only to be a class. Comparing different </w:t>
+      </w:r>
+      <w:proofErr w:type="spellStart"/>
+      <w:r>
+        <w:t>IDom</w:t>
+      </w:r>
+      <w:proofErr w:type="spellEnd"/>
+      <w:r>
+        <w:t xml:space="preserve"> types of the current implementations will always return false, although it is possible that a derived class could be created that had different behavior, but the same intent, as one of the existing implementation classes, and could therefore return true as the same intent. This was also done to support scenarios where the type is not known, such as public annotations that might be </w:t>
+      </w:r>
+      <w:proofErr w:type="spellStart"/>
+      <w:r>
+        <w:t>IDom</w:t>
+      </w:r>
+      <w:proofErr w:type="spellEnd"/>
+      <w:r>
+        <w:t xml:space="preserve"> types. </w:t>
+      </w:r>
+    </w:p>
+    <w:p/>
+    <w:p>
+      <w:pPr>
+        <w:pStyle w:val="Heading1"/>
+      </w:pPr>
+      <w:r>
+        <w:lastRenderedPageBreak/>
+        <w:t xml:space="preserve">Changed inheritance semantics of </w:t>
+      </w:r>
+      <w:proofErr w:type="spellStart"/>
+      <w:proofErr w:type="gramStart"/>
+      <w:r>
+        <w:t>SameIntent</w:t>
+      </w:r>
+      <w:proofErr w:type="spellEnd"/>
+      <w:r>
+        <w:t>(</w:t>
+      </w:r>
+      <w:proofErr w:type="gramEnd"/>
+      <w:r>
+        <w:t>) method</w:t>
+      </w:r>
+    </w:p>
+    <w:p>
+      <w:r>
+        <w:t xml:space="preserve">The previous inheritance semantics of the </w:t>
+      </w:r>
+      <w:proofErr w:type="spellStart"/>
+      <w:r>
+        <w:t>SameIntent</w:t>
+      </w:r>
+      <w:proofErr w:type="spellEnd"/>
+      <w:r>
+        <w:t xml:space="preserve"> method were to directly override the public </w:t>
+      </w:r>
+      <w:proofErr w:type="spellStart"/>
+      <w:r>
+        <w:t>SameIntent</w:t>
+      </w:r>
+      <w:proofErr w:type="spellEnd"/>
+      <w:r>
+        <w:t xml:space="preserve"> method. This method is no longer virtual. Instead override the </w:t>
+      </w:r>
+      <w:proofErr w:type="spellStart"/>
+      <w:r>
+        <w:t>CheckSameIntent</w:t>
+      </w:r>
+      <w:proofErr w:type="spellEnd"/>
+      <w:r>
+        <w:t xml:space="preserve"> protected method. Be sure to call the base </w:t>
+      </w:r>
+      <w:proofErr w:type="spellStart"/>
+      <w:r>
+        <w:t>CheckSameIntent</w:t>
+      </w:r>
+      <w:proofErr w:type="spellEnd"/>
+      <w:r>
+        <w:t xml:space="preserve"> method for correct behavior. </w:t>
+      </w:r>
+    </w:p>
+    <w:p/>
+    <w:p>
+      <w:pPr>
+        <w:pStyle w:val="Heading1"/>
+      </w:pPr>
+      <w:proofErr w:type="spellStart"/>
+      <w:r>
+        <w:t>SameIntent</w:t>
+      </w:r>
+      <w:proofErr w:type="spellEnd"/>
+      <w:r>
+        <w:t xml:space="preserve"> and names</w:t>
+      </w:r>
+    </w:p>
+    <w:p>
+      <w:r>
+        <w:t xml:space="preserve">Type members (fields, properties, methods and </w:t>
+      </w:r>
+      <w:proofErr w:type="spellStart"/>
+      <w:r>
+        <w:t>enum</w:t>
+      </w:r>
+      <w:proofErr w:type="spellEnd"/>
+      <w:r>
+        <w:t xml:space="preserve">) do not include outer name when considering same intent. </w:t>
+      </w:r>
+    </w:p>
+    <w:p/>
+    <w:p>
+      <w:r>
+        <w:t xml:space="preserve">Stem members (types, namespaces) do not include namespace/qualified name in same intent. </w:t>
+      </w:r>
+    </w:p>
+    <w:p/>
+    <w:p>
+      <w:pPr>
+        <w:pStyle w:val="Heading1"/>
+      </w:pPr>
+      <w:r>
+        <w:t>Virtual Matches method added to IDom&lt;T&gt;</w:t>
       </w:r>
       <w:bookmarkStart w:id="0" w:name="_GoBack"/>
       <w:bookmarkEnd w:id="0"/>
     </w:p>
-    <w:p/>
+    <w:p>
+      <w:r>
+        <w:t xml:space="preserve">Immediately this allows </w:t>
+      </w:r>
+      <w:proofErr w:type="spellStart"/>
+      <w:r>
+        <w:t>CheckSameIntentChild</w:t>
+      </w:r>
+      <w:proofErr w:type="spellEnd"/>
+      <w:r>
+        <w:t xml:space="preserve"> to better find the other child to compare to. It also provides a generalized way to find items in a list. </w:t>
+      </w:r>
+    </w:p>
     <w:p>
       <w:pPr>
         <w:pStyle w:val="Heading1"/>
       </w:pPr>
       <w:r>
-        <w:t xml:space="preserve">Changed </w:t>
-      </w:r>
-      <w:proofErr w:type="spellStart"/>
-      <w:r>
-        <w:t>PublicAnnotation</w:t>
-      </w:r>
-      <w:proofErr w:type="spellEnd"/>
-      <w:r>
-        <w:t xml:space="preserve"> to a Class </w:t>
-      </w:r>
-    </w:p>
-    <w:p>
-      <w:proofErr w:type="spellStart"/>
-      <w:r>
-        <w:t>PublicAnnotation</w:t>
-      </w:r>
-      <w:proofErr w:type="spellEnd"/>
-      <w:r>
-        <w:t xml:space="preserve"> was a </w:t>
-      </w:r>
-      <w:proofErr w:type="spellStart"/>
-      <w:r>
-        <w:t>struct</w:t>
-      </w:r>
-      <w:proofErr w:type="spellEnd"/>
-      <w:r>
-        <w:t xml:space="preserve">. This was the only </w:t>
-      </w:r>
-      <w:proofErr w:type="spellStart"/>
-      <w:r>
-        <w:t>struct</w:t>
-      </w:r>
-      <w:proofErr w:type="spellEnd"/>
-      <w:r>
-        <w:t xml:space="preserve"> in the system and I felt the value/reference semantic difference would be detrimental to maintenance. </w:t>
-      </w:r>
-      <w:r>
-        <w:t xml:space="preserve">As part of this, I removed the equality testing and added a </w:t>
-      </w:r>
-      <w:proofErr w:type="spellStart"/>
-      <w:r>
-        <w:t>SameIntent</w:t>
-      </w:r>
-      <w:proofErr w:type="spellEnd"/>
-      <w:r>
-        <w:t xml:space="preserve"> method.</w:t>
-      </w:r>
-    </w:p>
-    <w:p/>
-    <w:p>
-      <w:pPr>
-        <w:pStyle w:val="Heading1"/>
-      </w:pPr>
-      <w:r>
-        <w:t xml:space="preserve">Added </w:t>
-      </w:r>
-      <w:proofErr w:type="spellStart"/>
-      <w:r>
-        <w:t>IHasSameIntentMethod</w:t>
-      </w:r>
-      <w:proofErr w:type="spellEnd"/>
-    </w:p>
-    <w:p>
-      <w:r>
-        <w:t xml:space="preserve">Another characteristic interface was added for the </w:t>
-      </w:r>
-      <w:proofErr w:type="spellStart"/>
-      <w:r>
-        <w:t>SameIntent</w:t>
-      </w:r>
-      <w:proofErr w:type="spellEnd"/>
-      <w:r>
-        <w:t xml:space="preserve"> methods. This is for consistency with other characteristic interface usage. </w:t>
-      </w:r>
-    </w:p>
-    <w:p/>
-    <w:p>
-      <w:pPr>
-        <w:pStyle w:val="Heading1"/>
-      </w:pPr>
-      <w:r>
-        <w:t xml:space="preserve">Changed </w:t>
-      </w:r>
-      <w:proofErr w:type="spellStart"/>
-      <w:r>
-        <w:t>SameIntent</w:t>
-      </w:r>
-      <w:proofErr w:type="spellEnd"/>
-      <w:r>
-        <w:t xml:space="preserve"> method</w:t>
-      </w:r>
-      <w:r>
-        <w:t xml:space="preserve"> </w:t>
-      </w:r>
-      <w:r>
-        <w:t>type parameter</w:t>
-      </w:r>
-    </w:p>
-    <w:p>
-      <w:r>
-        <w:t xml:space="preserve">Previously the </w:t>
-      </w:r>
-      <w:proofErr w:type="spellStart"/>
-      <w:r>
-        <w:t>SameIntent</w:t>
-      </w:r>
-      <w:proofErr w:type="spellEnd"/>
-      <w:r>
-        <w:t xml:space="preserve"> method appeared on the strongly typed </w:t>
-      </w:r>
-      <w:proofErr w:type="spellStart"/>
-      <w:r>
-        <w:t>IDom</w:t>
-      </w:r>
-      <w:proofErr w:type="spellEnd"/>
-      <w:r>
-        <w:t xml:space="preserve">&lt;T&gt; interface and could only be called on items of the same type. This was overly restrictive, so the method was changed to have a local strongly typed parameter, constraint only to be a class. Comparing different </w:t>
-      </w:r>
-      <w:proofErr w:type="spellStart"/>
-      <w:r>
-        <w:t>IDom</w:t>
-      </w:r>
-      <w:proofErr w:type="spellEnd"/>
-      <w:r>
-        <w:t xml:space="preserve"> types of the current implementations will always return false, although it is possible that a derived class could be created that had different behavior, but the same intent, as one of the existing implementation classes, and could therefore return true as the same intent. This was also done to support scenarios where the type is not known, such as public annotations that might be </w:t>
-      </w:r>
-      <w:proofErr w:type="spellStart"/>
-      <w:r>
-        <w:t>IDom</w:t>
-      </w:r>
-      <w:proofErr w:type="spellEnd"/>
-      <w:r>
-        <w:t xml:space="preserve"> types. </w:t>
-      </w:r>
-    </w:p>
-    <w:p/>
-    <w:p>
-      <w:pPr>
-        <w:pStyle w:val="Heading1"/>
-      </w:pPr>
-      <w:r>
-        <w:t xml:space="preserve">Changed inheritance semantics of </w:t>
-      </w:r>
-      <w:proofErr w:type="spellStart"/>
-      <w:proofErr w:type="gramStart"/>
-      <w:r>
-        <w:t>SameIntent</w:t>
-      </w:r>
-      <w:proofErr w:type="spellEnd"/>
-      <w:r>
-        <w:t>(</w:t>
-      </w:r>
-      <w:proofErr w:type="gramEnd"/>
-      <w:r>
-        <w:t>) method</w:t>
-      </w:r>
-    </w:p>
-    <w:p>
-      <w:r>
-        <w:t xml:space="preserve">The previous inheritance semantics of the </w:t>
-      </w:r>
-      <w:proofErr w:type="spellStart"/>
-      <w:r>
-        <w:t>SameIntent</w:t>
-      </w:r>
-      <w:proofErr w:type="spellEnd"/>
-      <w:r>
-        <w:t xml:space="preserve"> method were to directly override the public </w:t>
-      </w:r>
-      <w:proofErr w:type="spellStart"/>
-      <w:r>
-        <w:t>SameIntent</w:t>
-      </w:r>
-      <w:proofErr w:type="spellEnd"/>
-      <w:r>
-        <w:t xml:space="preserve"> method. This method is no longer virtual. Instead override the </w:t>
-      </w:r>
-      <w:proofErr w:type="spellStart"/>
-      <w:r>
-        <w:t>CheckSameIntent</w:t>
-      </w:r>
-      <w:proofErr w:type="spellEnd"/>
-      <w:r>
-        <w:t xml:space="preserve"> protected method. Be sure to call the base </w:t>
-      </w:r>
-      <w:proofErr w:type="spellStart"/>
-      <w:r>
-        <w:t>CheckSameIntent</w:t>
-      </w:r>
-      <w:proofErr w:type="spellEnd"/>
-      <w:r>
-        <w:t xml:space="preserve"> method for correct behavior. </w:t>
-      </w:r>
-    </w:p>
-    <w:p/>
+        <w:t>Internal cleanup</w:t>
+      </w:r>
+    </w:p>
+    <w:p>
+      <w:pPr>
+        <w:pStyle w:val="ListParagraph"/>
+        <w:numPr>
+          <w:ilvl w:val="0"/>
+          <w:numId w:val="1"/>
+        </w:numPr>
+      </w:pPr>
+      <w:r>
+        <w:t xml:space="preserve">Separated </w:t>
+      </w:r>
+      <w:proofErr w:type="spellStart"/>
+      <w:r>
+        <w:t>RDomBase</w:t>
+      </w:r>
+      <w:proofErr w:type="spellEnd"/>
+      <w:r>
+        <w:t xml:space="preserve"> classes into separate files</w:t>
+      </w:r>
+    </w:p>
+    <w:p>
+      <w:pPr>
+        <w:pStyle w:val="ListParagraph"/>
+        <w:numPr>
+          <w:ilvl w:val="0"/>
+          <w:numId w:val="1"/>
+        </w:numPr>
+      </w:pPr>
+      <w:r>
+        <w:t xml:space="preserve">Created </w:t>
+      </w:r>
+      <w:proofErr w:type="spellStart"/>
+      <w:r>
+        <w:t>SameIntentHelper</w:t>
+      </w:r>
+      <w:proofErr w:type="spellEnd"/>
+    </w:p>
+    <w:p>
+      <w:pPr>
+        <w:pStyle w:val="ListParagraph"/>
+        <w:numPr>
+          <w:ilvl w:val="0"/>
+          <w:numId w:val="1"/>
+        </w:numPr>
+      </w:pPr>
+      <w:r>
+        <w:t xml:space="preserve">Changes to how </w:t>
+      </w:r>
+      <w:proofErr w:type="spellStart"/>
+      <w:r>
+        <w:t>IHasNamespace</w:t>
+      </w:r>
+      <w:proofErr w:type="spellEnd"/>
+      <w:r>
+        <w:t xml:space="preserve"> properties are stored and used</w:t>
+      </w:r>
+    </w:p>
     <w:p/>
     <w:p>
       <w:pPr>
@@ -645,6 +879,126 @@
     </w:sectPr>
   </w:body>
 </w:document>
+</file>
+
+<file path=word/numbering.xml><?xml version="1.0" encoding="utf-8"?>
+<w:numbering xmlns:wpc="http://schemas.microsoft.com/office/word/2010/wordprocessingCanvas" xmlns:mc="http://schemas.openxmlformats.org/markup-compatibility/2006" xmlns:o="urn:schemas-microsoft-com:office:office" xmlns:r="http://schemas.openxmlformats.org/officeDocument/2006/relationships" xmlns:m="http://schemas.openxmlformats.org/officeDocument/2006/math" xmlns:v="urn:schemas-microsoft-com:vml" xmlns:wp14="http://schemas.microsoft.com/office/word/2010/wordprocessingDrawing" xmlns:wp="http://schemas.openxmlformats.org/drawingml/2006/wordprocessingDrawing" xmlns:w10="urn:schemas-microsoft-com:office:word" xmlns:w="http://schemas.openxmlformats.org/wordprocessingml/2006/main" xmlns:w14="http://schemas.microsoft.com/office/word/2010/wordml" xmlns:w15="http://schemas.microsoft.com/office/word/2012/wordml" xmlns:wpg="http://schemas.microsoft.com/office/word/2010/wordprocessingGroup" xmlns:wpi="http://schemas.microsoft.com/office/word/2010/wordprocessingInk" xmlns:wne="http://schemas.microsoft.com/office/word/2006/wordml" xmlns:wps="http://schemas.microsoft.com/office/word/2010/wordprocessingShape" mc:Ignorable="w14 w15 wp14">
+  <w:abstractNum w:abstractNumId="0">
+    <w:nsid w:val="072004A3"/>
+    <w:multiLevelType w:val="hybridMultilevel"/>
+    <w:tmpl w:val="1BBAFBC0"/>
+    <w:lvl w:ilvl="0" w:tplc="13DEA888">
+      <w:numFmt w:val="bullet"/>
+      <w:lvlText w:val="-"/>
+      <w:lvlJc w:val="left"/>
+      <w:pPr>
+        <w:ind w:left="720" w:hanging="360"/>
+      </w:pPr>
+      <w:rPr>
+        <w:rFonts w:ascii="Calibri" w:eastAsiaTheme="minorHAnsi" w:hAnsi="Calibri" w:cstheme="minorBidi" w:hint="default"/>
+      </w:rPr>
+    </w:lvl>
+    <w:lvl w:ilvl="1" w:tplc="04090003" w:tentative="1">
+      <w:start w:val="1"/>
+      <w:numFmt w:val="bullet"/>
+      <w:lvlText w:val="o"/>
+      <w:lvlJc w:val="left"/>
+      <w:pPr>
+        <w:ind w:left="1440" w:hanging="360"/>
+      </w:pPr>
+      <w:rPr>
+        <w:rFonts w:ascii="Courier New" w:hAnsi="Courier New" w:cs="Courier New" w:hint="default"/>
+      </w:rPr>
+    </w:lvl>
+    <w:lvl w:ilvl="2" w:tplc="04090005" w:tentative="1">
+      <w:start w:val="1"/>
+      <w:numFmt w:val="bullet"/>
+      <w:lvlText w:val=""/>
+      <w:lvlJc w:val="left"/>
+      <w:pPr>
+        <w:ind w:left="2160" w:hanging="360"/>
+      </w:pPr>
+      <w:rPr>
+        <w:rFonts w:ascii="Wingdings" w:hAnsi="Wingdings" w:hint="default"/>
+      </w:rPr>
+    </w:lvl>
+    <w:lvl w:ilvl="3" w:tplc="04090001" w:tentative="1">
+      <w:start w:val="1"/>
+      <w:numFmt w:val="bullet"/>
+      <w:lvlText w:val=""/>
+      <w:lvlJc w:val="left"/>
+      <w:pPr>
+        <w:ind w:left="2880" w:hanging="360"/>
+      </w:pPr>
+      <w:rPr>
+        <w:rFonts w:ascii="Symbol" w:hAnsi="Symbol" w:hint="default"/>
+      </w:rPr>
+    </w:lvl>
+    <w:lvl w:ilvl="4" w:tplc="04090003" w:tentative="1">
+      <w:start w:val="1"/>
+      <w:numFmt w:val="bullet"/>
+      <w:lvlText w:val="o"/>
+      <w:lvlJc w:val="left"/>
+      <w:pPr>
+        <w:ind w:left="3600" w:hanging="360"/>
+      </w:pPr>
+      <w:rPr>
+        <w:rFonts w:ascii="Courier New" w:hAnsi="Courier New" w:cs="Courier New" w:hint="default"/>
+      </w:rPr>
+    </w:lvl>
+    <w:lvl w:ilvl="5" w:tplc="04090005" w:tentative="1">
+      <w:start w:val="1"/>
+      <w:numFmt w:val="bullet"/>
+      <w:lvlText w:val=""/>
+      <w:lvlJc w:val="left"/>
+      <w:pPr>
+        <w:ind w:left="4320" w:hanging="360"/>
+      </w:pPr>
+      <w:rPr>
+        <w:rFonts w:ascii="Wingdings" w:hAnsi="Wingdings" w:hint="default"/>
+      </w:rPr>
+    </w:lvl>
+    <w:lvl w:ilvl="6" w:tplc="04090001" w:tentative="1">
+      <w:start w:val="1"/>
+      <w:numFmt w:val="bullet"/>
+      <w:lvlText w:val=""/>
+      <w:lvlJc w:val="left"/>
+      <w:pPr>
+        <w:ind w:left="5040" w:hanging="360"/>
+      </w:pPr>
+      <w:rPr>
+        <w:rFonts w:ascii="Symbol" w:hAnsi="Symbol" w:hint="default"/>
+      </w:rPr>
+    </w:lvl>
+    <w:lvl w:ilvl="7" w:tplc="04090003" w:tentative="1">
+      <w:start w:val="1"/>
+      <w:numFmt w:val="bullet"/>
+      <w:lvlText w:val="o"/>
+      <w:lvlJc w:val="left"/>
+      <w:pPr>
+        <w:ind w:left="5760" w:hanging="360"/>
+      </w:pPr>
+      <w:rPr>
+        <w:rFonts w:ascii="Courier New" w:hAnsi="Courier New" w:cs="Courier New" w:hint="default"/>
+      </w:rPr>
+    </w:lvl>
+    <w:lvl w:ilvl="8" w:tplc="04090005" w:tentative="1">
+      <w:start w:val="1"/>
+      <w:numFmt w:val="bullet"/>
+      <w:lvlText w:val=""/>
+      <w:lvlJc w:val="left"/>
+      <w:pPr>
+        <w:ind w:left="6480" w:hanging="360"/>
+      </w:pPr>
+      <w:rPr>
+        <w:rFonts w:ascii="Wingdings" w:hAnsi="Wingdings" w:hint="default"/>
+      </w:rPr>
+    </w:lvl>
+  </w:abstractNum>
+  <w:num w:numId="1">
+    <w:abstractNumId w:val="0"/>
+  </w:num>
+</w:numbering>
 </file>
 
 <file path=word/styles.xml><?xml version="1.0" encoding="utf-8"?>
@@ -1160,6 +1514,17 @@
       <w:szCs w:val="56"/>
     </w:rPr>
   </w:style>
+  <w:style w:type="paragraph" w:styleId="ListParagraph">
+    <w:name w:val="List Paragraph"/>
+    <w:basedOn w:val="Normal"/>
+    <w:uiPriority w:val="34"/>
+    <w:qFormat/>
+    <w:rsid w:val="002F4075"/>
+    <w:pPr>
+      <w:ind w:left="720"/>
+      <w:contextualSpacing/>
+    </w:pPr>
+  </w:style>
 </w:styles>
 </file>
 

</xml_diff>

<commit_message>
Shelving from SameIntent redesign
</commit_message>
<xml_diff>
--- a/Documentation/Updates to RoslynDom.docx
+++ b/Documentation/Updates to RoslynDom.docx
@@ -386,6 +386,183 @@
       <w:pPr>
         <w:pStyle w:val="Heading1"/>
       </w:pPr>
+      <w:r>
+        <w:t>New Parent property on all items</w:t>
+      </w:r>
+    </w:p>
+    <w:p>
+      <w:proofErr w:type="spellStart"/>
+      <w:r>
+        <w:t>IDom</w:t>
+      </w:r>
+      <w:proofErr w:type="spellEnd"/>
+      <w:r>
+        <w:t xml:space="preserve"> now contains a Parent property of </w:t>
+      </w:r>
+      <w:proofErr w:type="spellStart"/>
+      <w:r>
+        <w:t>IDom</w:t>
+      </w:r>
+      <w:proofErr w:type="spellEnd"/>
+      <w:r>
+        <w:t xml:space="preserve"> type</w:t>
+      </w:r>
+    </w:p>
+    <w:p/>
+    <w:p>
+      <w:r>
+        <w:t xml:space="preserve">In any tree things can become, well interesting, if nodes appear in more than one location. This is particularly damaging in a tree that takes characteristics from context – which happens with naming (namespaces and nested classes) in the .NET class model. Thus, by intent, no item may appear in more than one location in the tree. </w:t>
+      </w:r>
+    </w:p>
+    <w:p/>
+    <w:p>
+      <w:r>
+        <w:t xml:space="preserve">When a member is cloned, its parent is not copied with it. Also, parent and parent properties are not used in determining same intent. </w:t>
+      </w:r>
+    </w:p>
+    <w:p/>
+    <w:p>
+      <w:pPr>
+        <w:pStyle w:val="Heading1"/>
+      </w:pPr>
+      <w:proofErr w:type="spellStart"/>
+      <w:r>
+        <w:t>AddOrMoveMember</w:t>
+      </w:r>
+      <w:proofErr w:type="spellEnd"/>
+      <w:r>
+        <w:t xml:space="preserve"> and </w:t>
+      </w:r>
+      <w:proofErr w:type="spellStart"/>
+      <w:r>
+        <w:t>RemoveMember</w:t>
+      </w:r>
+      <w:proofErr w:type="spellEnd"/>
+      <w:r>
+        <w:t xml:space="preserve"> methods</w:t>
+      </w:r>
+    </w:p>
+    <w:p>
+      <w:r>
+        <w:t xml:space="preserve">Methods to add members to containers have been added to new </w:t>
+      </w:r>
+      <w:proofErr w:type="spellStart"/>
+      <w:r>
+        <w:t>IRDomStemContainer</w:t>
+      </w:r>
+      <w:proofErr w:type="spellEnd"/>
+      <w:r>
+        <w:t xml:space="preserve">, </w:t>
+      </w:r>
+      <w:proofErr w:type="spellStart"/>
+      <w:r>
+        <w:t>IRDomTypeContainer</w:t>
+      </w:r>
+      <w:proofErr w:type="spellEnd"/>
+      <w:r>
+        <w:t xml:space="preserve"> and </w:t>
+      </w:r>
+      <w:proofErr w:type="spellStart"/>
+      <w:r>
+        <w:t>IRDomCodeContainer</w:t>
+      </w:r>
+      <w:proofErr w:type="spellEnd"/>
+      <w:r>
+        <w:t xml:space="preserve"> interfaces. </w:t>
+      </w:r>
+    </w:p>
+    <w:p/>
+    <w:p>
+      <w:r>
+        <w:t xml:space="preserve">As discussed under the heading “New Parent property on all items,” </w:t>
+      </w:r>
+      <w:proofErr w:type="spellStart"/>
+      <w:r>
+        <w:t>IDom</w:t>
+      </w:r>
+      <w:proofErr w:type="spellEnd"/>
+      <w:r>
+        <w:t xml:space="preserve"> items may not appear in more than one location in the tree. The </w:t>
+      </w:r>
+      <w:proofErr w:type="spellStart"/>
+      <w:r>
+        <w:t>AddOrMove</w:t>
+      </w:r>
+      <w:proofErr w:type="spellEnd"/>
+      <w:r>
+        <w:t xml:space="preserve"> semantics reflect this. I actually think moving will be a rare task, but if you accidently add an item to a new location in the tree, </w:t>
+      </w:r>
+      <w:proofErr w:type="spellStart"/>
+      <w:r>
+        <w:t>RoslynDom</w:t>
+      </w:r>
+      <w:proofErr w:type="spellEnd"/>
+      <w:r>
+        <w:t xml:space="preserve"> will remove it from the prior location and I wanted naming to clarify this. </w:t>
+      </w:r>
+    </w:p>
+    <w:p/>
+    <w:p>
+      <w:r>
+        <w:t>I may add an “</w:t>
+      </w:r>
+      <w:proofErr w:type="spellStart"/>
+      <w:r>
+        <w:t>AddCloneOfMember</w:t>
+      </w:r>
+      <w:proofErr w:type="spellEnd"/>
+      <w:r>
+        <w:t xml:space="preserve">” to simplify the process of cloning a member and adding it to a new location after changes. This is the anticipated use case. </w:t>
+      </w:r>
+    </w:p>
+    <w:p/>
+    <w:p>
+      <w:pPr>
+        <w:pStyle w:val="Heading1"/>
+      </w:pPr>
+      <w:proofErr w:type="spellStart"/>
+      <w:r>
+        <w:t>ICodeContainer</w:t>
+      </w:r>
+      <w:proofErr w:type="spellEnd"/>
+      <w:r>
+        <w:t xml:space="preserve"> and </w:t>
+      </w:r>
+      <w:proofErr w:type="spellStart"/>
+      <w:r>
+        <w:t>ICodeMember</w:t>
+      </w:r>
+      <w:proofErr w:type="spellEnd"/>
+      <w:r>
+        <w:t xml:space="preserve"> interfaces</w:t>
+      </w:r>
+    </w:p>
+    <w:p>
+      <w:r>
+        <w:t xml:space="preserve">There are new </w:t>
+      </w:r>
+      <w:proofErr w:type="spellStart"/>
+      <w:r>
+        <w:t>ICodeContainer</w:t>
+      </w:r>
+      <w:proofErr w:type="spellEnd"/>
+      <w:r>
+        <w:t xml:space="preserve"> and </w:t>
+      </w:r>
+      <w:proofErr w:type="spellStart"/>
+      <w:r>
+        <w:t>ICodeMember</w:t>
+      </w:r>
+      <w:proofErr w:type="spellEnd"/>
+      <w:r>
+        <w:t xml:space="preserve"> interfaces. Support for intra-member features (code) remains almost non-existent in this version. </w:t>
+      </w:r>
+    </w:p>
+    <w:p/>
+    <w:p>
+      <w:pPr>
+        <w:pStyle w:val="Heading1"/>
+      </w:pPr>
       <w:proofErr w:type="spellStart"/>
       <w:r>
         <w:t>RawItem</w:t>
@@ -496,6 +673,7 @@
         <w:t xml:space="preserve"> implementations of these generalized ideas. </w:t>
       </w:r>
     </w:p>
+    <w:p/>
     <w:p>
       <w:pPr>
         <w:pStyle w:val="Heading1"/>
@@ -625,6 +803,32 @@
         <w:pStyle w:val="Heading1"/>
       </w:pPr>
       <w:r>
+        <w:t xml:space="preserve">Moved </w:t>
+      </w:r>
+      <w:proofErr w:type="spellStart"/>
+      <w:r>
+        <w:t>SameIntent</w:t>
+      </w:r>
+      <w:proofErr w:type="spellEnd"/>
+      <w:r>
+        <w:t xml:space="preserve"> to a subsystem in </w:t>
+      </w:r>
+      <w:proofErr w:type="spellStart"/>
+      <w:r>
+        <w:t>RoslynDom.Common</w:t>
+      </w:r>
+      <w:proofErr w:type="spellEnd"/>
+    </w:p>
+    <w:p>
+      <w:r>
+        <w:t xml:space="preserve">This code may eventually run with a DI, but for now, if the interface data matches, they match. </w:t>
+      </w:r>
+    </w:p>
+    <w:p>
+      <w:pPr>
+        <w:pStyle w:val="Heading1"/>
+      </w:pPr>
+      <w:r>
         <w:t xml:space="preserve">Changed </w:t>
       </w:r>
       <w:proofErr w:type="spellStart"/>
@@ -685,58 +889,91 @@
         <w:pStyle w:val="Heading1"/>
       </w:pPr>
       <w:r>
+        <w:t xml:space="preserve">Changed inheritance semantics of </w:t>
+      </w:r>
+      <w:proofErr w:type="spellStart"/>
+      <w:proofErr w:type="gramStart"/>
+      <w:r>
+        <w:t>SameIntent</w:t>
+      </w:r>
+      <w:proofErr w:type="spellEnd"/>
+      <w:r>
+        <w:t>(</w:t>
+      </w:r>
+      <w:proofErr w:type="gramEnd"/>
+      <w:r>
+        <w:t>) method</w:t>
+      </w:r>
+    </w:p>
+    <w:p>
+      <w:r>
+        <w:t xml:space="preserve">The previous inheritance semantics of the </w:t>
+      </w:r>
+      <w:proofErr w:type="spellStart"/>
+      <w:r>
+        <w:t>SameIntent</w:t>
+      </w:r>
+      <w:proofErr w:type="spellEnd"/>
+      <w:r>
+        <w:t xml:space="preserve"> method were to directly override the public </w:t>
+      </w:r>
+      <w:proofErr w:type="spellStart"/>
+      <w:r>
+        <w:t>SameIntent</w:t>
+      </w:r>
+      <w:proofErr w:type="spellEnd"/>
+      <w:r>
+        <w:t xml:space="preserve"> method. This method is no longer virtual. Instead override the </w:t>
+      </w:r>
+      <w:proofErr w:type="spellStart"/>
+      <w:r>
+        <w:t>CheckSameIntent</w:t>
+      </w:r>
+      <w:proofErr w:type="spellEnd"/>
+      <w:r>
+        <w:t xml:space="preserve"> protected method. Be sure to call the base </w:t>
+      </w:r>
+      <w:proofErr w:type="spellStart"/>
+      <w:r>
+        <w:t>CheckSameIntent</w:t>
+      </w:r>
+      <w:proofErr w:type="spellEnd"/>
+      <w:r>
+        <w:t xml:space="preserve"> method for correct behavior. </w:t>
+      </w:r>
+    </w:p>
+    <w:p/>
+    <w:p>
+      <w:pPr>
+        <w:pStyle w:val="Heading1"/>
+      </w:pPr>
+      <w:proofErr w:type="spellStart"/>
+      <w:r>
         <w:lastRenderedPageBreak/>
-        <w:t xml:space="preserve">Changed inheritance semantics of </w:t>
-      </w:r>
-      <w:proofErr w:type="spellStart"/>
-      <w:proofErr w:type="gramStart"/>
-      <w:r>
         <w:t>SameIntent</w:t>
       </w:r>
       <w:proofErr w:type="spellEnd"/>
       <w:r>
-        <w:t>(</w:t>
-      </w:r>
-      <w:proofErr w:type="gramEnd"/>
-      <w:r>
-        <w:t>) method</w:t>
-      </w:r>
-    </w:p>
-    <w:p>
-      <w:r>
-        <w:t xml:space="preserve">The previous inheritance semantics of the </w:t>
-      </w:r>
-      <w:proofErr w:type="spellStart"/>
-      <w:r>
-        <w:t>SameIntent</w:t>
-      </w:r>
-      <w:proofErr w:type="spellEnd"/>
-      <w:r>
-        <w:t xml:space="preserve"> method were to directly override the public </w:t>
-      </w:r>
-      <w:proofErr w:type="spellStart"/>
-      <w:r>
-        <w:t>SameIntent</w:t>
-      </w:r>
-      <w:proofErr w:type="spellEnd"/>
-      <w:r>
-        <w:t xml:space="preserve"> method. This method is no longer virtual. Instead override the </w:t>
-      </w:r>
-      <w:proofErr w:type="spellStart"/>
-      <w:r>
-        <w:t>CheckSameIntent</w:t>
-      </w:r>
-      <w:proofErr w:type="spellEnd"/>
-      <w:r>
-        <w:t xml:space="preserve"> protected method. Be sure to call the base </w:t>
-      </w:r>
-      <w:proofErr w:type="spellStart"/>
-      <w:r>
-        <w:t>CheckSameIntent</w:t>
-      </w:r>
-      <w:proofErr w:type="spellEnd"/>
-      <w:r>
-        <w:t xml:space="preserve"> method for correct behavior. </w:t>
+        <w:t xml:space="preserve"> and names</w:t>
+      </w:r>
+    </w:p>
+    <w:p>
+      <w:r>
+        <w:t xml:space="preserve">Type members (fields, properties, methods and </w:t>
+      </w:r>
+      <w:proofErr w:type="spellStart"/>
+      <w:r>
+        <w:t>enum</w:t>
+      </w:r>
+      <w:proofErr w:type="spellEnd"/>
+      <w:r>
+        <w:t xml:space="preserve">) do not include outer name when considering same intent. </w:t>
+      </w:r>
+    </w:p>
+    <w:p/>
+    <w:p>
+      <w:r>
+        <w:t xml:space="preserve">Stem members (types, namespaces) do not include namespace/qualified name in same intent. </w:t>
       </w:r>
     </w:p>
     <w:p/>
@@ -744,56 +981,69 @@
       <w:pPr>
         <w:pStyle w:val="Heading1"/>
       </w:pPr>
-      <w:proofErr w:type="spellStart"/>
-      <w:r>
-        <w:t>SameIntent</w:t>
-      </w:r>
-      <w:proofErr w:type="spellEnd"/>
-      <w:r>
-        <w:t xml:space="preserve"> and names</w:t>
-      </w:r>
-    </w:p>
-    <w:p>
-      <w:r>
-        <w:t xml:space="preserve">Type members (fields, properties, methods and </w:t>
-      </w:r>
-      <w:proofErr w:type="spellStart"/>
-      <w:r>
-        <w:t>enum</w:t>
-      </w:r>
-      <w:proofErr w:type="spellEnd"/>
-      <w:r>
-        <w:t xml:space="preserve">) do not include outer name when considering same intent. </w:t>
-      </w:r>
-    </w:p>
-    <w:p/>
-    <w:p>
-      <w:r>
-        <w:t xml:space="preserve">Stem members (types, namespaces) do not include namespace/qualified name in same intent. </w:t>
-      </w:r>
-    </w:p>
-    <w:p/>
+      <w:r>
+        <w:t>Virtual</w:t>
+      </w:r>
+      <w:r>
+        <w:t xml:space="preserve"> Matches method added to </w:t>
+      </w:r>
+      <w:proofErr w:type="spellStart"/>
+      <w:r>
+        <w:t>IDom</w:t>
+      </w:r>
+      <w:proofErr w:type="spellEnd"/>
+    </w:p>
+    <w:p>
+      <w:r>
+        <w:t xml:space="preserve">Immediately this allows </w:t>
+      </w:r>
+      <w:proofErr w:type="spellStart"/>
+      <w:r>
+        <w:t>CheckSameIntentChild</w:t>
+      </w:r>
+      <w:proofErr w:type="spellEnd"/>
+      <w:r>
+        <w:t xml:space="preserve"> to better find the other child to compare to. It also provides a generalized way to find items in a list. </w:t>
+      </w:r>
+    </w:p>
     <w:p>
       <w:pPr>
         <w:pStyle w:val="Heading1"/>
       </w:pPr>
       <w:r>
-        <w:t>Virtual Matches method added to IDom&lt;T&gt;</w:t>
-      </w:r>
-      <w:bookmarkStart w:id="0" w:name="_GoBack"/>
-      <w:bookmarkEnd w:id="0"/>
-    </w:p>
-    <w:p>
-      <w:r>
-        <w:t xml:space="preserve">Immediately this allows </w:t>
-      </w:r>
-      <w:proofErr w:type="spellStart"/>
-      <w:r>
-        <w:t>CheckSameIntentChild</w:t>
-      </w:r>
-      <w:proofErr w:type="spellEnd"/>
-      <w:r>
-        <w:t xml:space="preserve"> to better find the other child to compare to. It also provides a generalized way to find items in a list. </w:t>
+        <w:t xml:space="preserve">Changed name of </w:t>
+      </w:r>
+      <w:proofErr w:type="spellStart"/>
+      <w:r>
+        <w:t>RDomTypeParameter</w:t>
+      </w:r>
+      <w:proofErr w:type="spellEnd"/>
+      <w:r>
+        <w:t>.</w:t>
+      </w:r>
+      <w:r>
+        <w:t xml:space="preserve"> </w:t>
+      </w:r>
+      <w:proofErr w:type="spellStart"/>
+      <w:r>
+        <w:t>HasReferenceTypeConstraint</w:t>
+      </w:r>
+      <w:proofErr w:type="spellEnd"/>
+    </w:p>
+    <w:p>
+      <w:r>
+        <w:t xml:space="preserve">Was previously </w:t>
+      </w:r>
+      <w:proofErr w:type="spellStart"/>
+      <w:r>
+        <w:t>HasReference</w:t>
+      </w:r>
+      <w:r>
+        <w:t>Constraint</w:t>
+      </w:r>
+      <w:proofErr w:type="spellEnd"/>
+      <w:r>
+        <w:t>. Changed for consistency. Also changed ITypeParameter</w:t>
       </w:r>
     </w:p>
     <w:p>
@@ -860,6 +1110,90 @@
       <w:r>
         <w:t xml:space="preserve"> properties are stored and used</w:t>
       </w:r>
+    </w:p>
+    <w:p>
+      <w:pPr>
+        <w:pStyle w:val="ListParagraph"/>
+        <w:numPr>
+          <w:ilvl w:val="0"/>
+          <w:numId w:val="1"/>
+        </w:numPr>
+      </w:pPr>
+      <w:proofErr w:type="spellStart"/>
+      <w:r>
+        <w:t>IHasNamespace</w:t>
+      </w:r>
+      <w:proofErr w:type="spellEnd"/>
+      <w:r>
+        <w:t xml:space="preserve"> moved from </w:t>
+      </w:r>
+      <w:proofErr w:type="spellStart"/>
+      <w:r>
+        <w:t>IStemMember</w:t>
+      </w:r>
+      <w:proofErr w:type="spellEnd"/>
+      <w:r>
+        <w:t xml:space="preserve"> to </w:t>
+      </w:r>
+      <w:proofErr w:type="spellStart"/>
+      <w:r>
+        <w:t>IType</w:t>
+      </w:r>
+      <w:proofErr w:type="spellEnd"/>
+      <w:r>
+        <w:t xml:space="preserve"> and </w:t>
+      </w:r>
+      <w:proofErr w:type="spellStart"/>
+      <w:r>
+        <w:t>INamespace</w:t>
+      </w:r>
+      <w:proofErr w:type="spellEnd"/>
+    </w:p>
+    <w:p>
+      <w:pPr>
+        <w:pStyle w:val="ListParagraph"/>
+        <w:numPr>
+          <w:ilvl w:val="0"/>
+          <w:numId w:val="1"/>
+        </w:numPr>
+      </w:pPr>
+      <w:proofErr w:type="spellStart"/>
+      <w:r>
+        <w:t>IUsing</w:t>
+      </w:r>
+      <w:proofErr w:type="spellEnd"/>
+      <w:r>
+        <w:t xml:space="preserve"> now includes </w:t>
+      </w:r>
+      <w:proofErr w:type="spellStart"/>
+      <w:r>
+        <w:t>IStemMember</w:t>
+      </w:r>
+      <w:proofErr w:type="spellEnd"/>
+    </w:p>
+    <w:p>
+      <w:pPr>
+        <w:pStyle w:val="ListParagraph"/>
+        <w:numPr>
+          <w:ilvl w:val="0"/>
+          <w:numId w:val="1"/>
+        </w:numPr>
+      </w:pPr>
+      <w:proofErr w:type="spellStart"/>
+      <w:r>
+        <w:t>StemMembers</w:t>
+      </w:r>
+      <w:proofErr w:type="spellEnd"/>
+      <w:r>
+        <w:t xml:space="preserve"> property of Namespaces and Root now include usings</w:t>
+      </w:r>
+      <w:bookmarkStart w:id="0" w:name="_GoBack"/>
+      <w:bookmarkEnd w:id="0"/>
+    </w:p>
+    <w:p>
+      <w:pPr>
+        <w:ind w:left="360"/>
+      </w:pPr>
     </w:p>
     <w:p/>
     <w:p>

</xml_diff>

<commit_message>
SameIntent redesign and real-time Namespace
</commit_message>
<xml_diff>
--- a/Documentation/Updates to RoslynDom.docx
+++ b/Documentation/Updates to RoslynDom.docx
@@ -824,6 +824,7 @@
         <w:t xml:space="preserve">This code may eventually run with a DI, but for now, if the interface data matches, they match. </w:t>
       </w:r>
     </w:p>
+    <w:p/>
     <w:p>
       <w:pPr>
         <w:pStyle w:val="Heading1"/>
@@ -982,6 +983,83 @@
         <w:pStyle w:val="Heading1"/>
       </w:pPr>
       <w:r>
+        <w:t>Changed meaning of Namespace</w:t>
+      </w:r>
+    </w:p>
+    <w:p>
+      <w:r>
+        <w:t xml:space="preserve">Previously, Namespace was stored from the symbol when the instance was created. Because Namespace </w:t>
+      </w:r>
+      <w:r>
+        <w:rPr>
+          <w:b/>
+          <w:i/>
+          <w:u w:val="single"/>
+        </w:rPr>
+        <w:t>is</w:t>
+      </w:r>
+      <w:r>
+        <w:t xml:space="preserve"> cont</w:t>
+      </w:r>
+      <w:bookmarkStart w:id="0" w:name="_GoBack"/>
+      <w:bookmarkEnd w:id="0"/>
+      <w:r>
+        <w:t xml:space="preserve">extual, this was incorrect. Namespace is now calculated from the parent hierarchy when the namespace is requested for all classes except </w:t>
+      </w:r>
+      <w:proofErr w:type="spellStart"/>
+      <w:r>
+        <w:t>RDomReferencedType</w:t>
+      </w:r>
+      <w:proofErr w:type="spellEnd"/>
+      <w:r>
+        <w:t xml:space="preserve">. This resulted in some changes in Namespace results, including the result from </w:t>
+      </w:r>
+    </w:p>
+    <w:p/>
+    <w:p>
+      <w:r>
+        <w:t xml:space="preserve">Namespace </w:t>
+      </w:r>
+      <w:proofErr w:type="spellStart"/>
+      <w:r>
+        <w:t>testing.Foo</w:t>
+      </w:r>
+      <w:proofErr w:type="spellEnd"/>
+    </w:p>
+    <w:p/>
+    <w:p>
+      <w:r>
+        <w:t xml:space="preserve">Which previously returned Foo and now returns </w:t>
+      </w:r>
+      <w:proofErr w:type="spellStart"/>
+      <w:r>
+        <w:t>testing.Foo</w:t>
+      </w:r>
+      <w:proofErr w:type="spellEnd"/>
+      <w:r>
+        <w:t xml:space="preserve">. </w:t>
+      </w:r>
+    </w:p>
+    <w:p/>
+    <w:p>
+      <w:r>
+        <w:t xml:space="preserve">The Namespace in </w:t>
+      </w:r>
+      <w:proofErr w:type="spellStart"/>
+      <w:r>
+        <w:t>RDomRefernecedType</w:t>
+      </w:r>
+      <w:proofErr w:type="spellEnd"/>
+      <w:r>
+        <w:t xml:space="preserve"> is the namespace of the type being referenced, so is still retrieved from the symbol on load. </w:t>
+      </w:r>
+    </w:p>
+    <w:p/>
+    <w:p>
+      <w:pPr>
+        <w:pStyle w:val="Heading1"/>
+      </w:pPr>
+      <w:r>
         <w:t>Virtual</w:t>
       </w:r>
       <w:r>
@@ -1006,6 +1084,7 @@
         <w:t xml:space="preserve"> to better find the other child to compare to. It also provides a generalized way to find items in a list. </w:t>
       </w:r>
     </w:p>
+    <w:p/>
     <w:p>
       <w:pPr>
         <w:pStyle w:val="Heading1"/>
@@ -1043,9 +1122,15 @@
       </w:r>
       <w:proofErr w:type="spellEnd"/>
       <w:r>
-        <w:t>. Changed for consistency. Also changed ITypeParameter</w:t>
-      </w:r>
-    </w:p>
+        <w:t xml:space="preserve">. Changed for consistency. Also changed </w:t>
+      </w:r>
+      <w:proofErr w:type="spellStart"/>
+      <w:r>
+        <w:t>ITypeParameter</w:t>
+      </w:r>
+      <w:proofErr w:type="spellEnd"/>
+    </w:p>
+    <w:p/>
     <w:p>
       <w:pPr>
         <w:pStyle w:val="Heading1"/>
@@ -1185,10 +1270,13 @@
       </w:r>
       <w:proofErr w:type="spellEnd"/>
       <w:r>
-        <w:t xml:space="preserve"> property of Namespaces and Root now include usings</w:t>
-      </w:r>
-      <w:bookmarkStart w:id="0" w:name="_GoBack"/>
-      <w:bookmarkEnd w:id="0"/>
+        <w:t xml:space="preserve"> property of Namespaces and Root now include </w:t>
+      </w:r>
+      <w:proofErr w:type="spellStart"/>
+      <w:r>
+        <w:t>usings</w:t>
+      </w:r>
+      <w:proofErr w:type="spellEnd"/>
     </w:p>
     <w:p>
       <w:pPr>

</xml_diff>

<commit_message>
Initial Code Statement Work
</commit_message>
<xml_diff>
--- a/Documentation/Updates to RoslynDom.docx
+++ b/Documentation/Updates to RoslynDom.docx
@@ -425,565 +425,8 @@
       <w:pPr>
         <w:pStyle w:val="Heading1"/>
       </w:pPr>
-      <w:proofErr w:type="spellStart"/>
-      <w:r>
-        <w:t>AddOrMoveMember</w:t>
-      </w:r>
-      <w:proofErr w:type="spellEnd"/>
-      <w:r>
-        <w:t xml:space="preserve"> and </w:t>
-      </w:r>
-      <w:proofErr w:type="spellStart"/>
-      <w:r>
-        <w:t>RemoveMember</w:t>
-      </w:r>
-      <w:proofErr w:type="spellEnd"/>
-      <w:r>
-        <w:t xml:space="preserve"> methods</w:t>
-      </w:r>
-    </w:p>
-    <w:p>
-      <w:r>
-        <w:t xml:space="preserve">Methods to add members to containers have been added to new </w:t>
-      </w:r>
-      <w:proofErr w:type="spellStart"/>
-      <w:r>
-        <w:t>IRDomStemContainer</w:t>
-      </w:r>
-      <w:proofErr w:type="spellEnd"/>
-      <w:r>
-        <w:t xml:space="preserve">, </w:t>
-      </w:r>
-      <w:proofErr w:type="spellStart"/>
-      <w:r>
-        <w:t>IRDomTypeContainer</w:t>
-      </w:r>
-      <w:proofErr w:type="spellEnd"/>
-      <w:r>
-        <w:t xml:space="preserve"> and </w:t>
-      </w:r>
-      <w:proofErr w:type="spellStart"/>
-      <w:r>
-        <w:t>IRDomCodeContainer</w:t>
-      </w:r>
-      <w:proofErr w:type="spellEnd"/>
-      <w:r>
-        <w:t xml:space="preserve"> interfaces. </w:t>
-      </w:r>
-    </w:p>
-    <w:p/>
-    <w:p>
-      <w:r>
-        <w:t xml:space="preserve">As discussed under the heading “New Parent property on all items,” </w:t>
-      </w:r>
-      <w:proofErr w:type="spellStart"/>
-      <w:r>
-        <w:t>IDom</w:t>
-      </w:r>
-      <w:proofErr w:type="spellEnd"/>
-      <w:r>
-        <w:t xml:space="preserve"> items may not appear in more than one location in the tree. The </w:t>
-      </w:r>
-      <w:proofErr w:type="spellStart"/>
-      <w:r>
-        <w:t>AddOrMove</w:t>
-      </w:r>
-      <w:proofErr w:type="spellEnd"/>
-      <w:r>
-        <w:t xml:space="preserve"> semantics reflect this. I actually think moving will be a rare task, but if you accidently add an item to a new location in the tree, </w:t>
-      </w:r>
-      <w:proofErr w:type="spellStart"/>
-      <w:r>
-        <w:t>RoslynDom</w:t>
-      </w:r>
-      <w:proofErr w:type="spellEnd"/>
-      <w:r>
-        <w:t xml:space="preserve"> will remove it from the prior location and I wanted naming to clarify this. </w:t>
-      </w:r>
-    </w:p>
-    <w:p/>
-    <w:p>
-      <w:r>
-        <w:t>I may add an “</w:t>
-      </w:r>
-      <w:proofErr w:type="spellStart"/>
-      <w:r>
-        <w:t>AddCloneOfMember</w:t>
-      </w:r>
-      <w:proofErr w:type="spellEnd"/>
-      <w:r>
-        <w:t xml:space="preserve">” to simplify the process of cloning a member and adding it to a new location after changes. This is the anticipated use case. </w:t>
-      </w:r>
-    </w:p>
-    <w:p/>
-    <w:p>
-      <w:pPr>
-        <w:pStyle w:val="Heading1"/>
-      </w:pPr>
-      <w:proofErr w:type="spellStart"/>
-      <w:r>
-        <w:t>ICodeContainer</w:t>
-      </w:r>
-      <w:proofErr w:type="spellEnd"/>
-      <w:r>
-        <w:t xml:space="preserve"> and </w:t>
-      </w:r>
-      <w:proofErr w:type="spellStart"/>
-      <w:r>
-        <w:t>ICodeMember</w:t>
-      </w:r>
-      <w:proofErr w:type="spellEnd"/>
-      <w:r>
-        <w:t xml:space="preserve"> interfaces</w:t>
-      </w:r>
-    </w:p>
-    <w:p>
-      <w:r>
-        <w:t xml:space="preserve">There are new </w:t>
-      </w:r>
-      <w:proofErr w:type="spellStart"/>
-      <w:r>
-        <w:t>ICodeContainer</w:t>
-      </w:r>
-      <w:proofErr w:type="spellEnd"/>
-      <w:r>
-        <w:t xml:space="preserve"> and </w:t>
-      </w:r>
-      <w:proofErr w:type="spellStart"/>
-      <w:r>
-        <w:t>ICodeMember</w:t>
-      </w:r>
-      <w:proofErr w:type="spellEnd"/>
-      <w:r>
-        <w:t xml:space="preserve"> interfaces. Support for intra-member features (code) remains almost non-existent in this version. </w:t>
-      </w:r>
-    </w:p>
-    <w:p/>
-    <w:p>
-      <w:pPr>
-        <w:pStyle w:val="Heading1"/>
-      </w:pPr>
-      <w:proofErr w:type="spellStart"/>
-      <w:r>
-        <w:t>RawItem</w:t>
-      </w:r>
-      <w:proofErr w:type="spellEnd"/>
-      <w:r>
-        <w:t xml:space="preserve"> and </w:t>
-      </w:r>
-      <w:proofErr w:type="spellStart"/>
-      <w:r>
-        <w:t>OriginalRawItem</w:t>
-      </w:r>
-      <w:proofErr w:type="spellEnd"/>
-      <w:r>
-        <w:t xml:space="preserve"> semantic changes</w:t>
-      </w:r>
-    </w:p>
-    <w:p>
-      <w:proofErr w:type="spellStart"/>
-      <w:r>
-        <w:t>RawItem</w:t>
-      </w:r>
-      <w:proofErr w:type="spellEnd"/>
-      <w:r>
-        <w:t xml:space="preserve"> and the new </w:t>
-      </w:r>
-      <w:proofErr w:type="spellStart"/>
-      <w:r>
-        <w:t>OriginalRawItem</w:t>
-      </w:r>
-      <w:proofErr w:type="spellEnd"/>
-      <w:r>
-        <w:t xml:space="preserve"> on the </w:t>
-      </w:r>
-      <w:proofErr w:type="spellStart"/>
-      <w:r>
-        <w:t>IDom</w:t>
-      </w:r>
-      <w:proofErr w:type="spellEnd"/>
-      <w:r>
-        <w:t xml:space="preserve"> interface represent the underlying data in an agnostic way. </w:t>
-      </w:r>
-      <w:proofErr w:type="spellStart"/>
-      <w:r>
-        <w:t>IDom</w:t>
-      </w:r>
-      <w:proofErr w:type="spellEnd"/>
-      <w:r>
-        <w:t xml:space="preserve"> is agnostic on mutability so there may be future implementations where </w:t>
-      </w:r>
-      <w:proofErr w:type="spellStart"/>
-      <w:r>
-        <w:t>RawItem</w:t>
-      </w:r>
-      <w:proofErr w:type="spellEnd"/>
-      <w:r>
-        <w:t xml:space="preserve"> and </w:t>
-      </w:r>
-      <w:proofErr w:type="spellStart"/>
-      <w:r>
-        <w:t>OriginalRawItem</w:t>
-      </w:r>
-      <w:proofErr w:type="spellEnd"/>
-      <w:r>
-        <w:t xml:space="preserve"> are always the same. I want the semantics to be clear that </w:t>
-      </w:r>
-      <w:proofErr w:type="spellStart"/>
-      <w:r>
-        <w:t>RawItem</w:t>
-      </w:r>
-      <w:proofErr w:type="spellEnd"/>
-      <w:r>
-        <w:t xml:space="preserve"> is the best current capturing of the tree, and </w:t>
-      </w:r>
-      <w:proofErr w:type="spellStart"/>
-      <w:r>
-        <w:t>OriginalRawItem</w:t>
-      </w:r>
-      <w:proofErr w:type="spellEnd"/>
-      <w:r>
-        <w:t xml:space="preserve"> is the original unchanged item. This intentionally implies that the original must be maintained. </w:t>
-      </w:r>
-    </w:p>
-    <w:p/>
-    <w:p>
-      <w:proofErr w:type="spellStart"/>
-      <w:r>
-        <w:t>TypedSyntax</w:t>
-      </w:r>
-      <w:proofErr w:type="spellEnd"/>
-      <w:r>
-        <w:t xml:space="preserve"> and </w:t>
-      </w:r>
-      <w:proofErr w:type="spellStart"/>
-      <w:r>
-        <w:t>OriginalTypedSyntax</w:t>
-      </w:r>
-      <w:proofErr w:type="spellEnd"/>
-      <w:r>
-        <w:t xml:space="preserve"> are the </w:t>
-      </w:r>
-      <w:proofErr w:type="spellStart"/>
-      <w:r>
-        <w:t>RDom</w:t>
-      </w:r>
-      <w:proofErr w:type="spellEnd"/>
-      <w:r>
-        <w:t xml:space="preserve"> implementations of these generalized ideas. </w:t>
-      </w:r>
-    </w:p>
-    <w:p/>
-    <w:p>
-      <w:pPr>
-        <w:pStyle w:val="Heading1"/>
-      </w:pPr>
-      <w:proofErr w:type="spellStart"/>
-      <w:r>
-        <w:t>AddMember</w:t>
-      </w:r>
-      <w:proofErr w:type="spellEnd"/>
-      <w:r>
-        <w:t xml:space="preserve"> method added to </w:t>
-      </w:r>
-      <w:proofErr w:type="spellStart"/>
-      <w:r>
-        <w:t>RDomStemContainer</w:t>
-      </w:r>
-      <w:proofErr w:type="spellEnd"/>
-      <w:r>
-        <w:t xml:space="preserve"> and </w:t>
-      </w:r>
-      <w:proofErr w:type="spellStart"/>
-      <w:r>
-        <w:t>RDomBaseType</w:t>
-      </w:r>
-      <w:proofErr w:type="spellEnd"/>
-    </w:p>
-    <w:p>
-      <w:r>
-        <w:t>To support</w:t>
-      </w:r>
-      <w:r>
-        <w:t xml:space="preserve"> mutability, </w:t>
-      </w:r>
-      <w:proofErr w:type="spellStart"/>
-      <w:r>
-        <w:t>AddMember</w:t>
-      </w:r>
-      <w:proofErr w:type="spellEnd"/>
-      <w:r>
-        <w:t xml:space="preserve"> methods were added to these two base classes. This makes the ability to add types and type members available to appropriate types, namespaces, and the root. </w:t>
-      </w:r>
-    </w:p>
-    <w:p/>
-    <w:p>
-      <w:pPr>
-        <w:pStyle w:val="Heading1"/>
-      </w:pPr>
-      <w:r>
-        <w:t xml:space="preserve">Changed </w:t>
-      </w:r>
-      <w:proofErr w:type="spellStart"/>
-      <w:r>
-        <w:t>PublicAnnotation</w:t>
-      </w:r>
-      <w:proofErr w:type="spellEnd"/>
-      <w:r>
-        <w:t xml:space="preserve"> to a Class </w:t>
-      </w:r>
-    </w:p>
-    <w:p>
-      <w:proofErr w:type="spellStart"/>
-      <w:r>
-        <w:t>PublicAnnotation</w:t>
-      </w:r>
-      <w:proofErr w:type="spellEnd"/>
-      <w:r>
-        <w:t xml:space="preserve"> was a </w:t>
-      </w:r>
-      <w:proofErr w:type="spellStart"/>
-      <w:r>
-        <w:t>struct</w:t>
-      </w:r>
-      <w:proofErr w:type="spellEnd"/>
-      <w:r>
-        <w:t xml:space="preserve">. This was the only </w:t>
-      </w:r>
-      <w:proofErr w:type="spellStart"/>
-      <w:r>
-        <w:t>struct</w:t>
-      </w:r>
-      <w:proofErr w:type="spellEnd"/>
-      <w:r>
-        <w:t xml:space="preserve"> in the system and I felt the value/reference semantic difference would be detrimental to maintenance. </w:t>
-      </w:r>
-      <w:r>
-        <w:t xml:space="preserve">As part of this, I removed the equality testing and added a </w:t>
-      </w:r>
-      <w:proofErr w:type="spellStart"/>
-      <w:r>
-        <w:t>SameIntent</w:t>
-      </w:r>
-      <w:proofErr w:type="spellEnd"/>
-      <w:r>
-        <w:t xml:space="preserve"> method.</w:t>
-      </w:r>
-    </w:p>
-    <w:p/>
-    <w:p>
-      <w:pPr>
-        <w:pStyle w:val="Heading1"/>
-      </w:pPr>
-      <w:r>
-        <w:t xml:space="preserve">Added </w:t>
-      </w:r>
-      <w:proofErr w:type="spellStart"/>
-      <w:r>
-        <w:t>IHasSameIntentMethod</w:t>
-      </w:r>
-      <w:proofErr w:type="spellEnd"/>
-    </w:p>
-    <w:p>
-      <w:r>
-        <w:t xml:space="preserve">Another characteristic interface was added for the </w:t>
-      </w:r>
-      <w:proofErr w:type="spellStart"/>
-      <w:r>
-        <w:t>SameIntent</w:t>
-      </w:r>
-      <w:proofErr w:type="spellEnd"/>
-      <w:r>
-        <w:t xml:space="preserve"> methods. This is for consistency with other characteristic interface usage. </w:t>
-      </w:r>
-    </w:p>
-    <w:p/>
-    <w:p>
-      <w:pPr>
-        <w:pStyle w:val="Heading1"/>
-      </w:pPr>
-      <w:r>
-        <w:t xml:space="preserve">Moved </w:t>
-      </w:r>
-      <w:proofErr w:type="spellStart"/>
-      <w:r>
-        <w:t>SameIntent</w:t>
-      </w:r>
-      <w:proofErr w:type="spellEnd"/>
-      <w:r>
-        <w:t xml:space="preserve"> to a subsystem in </w:t>
-      </w:r>
-      <w:proofErr w:type="spellStart"/>
-      <w:r>
-        <w:t>RoslynDom.Common</w:t>
-      </w:r>
-      <w:proofErr w:type="spellEnd"/>
-    </w:p>
-    <w:p>
-      <w:r>
-        <w:t xml:space="preserve">This code may eventually run with a DI, but for now, if the interface data matches, they match. </w:t>
-      </w:r>
-    </w:p>
-    <w:p/>
-    <w:p>
-      <w:pPr>
-        <w:pStyle w:val="Heading1"/>
-      </w:pPr>
-      <w:r>
-        <w:t xml:space="preserve">Changed </w:t>
-      </w:r>
-      <w:proofErr w:type="spellStart"/>
-      <w:r>
-        <w:t>SameIntent</w:t>
-      </w:r>
-      <w:proofErr w:type="spellEnd"/>
-      <w:r>
-        <w:t xml:space="preserve"> method</w:t>
-      </w:r>
-      <w:r>
-        <w:t xml:space="preserve"> </w:t>
-      </w:r>
-      <w:r>
-        <w:t>type parameter</w:t>
-      </w:r>
-    </w:p>
-    <w:p>
-      <w:r>
-        <w:t xml:space="preserve">Previously the </w:t>
-      </w:r>
-      <w:proofErr w:type="spellStart"/>
-      <w:r>
-        <w:t>SameIntent</w:t>
-      </w:r>
-      <w:proofErr w:type="spellEnd"/>
-      <w:r>
-        <w:t xml:space="preserve"> method appeared on the strongly typed </w:t>
-      </w:r>
-      <w:proofErr w:type="spellStart"/>
-      <w:r>
-        <w:t>IDom</w:t>
-      </w:r>
-      <w:proofErr w:type="spellEnd"/>
-      <w:r>
-        <w:t xml:space="preserve">&lt;T&gt; interface and could only be called on items of the same type. This was overly restrictive, so the method was changed to have a local strongly typed parameter, constraint only to be a class. Comparing different </w:t>
-      </w:r>
-      <w:proofErr w:type="spellStart"/>
-      <w:r>
-        <w:t>IDom</w:t>
-      </w:r>
-      <w:proofErr w:type="spellEnd"/>
-      <w:r>
-        <w:t xml:space="preserve"> types of the current implementations will always return false, although it is possible that a derived class could be created that had different behavior, but the same intent, as one of the existing implementation classes, and could therefore return true as the same intent. This was also done to support scenarios where the type is not known, such as public annotations that might be </w:t>
-      </w:r>
-      <w:proofErr w:type="spellStart"/>
-      <w:r>
-        <w:t>IDom</w:t>
-      </w:r>
-      <w:proofErr w:type="spellEnd"/>
-      <w:r>
-        <w:t xml:space="preserve"> types. </w:t>
-      </w:r>
-    </w:p>
-    <w:p/>
-    <w:p>
-      <w:pPr>
-        <w:pStyle w:val="Heading1"/>
-      </w:pPr>
-      <w:r>
-        <w:t xml:space="preserve">Changed inheritance semantics of </w:t>
-      </w:r>
-      <w:proofErr w:type="spellStart"/>
-      <w:proofErr w:type="gramStart"/>
-      <w:r>
-        <w:t>SameIntent</w:t>
-      </w:r>
-      <w:proofErr w:type="spellEnd"/>
-      <w:r>
-        <w:t>(</w:t>
-      </w:r>
-      <w:proofErr w:type="gramEnd"/>
-      <w:r>
-        <w:t>) method</w:t>
-      </w:r>
-    </w:p>
-    <w:p>
-      <w:r>
-        <w:t xml:space="preserve">The previous inheritance semantics of the </w:t>
-      </w:r>
-      <w:proofErr w:type="spellStart"/>
-      <w:r>
-        <w:t>SameIntent</w:t>
-      </w:r>
-      <w:proofErr w:type="spellEnd"/>
-      <w:r>
-        <w:t xml:space="preserve"> method were to directly override the public </w:t>
-      </w:r>
-      <w:proofErr w:type="spellStart"/>
-      <w:r>
-        <w:t>SameIntent</w:t>
-      </w:r>
-      <w:proofErr w:type="spellEnd"/>
-      <w:r>
-        <w:t xml:space="preserve"> method. This method is no longer virtual. Instead override the </w:t>
-      </w:r>
-      <w:proofErr w:type="spellStart"/>
-      <w:r>
-        <w:t>CheckSameIntent</w:t>
-      </w:r>
-      <w:proofErr w:type="spellEnd"/>
-      <w:r>
-        <w:t xml:space="preserve"> protected method. Be sure to call the base </w:t>
-      </w:r>
-      <w:proofErr w:type="spellStart"/>
-      <w:r>
-        <w:t>CheckSameIntent</w:t>
-      </w:r>
-      <w:proofErr w:type="spellEnd"/>
-      <w:r>
-        <w:t xml:space="preserve"> method for correct behavior. </w:t>
-      </w:r>
-    </w:p>
-    <w:p/>
-    <w:p>
-      <w:pPr>
-        <w:pStyle w:val="Heading1"/>
-      </w:pPr>
-      <w:proofErr w:type="spellStart"/>
-      <w:r>
-        <w:lastRenderedPageBreak/>
-        <w:t>SameIntent</w:t>
-      </w:r>
-      <w:proofErr w:type="spellEnd"/>
-      <w:r>
-        <w:t xml:space="preserve"> and names</w:t>
-      </w:r>
-    </w:p>
-    <w:p>
-      <w:r>
-        <w:t xml:space="preserve">Type members (fields, properties, methods and </w:t>
-      </w:r>
-      <w:proofErr w:type="spellStart"/>
-      <w:r>
-        <w:t>enum</w:t>
-      </w:r>
-      <w:proofErr w:type="spellEnd"/>
-      <w:r>
-        <w:t xml:space="preserve">) do not include outer name when considering same intent. </w:t>
-      </w:r>
-    </w:p>
-    <w:p/>
-    <w:p>
-      <w:r>
-        <w:t xml:space="preserve">Stem members (types, namespaces) do not include namespace/qualified name in same intent. </w:t>
-      </w:r>
-    </w:p>
-    <w:p/>
-    <w:p>
-      <w:pPr>
-        <w:pStyle w:val="Heading1"/>
-      </w:pPr>
-      <w:r>
-        <w:t>Changed meaning of Namespace</w:t>
+      <w:r>
+        <w:t>Real-time Namespace property</w:t>
       </w:r>
     </w:p>
     <w:p>
@@ -999,138 +442,735 @@
         <w:t>is</w:t>
       </w:r>
       <w:r>
-        <w:t xml:space="preserve"> cont</w:t>
+        <w:t xml:space="preserve"> contextual, this was incorrect. Namespace is now calculated from the parent hierarchy when the namespace is requested for all classes except </w:t>
+      </w:r>
+      <w:proofErr w:type="spellStart"/>
+      <w:r>
+        <w:t>RDomReferencedType</w:t>
+      </w:r>
+      <w:proofErr w:type="spellEnd"/>
+      <w:r>
+        <w:t xml:space="preserve">. This resulted in some changes in Namespace results, including the result from </w:t>
+      </w:r>
+    </w:p>
+    <w:p/>
+    <w:p>
+      <w:r>
+        <w:t xml:space="preserve">Namespace </w:t>
+      </w:r>
+      <w:proofErr w:type="spellStart"/>
+      <w:r>
+        <w:t>testing.Foo</w:t>
+      </w:r>
+      <w:proofErr w:type="spellEnd"/>
+    </w:p>
+    <w:p/>
+    <w:p>
+      <w:r>
+        <w:t xml:space="preserve">Which previously returned Foo and now returns </w:t>
+      </w:r>
+      <w:proofErr w:type="spellStart"/>
+      <w:r>
+        <w:t>testing.Foo</w:t>
+      </w:r>
+      <w:proofErr w:type="spellEnd"/>
+      <w:r>
+        <w:t xml:space="preserve">. </w:t>
+      </w:r>
+    </w:p>
+    <w:p/>
+    <w:p>
+      <w:r>
+        <w:t xml:space="preserve">The Namespace in </w:t>
+      </w:r>
+      <w:proofErr w:type="spellStart"/>
+      <w:r>
+        <w:t>RDomRefernecedType</w:t>
+      </w:r>
+      <w:proofErr w:type="spellEnd"/>
+      <w:r>
+        <w:t xml:space="preserve"> is the namespace of the type being referenced, so is still retrieved from the symbol on load. </w:t>
+      </w:r>
+    </w:p>
+    <w:p/>
+    <w:p>
+      <w:pPr>
+        <w:pStyle w:val="Heading1"/>
+      </w:pPr>
+      <w:proofErr w:type="spellStart"/>
+      <w:r>
+        <w:t>AddOrMoveMember</w:t>
+      </w:r>
+      <w:proofErr w:type="spellEnd"/>
+      <w:r>
+        <w:t xml:space="preserve"> and </w:t>
+      </w:r>
+      <w:proofErr w:type="spellStart"/>
+      <w:r>
+        <w:t>RemoveMember</w:t>
+      </w:r>
+      <w:proofErr w:type="spellEnd"/>
+      <w:r>
+        <w:t xml:space="preserve"> methods</w:t>
+      </w:r>
+    </w:p>
+    <w:p>
+      <w:r>
+        <w:t xml:space="preserve">Methods to add members to containers have been added to new </w:t>
+      </w:r>
+      <w:proofErr w:type="spellStart"/>
+      <w:r>
+        <w:t>IRDomStemContainer</w:t>
+      </w:r>
+      <w:proofErr w:type="spellEnd"/>
+      <w:r>
+        <w:t xml:space="preserve">, </w:t>
+      </w:r>
+      <w:proofErr w:type="spellStart"/>
+      <w:r>
+        <w:t>IRDomTypeContainer</w:t>
+      </w:r>
+      <w:proofErr w:type="spellEnd"/>
+      <w:r>
+        <w:t xml:space="preserve"> and </w:t>
+      </w:r>
+      <w:proofErr w:type="spellStart"/>
+      <w:r>
+        <w:t>IRDomCodeContainer</w:t>
+      </w:r>
+      <w:proofErr w:type="spellEnd"/>
+      <w:r>
+        <w:t xml:space="preserve"> interfaces. </w:t>
+      </w:r>
+    </w:p>
+    <w:p/>
+    <w:p>
+      <w:r>
+        <w:t xml:space="preserve">As discussed under the heading “New Parent property on all items,” </w:t>
+      </w:r>
+      <w:proofErr w:type="spellStart"/>
+      <w:r>
+        <w:t>IDom</w:t>
+      </w:r>
+      <w:proofErr w:type="spellEnd"/>
+      <w:r>
+        <w:t xml:space="preserve"> items may not appear in more than one location in the tree. The </w:t>
+      </w:r>
+      <w:proofErr w:type="spellStart"/>
+      <w:r>
+        <w:t>AddOrMove</w:t>
+      </w:r>
+      <w:proofErr w:type="spellEnd"/>
+      <w:r>
+        <w:t xml:space="preserve"> semantics reflect this. I actually think moving will be a rare task, but if you accidently add an item to a new location in the tree, </w:t>
+      </w:r>
+      <w:proofErr w:type="spellStart"/>
+      <w:r>
+        <w:t>RoslynDom</w:t>
+      </w:r>
+      <w:proofErr w:type="spellEnd"/>
+      <w:r>
+        <w:t xml:space="preserve"> will remove it from the prior location and I wanted naming to clarify this. </w:t>
+      </w:r>
+    </w:p>
+    <w:p/>
+    <w:p>
+      <w:r>
+        <w:lastRenderedPageBreak/>
+        <w:t>I may add an “</w:t>
+      </w:r>
+      <w:proofErr w:type="spellStart"/>
+      <w:r>
+        <w:t>AddCloneOfMember</w:t>
+      </w:r>
+      <w:proofErr w:type="spellEnd"/>
+      <w:r>
+        <w:t xml:space="preserve">” to simplify the process of cloning a member and adding it to a new location after changes. This is the anticipated use case. </w:t>
+      </w:r>
+    </w:p>
+    <w:p/>
+    <w:p>
+      <w:pPr>
+        <w:pStyle w:val="Heading1"/>
+      </w:pPr>
+      <w:proofErr w:type="spellStart"/>
+      <w:r>
+        <w:t>ICodeContainer</w:t>
+      </w:r>
+      <w:proofErr w:type="spellEnd"/>
+      <w:r>
+        <w:t xml:space="preserve"> and </w:t>
+      </w:r>
+      <w:proofErr w:type="spellStart"/>
+      <w:r>
+        <w:t>ICodeMember</w:t>
+      </w:r>
+      <w:proofErr w:type="spellEnd"/>
+      <w:r>
+        <w:t xml:space="preserve"> interfaces</w:t>
+      </w:r>
+    </w:p>
+    <w:p>
+      <w:r>
+        <w:t xml:space="preserve">There are new </w:t>
+      </w:r>
+      <w:proofErr w:type="spellStart"/>
+      <w:r>
+        <w:t>ICodeContainer</w:t>
+      </w:r>
+      <w:proofErr w:type="spellEnd"/>
+      <w:r>
+        <w:t xml:space="preserve"> and </w:t>
+      </w:r>
+      <w:proofErr w:type="spellStart"/>
+      <w:r>
+        <w:t>ICodeMember</w:t>
+      </w:r>
+      <w:proofErr w:type="spellEnd"/>
+      <w:r>
+        <w:t xml:space="preserve"> interfaces. Support for intra-member features (code) remains almost non-existent in this version. </w:t>
+      </w:r>
+    </w:p>
+    <w:p/>
+    <w:p>
+      <w:pPr>
+        <w:pStyle w:val="Heading1"/>
+      </w:pPr>
+      <w:proofErr w:type="spellStart"/>
+      <w:r>
+        <w:t>RawItem</w:t>
+      </w:r>
+      <w:proofErr w:type="spellEnd"/>
+      <w:r>
+        <w:t xml:space="preserve"> and </w:t>
+      </w:r>
+      <w:proofErr w:type="spellStart"/>
+      <w:r>
+        <w:t>OriginalRawItem</w:t>
+      </w:r>
+      <w:proofErr w:type="spellEnd"/>
+      <w:r>
+        <w:t xml:space="preserve"> semantic changes</w:t>
+      </w:r>
+    </w:p>
+    <w:p>
+      <w:proofErr w:type="spellStart"/>
+      <w:r>
+        <w:t>RawItem</w:t>
+      </w:r>
+      <w:proofErr w:type="spellEnd"/>
+      <w:r>
+        <w:t xml:space="preserve"> and the new </w:t>
+      </w:r>
+      <w:proofErr w:type="spellStart"/>
+      <w:r>
+        <w:t>OriginalRawItem</w:t>
+      </w:r>
+      <w:proofErr w:type="spellEnd"/>
+      <w:r>
+        <w:t xml:space="preserve"> on the </w:t>
+      </w:r>
+      <w:proofErr w:type="spellStart"/>
+      <w:r>
+        <w:t>IDom</w:t>
+      </w:r>
+      <w:proofErr w:type="spellEnd"/>
+      <w:r>
+        <w:t xml:space="preserve"> interface represent the underlying data in an agnostic way. </w:t>
+      </w:r>
+      <w:proofErr w:type="spellStart"/>
+      <w:r>
+        <w:t>IDom</w:t>
+      </w:r>
+      <w:proofErr w:type="spellEnd"/>
+      <w:r>
+        <w:t xml:space="preserve"> is agnostic on mutability so there may be future implementations where </w:t>
+      </w:r>
+      <w:proofErr w:type="spellStart"/>
+      <w:r>
+        <w:t>RawItem</w:t>
+      </w:r>
+      <w:proofErr w:type="spellEnd"/>
+      <w:r>
+        <w:t xml:space="preserve"> and </w:t>
+      </w:r>
+      <w:proofErr w:type="spellStart"/>
+      <w:r>
+        <w:t>OriginalRawItem</w:t>
+      </w:r>
+      <w:proofErr w:type="spellEnd"/>
+      <w:r>
+        <w:t xml:space="preserve"> are always the same. I want the semantics to be clear that </w:t>
+      </w:r>
+      <w:proofErr w:type="spellStart"/>
+      <w:r>
+        <w:t>RawItem</w:t>
+      </w:r>
+      <w:proofErr w:type="spellEnd"/>
+      <w:r>
+        <w:t xml:space="preserve"> is the best current capturing of the tree, and </w:t>
+      </w:r>
+      <w:proofErr w:type="spellStart"/>
+      <w:r>
+        <w:t>OriginalRawItem</w:t>
+      </w:r>
+      <w:proofErr w:type="spellEnd"/>
+      <w:r>
+        <w:t xml:space="preserve"> is the original unchanged item. This intentionally implies that the original must be maintained. </w:t>
+      </w:r>
+    </w:p>
+    <w:p/>
+    <w:p>
+      <w:proofErr w:type="spellStart"/>
+      <w:r>
+        <w:t>TypedSyntax</w:t>
+      </w:r>
+      <w:proofErr w:type="spellEnd"/>
+      <w:r>
+        <w:t xml:space="preserve"> and </w:t>
+      </w:r>
+      <w:proofErr w:type="spellStart"/>
+      <w:r>
+        <w:t>OriginalTypedSyntax</w:t>
+      </w:r>
+      <w:proofErr w:type="spellEnd"/>
+      <w:r>
+        <w:t xml:space="preserve"> are the </w:t>
+      </w:r>
+      <w:proofErr w:type="spellStart"/>
+      <w:r>
+        <w:t>RDom</w:t>
+      </w:r>
+      <w:proofErr w:type="spellEnd"/>
+      <w:r>
+        <w:t xml:space="preserve"> implementations of these generalized ideas. </w:t>
+      </w:r>
+    </w:p>
+    <w:p/>
+    <w:p>
+      <w:pPr>
+        <w:pStyle w:val="Heading1"/>
+      </w:pPr>
+      <w:proofErr w:type="spellStart"/>
+      <w:r>
+        <w:t>AddMember</w:t>
+      </w:r>
+      <w:proofErr w:type="spellEnd"/>
+      <w:r>
+        <w:t xml:space="preserve"> method added to </w:t>
+      </w:r>
+      <w:proofErr w:type="spellStart"/>
+      <w:r>
+        <w:t>RDomStemContainer</w:t>
+      </w:r>
+      <w:proofErr w:type="spellEnd"/>
+      <w:r>
+        <w:t xml:space="preserve"> and </w:t>
+      </w:r>
+      <w:proofErr w:type="spellStart"/>
+      <w:r>
+        <w:t>RDomBaseType</w:t>
+      </w:r>
+      <w:proofErr w:type="spellEnd"/>
+    </w:p>
+    <w:p>
+      <w:r>
+        <w:t>To support</w:t>
+      </w:r>
+      <w:r>
+        <w:t xml:space="preserve"> mutability, </w:t>
+      </w:r>
+      <w:proofErr w:type="spellStart"/>
+      <w:r>
+        <w:t>AddMember</w:t>
+      </w:r>
+      <w:proofErr w:type="spellEnd"/>
+      <w:r>
+        <w:t xml:space="preserve"> methods were added to these two base classes. This makes the ability to add types and type members available to appropriate types, namespaces, and the root. </w:t>
+      </w:r>
+    </w:p>
+    <w:p/>
+    <w:p>
+      <w:pPr>
+        <w:pStyle w:val="Heading1"/>
+      </w:pPr>
+      <w:r>
+        <w:t xml:space="preserve">Changed </w:t>
+      </w:r>
+      <w:proofErr w:type="spellStart"/>
+      <w:r>
+        <w:t>PublicAnnotation</w:t>
+      </w:r>
+      <w:proofErr w:type="spellEnd"/>
+      <w:r>
+        <w:t xml:space="preserve"> to a Class </w:t>
+      </w:r>
+    </w:p>
+    <w:p>
+      <w:proofErr w:type="spellStart"/>
+      <w:r>
+        <w:t>PublicAnnotation</w:t>
+      </w:r>
+      <w:proofErr w:type="spellEnd"/>
+      <w:r>
+        <w:t xml:space="preserve"> was a </w:t>
+      </w:r>
+      <w:proofErr w:type="spellStart"/>
+      <w:r>
+        <w:t>struct</w:t>
+      </w:r>
+      <w:proofErr w:type="spellEnd"/>
+      <w:r>
+        <w:t xml:space="preserve">. This was the only </w:t>
+      </w:r>
+      <w:proofErr w:type="spellStart"/>
+      <w:r>
+        <w:t>struct</w:t>
+      </w:r>
+      <w:proofErr w:type="spellEnd"/>
+      <w:r>
+        <w:t xml:space="preserve"> in the system and I felt the value/reference semantic difference would be detrimental to maintenance. </w:t>
+      </w:r>
+      <w:r>
+        <w:t xml:space="preserve">As part of this, I removed the equality testing and added a </w:t>
+      </w:r>
+      <w:proofErr w:type="spellStart"/>
+      <w:r>
+        <w:t>SameIntent</w:t>
+      </w:r>
+      <w:proofErr w:type="spellEnd"/>
+      <w:r>
+        <w:t xml:space="preserve"> method.</w:t>
+      </w:r>
+    </w:p>
+    <w:p/>
+    <w:p>
+      <w:pPr>
+        <w:pStyle w:val="Heading1"/>
+      </w:pPr>
+      <w:r>
+        <w:t xml:space="preserve">Added </w:t>
+      </w:r>
+      <w:proofErr w:type="spellStart"/>
+      <w:r>
+        <w:t>IHasSameIntentMethod</w:t>
+      </w:r>
+      <w:proofErr w:type="spellEnd"/>
+    </w:p>
+    <w:p>
+      <w:r>
+        <w:t xml:space="preserve">Another characteristic interface was added for the </w:t>
+      </w:r>
+      <w:proofErr w:type="spellStart"/>
+      <w:r>
+        <w:t>SameIntent</w:t>
+      </w:r>
+      <w:proofErr w:type="spellEnd"/>
+      <w:r>
+        <w:t xml:space="preserve"> methods. This is for consistency with other characteristic interface usage. </w:t>
+      </w:r>
+    </w:p>
+    <w:p/>
+    <w:p>
+      <w:pPr>
+        <w:pStyle w:val="Heading1"/>
+      </w:pPr>
+      <w:r>
+        <w:t xml:space="preserve">Moved </w:t>
+      </w:r>
+      <w:proofErr w:type="spellStart"/>
+      <w:r>
+        <w:t>SameIntent</w:t>
+      </w:r>
+      <w:proofErr w:type="spellEnd"/>
+      <w:r>
+        <w:t xml:space="preserve"> to a subsystem in </w:t>
+      </w:r>
+      <w:proofErr w:type="spellStart"/>
+      <w:r>
+        <w:t>RoslynDom.Common</w:t>
+      </w:r>
+      <w:proofErr w:type="spellEnd"/>
+    </w:p>
+    <w:p>
+      <w:r>
+        <w:t xml:space="preserve">This code may eventually run with a DI, but for now, if the interface data matches, they match. </w:t>
+      </w:r>
+    </w:p>
+    <w:p/>
+    <w:p>
+      <w:pPr>
+        <w:pStyle w:val="Heading1"/>
+      </w:pPr>
+      <w:r>
+        <w:lastRenderedPageBreak/>
+        <w:t xml:space="preserve">Changed </w:t>
+      </w:r>
+      <w:proofErr w:type="spellStart"/>
+      <w:r>
+        <w:t>SameIntent</w:t>
+      </w:r>
+      <w:proofErr w:type="spellEnd"/>
+      <w:r>
+        <w:t xml:space="preserve"> method</w:t>
+      </w:r>
+      <w:r>
+        <w:t xml:space="preserve"> </w:t>
+      </w:r>
+      <w:r>
+        <w:t>type parameter</w:t>
+      </w:r>
+    </w:p>
+    <w:p>
+      <w:r>
+        <w:t xml:space="preserve">Previously the </w:t>
+      </w:r>
+      <w:proofErr w:type="spellStart"/>
+      <w:r>
+        <w:t>SameIntent</w:t>
+      </w:r>
+      <w:proofErr w:type="spellEnd"/>
+      <w:r>
+        <w:t xml:space="preserve"> method appeared on the strongly typed </w:t>
+      </w:r>
+      <w:proofErr w:type="spellStart"/>
+      <w:r>
+        <w:t>IDom</w:t>
+      </w:r>
+      <w:proofErr w:type="spellEnd"/>
+      <w:r>
+        <w:t xml:space="preserve">&lt;T&gt; interface and could only be called on items of the same type. This was overly restrictive, so the method was changed to have a local strongly typed parameter, constraint only to be a class. Comparing different </w:t>
+      </w:r>
+      <w:proofErr w:type="spellStart"/>
+      <w:r>
+        <w:t>IDom</w:t>
+      </w:r>
+      <w:proofErr w:type="spellEnd"/>
+      <w:r>
+        <w:t xml:space="preserve"> types of the current implementations will always return false, although it is possible that a derived class could be created that had different behavior, but the same intent, as one of the existing implementation classes, and could therefore return true as the same intent. This was also done to support scenarios where the type is not known, such as public annotations that might be </w:t>
+      </w:r>
+      <w:proofErr w:type="spellStart"/>
+      <w:r>
+        <w:t>IDom</w:t>
+      </w:r>
+      <w:proofErr w:type="spellEnd"/>
+      <w:r>
+        <w:t xml:space="preserve"> types. </w:t>
+      </w:r>
+    </w:p>
+    <w:p/>
+    <w:p>
+      <w:pPr>
+        <w:pStyle w:val="Heading1"/>
+      </w:pPr>
+      <w:r>
+        <w:t xml:space="preserve">Changed inheritance semantics of </w:t>
+      </w:r>
+      <w:proofErr w:type="spellStart"/>
+      <w:proofErr w:type="gramStart"/>
+      <w:r>
+        <w:t>SameIntent</w:t>
+      </w:r>
+      <w:proofErr w:type="spellEnd"/>
+      <w:r>
+        <w:t>(</w:t>
+      </w:r>
+      <w:proofErr w:type="gramEnd"/>
+      <w:r>
+        <w:t>) method</w:t>
+      </w:r>
+    </w:p>
+    <w:p>
+      <w:r>
+        <w:t xml:space="preserve">The previous inheritance semantics of the </w:t>
+      </w:r>
+      <w:proofErr w:type="spellStart"/>
+      <w:r>
+        <w:t>SameIntent</w:t>
+      </w:r>
+      <w:proofErr w:type="spellEnd"/>
+      <w:r>
+        <w:t xml:space="preserve"> method were to directly override the public </w:t>
+      </w:r>
+      <w:proofErr w:type="spellStart"/>
+      <w:r>
+        <w:t>SameIntent</w:t>
+      </w:r>
+      <w:proofErr w:type="spellEnd"/>
+      <w:r>
+        <w:t xml:space="preserve"> method. This method is no longer virtual. Instead override the </w:t>
+      </w:r>
+      <w:proofErr w:type="spellStart"/>
+      <w:r>
+        <w:t>CheckSameIntent</w:t>
+      </w:r>
+      <w:proofErr w:type="spellEnd"/>
+      <w:r>
+        <w:t xml:space="preserve"> protected method. Be sure to call the base </w:t>
+      </w:r>
+      <w:proofErr w:type="spellStart"/>
+      <w:r>
+        <w:t>CheckSameIntent</w:t>
+      </w:r>
+      <w:proofErr w:type="spellEnd"/>
+      <w:r>
+        <w:t xml:space="preserve"> method for correct behavior. </w:t>
+      </w:r>
+    </w:p>
+    <w:p/>
+    <w:p>
+      <w:pPr>
+        <w:pStyle w:val="Heading1"/>
+      </w:pPr>
+      <w:proofErr w:type="spellStart"/>
+      <w:r>
+        <w:t>SameIntent</w:t>
+      </w:r>
+      <w:proofErr w:type="spellEnd"/>
+      <w:r>
+        <w:t xml:space="preserve"> and names</w:t>
+      </w:r>
+    </w:p>
+    <w:p>
+      <w:r>
+        <w:t xml:space="preserve">Type members (fields, properties, methods and </w:t>
+      </w:r>
+      <w:proofErr w:type="spellStart"/>
+      <w:r>
+        <w:t>enum</w:t>
+      </w:r>
+      <w:proofErr w:type="spellEnd"/>
+      <w:r>
+        <w:t xml:space="preserve">) do not include outer name when considering same intent. </w:t>
+      </w:r>
+    </w:p>
+    <w:p/>
+    <w:p>
+      <w:r>
+        <w:t xml:space="preserve">Stem members (types, namespaces) do not include namespace/qualified name in same intent. </w:t>
+      </w:r>
+    </w:p>
+    <w:p/>
+    <w:p>
+      <w:pPr>
+        <w:pStyle w:val="Heading1"/>
+      </w:pPr>
+      <w:r>
+        <w:t>Virtual</w:t>
+      </w:r>
+      <w:r>
+        <w:t xml:space="preserve"> Matches method added to </w:t>
+      </w:r>
+      <w:proofErr w:type="spellStart"/>
+      <w:r>
+        <w:t>IDom</w:t>
+      </w:r>
+      <w:proofErr w:type="spellEnd"/>
+    </w:p>
+    <w:p>
+      <w:r>
+        <w:t xml:space="preserve">Immediately this allows </w:t>
+      </w:r>
+      <w:proofErr w:type="spellStart"/>
+      <w:r>
+        <w:t>CheckSameIntentChild</w:t>
+      </w:r>
+      <w:proofErr w:type="spellEnd"/>
+      <w:r>
+        <w:t xml:space="preserve"> to better find the other child to compare to. It also provides a generalized way to find items in a list. </w:t>
+      </w:r>
+    </w:p>
+    <w:p/>
+    <w:p>
+      <w:pPr>
+        <w:pStyle w:val="Heading1"/>
+      </w:pPr>
+      <w:r>
+        <w:t xml:space="preserve">Changed name of </w:t>
+      </w:r>
+      <w:proofErr w:type="spellStart"/>
+      <w:r>
+        <w:t>RDomTypeParameter</w:t>
+      </w:r>
+      <w:proofErr w:type="spellEnd"/>
+      <w:r>
+        <w:t>.</w:t>
+      </w:r>
+      <w:r>
+        <w:t xml:space="preserve"> </w:t>
+      </w:r>
+      <w:proofErr w:type="spellStart"/>
+      <w:r>
+        <w:t>HasReferenceTypeConstraint</w:t>
+      </w:r>
+      <w:proofErr w:type="spellEnd"/>
+    </w:p>
+    <w:p>
+      <w:r>
+        <w:t xml:space="preserve">Was previously </w:t>
+      </w:r>
+      <w:proofErr w:type="spellStart"/>
+      <w:r>
+        <w:t>HasReference</w:t>
+      </w:r>
+      <w:r>
+        <w:t>Constraint</w:t>
+      </w:r>
+      <w:proofErr w:type="spellEnd"/>
+      <w:r>
+        <w:t xml:space="preserve">. Changed for consistency. Also changed </w:t>
+      </w:r>
+      <w:proofErr w:type="spellStart"/>
+      <w:r>
+        <w:t>ITypeParameter</w:t>
+      </w:r>
+      <w:proofErr w:type="spellEnd"/>
+    </w:p>
+    <w:p/>
+    <w:p>
+      <w:pPr>
+        <w:pStyle w:val="Heading1"/>
+      </w:pPr>
+      <w:r>
+        <w:t xml:space="preserve">Changed name of </w:t>
+      </w:r>
+      <w:proofErr w:type="spellStart"/>
+      <w:r>
+        <w:t>MemberKind</w:t>
+      </w:r>
+      <w:proofErr w:type="spellEnd"/>
+      <w:r>
+        <w:t xml:space="preserve">, </w:t>
+      </w:r>
+      <w:proofErr w:type="spellStart"/>
+      <w:r>
+        <w:t>StemMemberKind</w:t>
+      </w:r>
+      <w:proofErr w:type="spellEnd"/>
+      <w:r>
+        <w:t xml:space="preserve"> and </w:t>
+      </w:r>
+      <w:proofErr w:type="spellStart"/>
+      <w:r>
+        <w:t>LiteralKind</w:t>
+      </w:r>
+      <w:proofErr w:type="spellEnd"/>
+    </w:p>
+    <w:p>
+      <w:r>
+        <w:t xml:space="preserve">The suffix “type” is confusing. Switched these </w:t>
+      </w:r>
+      <w:proofErr w:type="spellStart"/>
+      <w:r>
+        <w:t>enums</w:t>
+      </w:r>
+      <w:proofErr w:type="spellEnd"/>
+      <w:r>
+        <w:t xml:space="preserve"> and property names to “kind”</w:t>
       </w:r>
       <w:bookmarkStart w:id="0" w:name="_GoBack"/>
       <w:bookmarkEnd w:id="0"/>
-      <w:r>
-        <w:t xml:space="preserve">extual, this was incorrect. Namespace is now calculated from the parent hierarchy when the namespace is requested for all classes except </w:t>
-      </w:r>
-      <w:proofErr w:type="spellStart"/>
-      <w:r>
-        <w:t>RDomReferencedType</w:t>
-      </w:r>
-      <w:proofErr w:type="spellEnd"/>
-      <w:r>
-        <w:t xml:space="preserve">. This resulted in some changes in Namespace results, including the result from </w:t>
-      </w:r>
-    </w:p>
-    <w:p/>
-    <w:p>
-      <w:r>
-        <w:t xml:space="preserve">Namespace </w:t>
-      </w:r>
-      <w:proofErr w:type="spellStart"/>
-      <w:r>
-        <w:t>testing.Foo</w:t>
-      </w:r>
-      <w:proofErr w:type="spellEnd"/>
-    </w:p>
-    <w:p/>
-    <w:p>
-      <w:r>
-        <w:t xml:space="preserve">Which previously returned Foo and now returns </w:t>
-      </w:r>
-      <w:proofErr w:type="spellStart"/>
-      <w:r>
-        <w:t>testing.Foo</w:t>
-      </w:r>
-      <w:proofErr w:type="spellEnd"/>
-      <w:r>
-        <w:t xml:space="preserve">. </w:t>
-      </w:r>
-    </w:p>
-    <w:p/>
-    <w:p>
-      <w:r>
-        <w:t xml:space="preserve">The Namespace in </w:t>
-      </w:r>
-      <w:proofErr w:type="spellStart"/>
-      <w:r>
-        <w:t>RDomRefernecedType</w:t>
-      </w:r>
-      <w:proofErr w:type="spellEnd"/>
-      <w:r>
-        <w:t xml:space="preserve"> is the namespace of the type being referenced, so is still retrieved from the symbol on load. </w:t>
-      </w:r>
-    </w:p>
-    <w:p/>
-    <w:p>
-      <w:pPr>
-        <w:pStyle w:val="Heading1"/>
-      </w:pPr>
-      <w:r>
-        <w:t>Virtual</w:t>
-      </w:r>
-      <w:r>
-        <w:t xml:space="preserve"> Matches method added to </w:t>
-      </w:r>
-      <w:proofErr w:type="spellStart"/>
-      <w:r>
-        <w:t>IDom</w:t>
-      </w:r>
-      <w:proofErr w:type="spellEnd"/>
-    </w:p>
-    <w:p>
-      <w:r>
-        <w:t xml:space="preserve">Immediately this allows </w:t>
-      </w:r>
-      <w:proofErr w:type="spellStart"/>
-      <w:r>
-        <w:t>CheckSameIntentChild</w:t>
-      </w:r>
-      <w:proofErr w:type="spellEnd"/>
-      <w:r>
-        <w:t xml:space="preserve"> to better find the other child to compare to. It also provides a generalized way to find items in a list. </w:t>
-      </w:r>
-    </w:p>
-    <w:p/>
-    <w:p>
-      <w:pPr>
-        <w:pStyle w:val="Heading1"/>
-      </w:pPr>
-      <w:r>
-        <w:t xml:space="preserve">Changed name of </w:t>
-      </w:r>
-      <w:proofErr w:type="spellStart"/>
-      <w:r>
-        <w:t>RDomTypeParameter</w:t>
-      </w:r>
-      <w:proofErr w:type="spellEnd"/>
-      <w:r>
-        <w:t>.</w:t>
-      </w:r>
-      <w:r>
-        <w:t xml:space="preserve"> </w:t>
-      </w:r>
-      <w:proofErr w:type="spellStart"/>
-      <w:r>
-        <w:t>HasReferenceTypeConstraint</w:t>
-      </w:r>
-      <w:proofErr w:type="spellEnd"/>
-    </w:p>
-    <w:p>
-      <w:r>
-        <w:t xml:space="preserve">Was previously </w:t>
-      </w:r>
-      <w:proofErr w:type="spellStart"/>
-      <w:r>
-        <w:t>HasReference</w:t>
-      </w:r>
-      <w:r>
-        <w:t>Constraint</w:t>
-      </w:r>
-      <w:proofErr w:type="spellEnd"/>
-      <w:r>
-        <w:t xml:space="preserve">. Changed for consistency. Also changed </w:t>
-      </w:r>
-      <w:proofErr w:type="spellStart"/>
-      <w:r>
-        <w:t>ITypeParameter</w:t>
-      </w:r>
-      <w:proofErr w:type="spellEnd"/>
-    </w:p>
-    <w:p/>
+    </w:p>
     <w:p>
       <w:pPr>
         <w:pStyle w:val="Heading1"/>

</xml_diff>

<commit_message>
Clone method and property bodies
</commit_message>
<xml_diff>
--- a/Documentation/Updates to RoslynDom.docx
+++ b/Documentation/Updates to RoslynDom.docx
@@ -1168,8 +1168,6 @@
       <w:r>
         <w:t xml:space="preserve"> and property names to “kind”</w:t>
       </w:r>
-      <w:bookmarkStart w:id="0" w:name="_GoBack"/>
-      <w:bookmarkEnd w:id="0"/>
     </w:p>
     <w:p>
       <w:pPr>
@@ -1331,6 +1329,50 @@
       <w:r>
         <w:t>Future Features</w:t>
       </w:r>
+    </w:p>
+    <w:p>
+      <w:r>
+        <w:t>Helper methods:</w:t>
+      </w:r>
+    </w:p>
+    <w:p>
+      <w:pPr>
+        <w:pStyle w:val="ListParagraph"/>
+        <w:numPr>
+          <w:ilvl w:val="0"/>
+          <w:numId w:val="1"/>
+        </w:numPr>
+      </w:pPr>
+      <w:r>
+        <w:t>Find</w:t>
+      </w:r>
+    </w:p>
+    <w:p>
+      <w:pPr>
+        <w:pStyle w:val="ListParagraph"/>
+        <w:numPr>
+          <w:ilvl w:val="0"/>
+          <w:numId w:val="1"/>
+        </w:numPr>
+      </w:pPr>
+      <w:proofErr w:type="spellStart"/>
+      <w:r>
+        <w:t>ReplaceInIds</w:t>
+      </w:r>
+      <w:proofErr w:type="spellEnd"/>
+      <w:r>
+        <w:t xml:space="preserve">, probably include </w:t>
+      </w:r>
+      <w:proofErr w:type="spellStart"/>
+      <w:r>
+        <w:t>RegEx</w:t>
+      </w:r>
+      <w:proofErr w:type="spellEnd"/>
+      <w:r>
+        <w:t xml:space="preserve"> here</w:t>
+      </w:r>
+      <w:bookmarkStart w:id="0" w:name="_GoBack"/>
+      <w:bookmarkEnd w:id="0"/>
     </w:p>
     <w:p/>
     <w:sectPr>

</xml_diff>

<commit_message>
First five declarations working
</commit_message>
<xml_diff>
--- a/Documentation/Updates to RoslynDom.docx
+++ b/Documentation/Updates to RoslynDom.docx
@@ -15,24 +15,191 @@
       </w:r>
       <w:proofErr w:type="spellEnd"/>
       <w:r>
-        <w:t xml:space="preserve"> 1.0.10</w:t>
-      </w:r>
-      <w:r>
-        <w:t xml:space="preserve"> Alpha</w:t>
-      </w:r>
-    </w:p>
-    <w:p>
-      <w:pPr>
-        <w:pStyle w:val="Heading1"/>
-      </w:pPr>
-      <w:r>
-        <w:t>New Statement Load Mechanism</w:t>
-      </w:r>
-    </w:p>
-    <w:p>
+        <w:t xml:space="preserve"> 1.0.10 Alpha</w:t>
+      </w:r>
+    </w:p>
+    <w:p>
+      <w:pPr>
+        <w:pStyle w:val="Heading1"/>
+      </w:pPr>
+      <w:r>
+        <w:t>DI added</w:t>
+      </w:r>
+    </w:p>
+    <w:p>
+      <w:r>
+        <w:t xml:space="preserve">I am using Unity. I may introduce BYOC, but I think there are a lot bigger fish to fry. </w:t>
+      </w:r>
+    </w:p>
+    <w:p>
+      <w:pPr>
+        <w:pStyle w:val="Heading1"/>
+      </w:pPr>
+      <w:proofErr w:type="spellStart"/>
+      <w:r>
+        <w:t>TypedSyntax</w:t>
+      </w:r>
+      <w:proofErr w:type="spellEnd"/>
+      <w:r>
+        <w:t xml:space="preserve"> </w:t>
+      </w:r>
+      <w:r>
+        <w:t>will probably be removed</w:t>
+      </w:r>
+    </w:p>
+    <w:p>
+      <w:r>
+        <w:t xml:space="preserve">This change, along with the new load and build syntax mechanisms start down the path of isolating languages from the </w:t>
+      </w:r>
+      <w:proofErr w:type="spellStart"/>
+      <w:r>
+        <w:t>RoslynDom</w:t>
+      </w:r>
+      <w:proofErr w:type="spellEnd"/>
+      <w:r>
+        <w:t>. A future version will not have a dependency on CSharp, with the goal of supporting VB/C# interchange. Other reasons for this isolation include language version factories and easier extensibility if you hate my load.</w:t>
+      </w:r>
+    </w:p>
+    <w:p/>
+    <w:p/>
+    <w:p>
+      <w:r>
+        <w:t xml:space="preserve">The semantic change is that </w:t>
+      </w:r>
+    </w:p>
+    <w:p>
+      <w:pPr>
+        <w:pStyle w:val="Heading1"/>
+      </w:pPr>
+      <w:r>
+        <w:t>New Load Mechanism</w:t>
+      </w:r>
+    </w:p>
+    <w:p>
+      <w:r>
+        <w:t xml:space="preserve">Move to a DI approach with </w:t>
+      </w:r>
+      <w:proofErr w:type="spellStart"/>
+      <w:r>
+        <w:t>FactoryHelpers</w:t>
+      </w:r>
+      <w:proofErr w:type="spellEnd"/>
+      <w:r>
+        <w:t xml:space="preserve"> and Factories. </w:t>
+      </w:r>
+    </w:p>
+    <w:p/>
+    <w:p>
+      <w:pPr>
+        <w:pStyle w:val="Heading1"/>
+      </w:pPr>
+      <w:r>
+        <w:t xml:space="preserve">New </w:t>
+      </w:r>
+      <w:proofErr w:type="spellStart"/>
+      <w:r>
+        <w:t>BuildSyntaxMechanism</w:t>
+      </w:r>
+      <w:proofErr w:type="spellEnd"/>
+    </w:p>
+    <w:p>
+      <w:r>
+        <w:t xml:space="preserve">Move to a DI approach with </w:t>
+      </w:r>
+      <w:proofErr w:type="spellStart"/>
+      <w:r>
+        <w:t>FactoryHelpers</w:t>
+      </w:r>
+      <w:proofErr w:type="spellEnd"/>
+      <w:r>
+        <w:t xml:space="preserve"> and Factories. </w:t>
+      </w:r>
+    </w:p>
+    <w:p/>
+    <w:p>
+      <w:pPr>
+        <w:pStyle w:val="Heading1"/>
+      </w:pPr>
+      <w:r>
+        <w:t xml:space="preserve">Changed interface and syntax for </w:t>
+      </w:r>
+      <w:proofErr w:type="spellStart"/>
+      <w:r>
+        <w:t>IIfStatement</w:t>
+      </w:r>
+      <w:proofErr w:type="spellEnd"/>
+    </w:p>
+    <w:p>
+      <w:r>
+        <w:t xml:space="preserve">I have stressed so much about If, particularly in relation to </w:t>
+      </w:r>
+      <w:proofErr w:type="spellStart"/>
+      <w:r>
+        <w:t>TypedSyntax</w:t>
+      </w:r>
+      <w:proofErr w:type="spellEnd"/>
+      <w:r>
+        <w:t xml:space="preserve">. </w:t>
+      </w:r>
+      <w:r>
+        <w:t xml:space="preserve">Anyway, the current implementation has been changed to </w:t>
+      </w:r>
+    </w:p>
+    <w:p/>
+    <w:p>
+      <w:r>
+        <w:t>Statements</w:t>
+      </w:r>
+    </w:p>
+    <w:p>
+      <w:proofErr w:type="spellStart"/>
+      <w:r>
+        <w:t>ElseIfs</w:t>
+      </w:r>
+      <w:proofErr w:type="spellEnd"/>
+      <w:r>
+        <w:t xml:space="preserve"> (note name change)</w:t>
+      </w:r>
+    </w:p>
+    <w:p>
+      <w:r>
+        <w:t>Else</w:t>
+      </w:r>
+      <w:r>
+        <w:t>Statements</w:t>
+      </w:r>
       <w:bookmarkStart w:id="0" w:name="_GoBack"/>
       <w:bookmarkEnd w:id="0"/>
     </w:p>
+    <w:p/>
+    <w:p>
+      <w:r>
+        <w:t xml:space="preserve">Else is no longer logically an </w:t>
+      </w:r>
+      <w:proofErr w:type="spellStart"/>
+      <w:r>
+        <w:t>IfStatement</w:t>
+      </w:r>
+      <w:proofErr w:type="spellEnd"/>
+      <w:r>
+        <w:t xml:space="preserve"> with no condition. That was partly because this would be the only context where a null condition would be OK and partially because there was no </w:t>
+      </w:r>
+      <w:proofErr w:type="spellStart"/>
+      <w:r>
+        <w:t>TypedSyntax</w:t>
+      </w:r>
+      <w:proofErr w:type="spellEnd"/>
+      <w:r>
+        <w:t xml:space="preserve"> to attach. </w:t>
+      </w:r>
+    </w:p>
+    <w:p/>
+    <w:p>
+      <w:r>
+        <w:t xml:space="preserve">This decision might be reversed, so tell me if you have an opinion. </w:t>
+      </w:r>
+    </w:p>
+    <w:p/>
     <w:p>
       <w:pPr>
         <w:pStyle w:val="Title"/>
@@ -304,6 +471,7 @@
       </w:pPr>
       <w:proofErr w:type="spellStart"/>
       <w:r>
+        <w:lastRenderedPageBreak/>
         <w:t>RawItem</w:t>
       </w:r>
       <w:proofErr w:type="spellEnd"/>
@@ -586,35 +754,116 @@
         <w:pStyle w:val="Heading1"/>
       </w:pPr>
       <w:r>
+        <w:t xml:space="preserve">Moved </w:t>
+      </w:r>
+      <w:proofErr w:type="spellStart"/>
+      <w:r>
+        <w:t>SameIntent</w:t>
+      </w:r>
+      <w:proofErr w:type="spellEnd"/>
+      <w:r>
+        <w:t xml:space="preserve"> to a subsystem in </w:t>
+      </w:r>
+      <w:proofErr w:type="spellStart"/>
+      <w:r>
+        <w:t>RoslynDom.Common</w:t>
+      </w:r>
+      <w:proofErr w:type="spellEnd"/>
+    </w:p>
+    <w:p>
+      <w:r>
+        <w:t xml:space="preserve">This code may eventually run with a DI, but for now, if the interface data matches, they match. </w:t>
+      </w:r>
+    </w:p>
+    <w:p/>
+    <w:p>
+      <w:pPr>
+        <w:pStyle w:val="Heading1"/>
+      </w:pPr>
+      <w:r>
+        <w:t xml:space="preserve">Changed </w:t>
+      </w:r>
+      <w:proofErr w:type="spellStart"/>
+      <w:r>
+        <w:t>SameIntent</w:t>
+      </w:r>
+      <w:proofErr w:type="spellEnd"/>
+      <w:r>
+        <w:t xml:space="preserve"> method</w:t>
+      </w:r>
+      <w:r>
+        <w:t xml:space="preserve"> </w:t>
+      </w:r>
+      <w:r>
+        <w:t>type parameter</w:t>
+      </w:r>
+    </w:p>
+    <w:p>
+      <w:r>
+        <w:t xml:space="preserve">Previously the </w:t>
+      </w:r>
+      <w:proofErr w:type="spellStart"/>
+      <w:r>
+        <w:t>SameIntent</w:t>
+      </w:r>
+      <w:proofErr w:type="spellEnd"/>
+      <w:r>
+        <w:t xml:space="preserve"> method appeared on the strongly typed </w:t>
+      </w:r>
+      <w:proofErr w:type="spellStart"/>
+      <w:r>
+        <w:t>IDom</w:t>
+      </w:r>
+      <w:proofErr w:type="spellEnd"/>
+      <w:r>
+        <w:t xml:space="preserve">&lt;T&gt; interface and could only be called on items of the same type. This was overly restrictive, so the method was changed to have a local strongly typed parameter, constraint only to be a class. Comparing different </w:t>
+      </w:r>
+      <w:proofErr w:type="spellStart"/>
+      <w:r>
+        <w:t>IDom</w:t>
+      </w:r>
+      <w:proofErr w:type="spellEnd"/>
+      <w:r>
+        <w:t xml:space="preserve"> types of the current implementations will always return false, although it is possible that a derived class could be created that had different behavior, but the same intent, as one of the existing implementation classes, and </w:t>
+      </w:r>
+      <w:r>
         <w:lastRenderedPageBreak/>
-        <w:t xml:space="preserve">Moved </w:t>
-      </w:r>
-      <w:proofErr w:type="spellStart"/>
+        <w:t xml:space="preserve">could therefore return true as the same intent. This was also done to support scenarios where the type is not known, such as public annotations that might be </w:t>
+      </w:r>
+      <w:proofErr w:type="spellStart"/>
+      <w:r>
+        <w:t>IDom</w:t>
+      </w:r>
+      <w:proofErr w:type="spellEnd"/>
+      <w:r>
+        <w:t xml:space="preserve"> types. </w:t>
+      </w:r>
+    </w:p>
+    <w:p/>
+    <w:p>
+      <w:pPr>
+        <w:pStyle w:val="Heading1"/>
+      </w:pPr>
+      <w:r>
+        <w:t xml:space="preserve">Changed inheritance semantics of </w:t>
+      </w:r>
+      <w:proofErr w:type="spellStart"/>
+      <w:proofErr w:type="gramStart"/>
       <w:r>
         <w:t>SameIntent</w:t>
       </w:r>
       <w:proofErr w:type="spellEnd"/>
       <w:r>
-        <w:t xml:space="preserve"> to a subsystem in </w:t>
-      </w:r>
-      <w:proofErr w:type="spellStart"/>
-      <w:r>
-        <w:t>RoslynDom.Common</w:t>
-      </w:r>
-      <w:proofErr w:type="spellEnd"/>
-    </w:p>
-    <w:p>
-      <w:r>
-        <w:t xml:space="preserve">This code may eventually run with a DI, but for now, if the interface data matches, they match. </w:t>
-      </w:r>
-    </w:p>
-    <w:p/>
-    <w:p>
-      <w:pPr>
-        <w:pStyle w:val="Heading1"/>
-      </w:pPr>
-      <w:r>
-        <w:t xml:space="preserve">Changed </w:t>
+        <w:t>(</w:t>
+      </w:r>
+      <w:proofErr w:type="gramEnd"/>
+      <w:r>
+        <w:t>) method</w:t>
+      </w:r>
+    </w:p>
+    <w:p>
+      <w:r>
+        <w:t xml:space="preserve">The previous inheritance semantics of the </w:t>
       </w:r>
       <w:proofErr w:type="spellStart"/>
       <w:r>
@@ -622,191 +871,159 @@
       </w:r>
       <w:proofErr w:type="spellEnd"/>
       <w:r>
-        <w:t xml:space="preserve"> method</w:t>
+        <w:t xml:space="preserve"> method were to directly override the public </w:t>
+      </w:r>
+      <w:proofErr w:type="spellStart"/>
+      <w:r>
+        <w:t>SameIntent</w:t>
+      </w:r>
+      <w:proofErr w:type="spellEnd"/>
+      <w:r>
+        <w:t xml:space="preserve"> method. This method is no longer virtual. Instead override the </w:t>
+      </w:r>
+      <w:proofErr w:type="spellStart"/>
+      <w:r>
+        <w:t>CheckSameIntent</w:t>
+      </w:r>
+      <w:proofErr w:type="spellEnd"/>
+      <w:r>
+        <w:t xml:space="preserve"> protected method. Be sure to call the base </w:t>
+      </w:r>
+      <w:proofErr w:type="spellStart"/>
+      <w:r>
+        <w:t>CheckSameIntent</w:t>
+      </w:r>
+      <w:proofErr w:type="spellEnd"/>
+      <w:r>
+        <w:t xml:space="preserve"> method for correct behavior. </w:t>
+      </w:r>
+    </w:p>
+    <w:p/>
+    <w:p>
+      <w:pPr>
+        <w:pStyle w:val="Heading1"/>
+      </w:pPr>
+      <w:proofErr w:type="spellStart"/>
+      <w:r>
+        <w:t>SameIntent</w:t>
+      </w:r>
+      <w:proofErr w:type="spellEnd"/>
+      <w:r>
+        <w:t xml:space="preserve"> and names</w:t>
+      </w:r>
+    </w:p>
+    <w:p>
+      <w:r>
+        <w:t xml:space="preserve">Type members (fields, properties, methods and </w:t>
+      </w:r>
+      <w:proofErr w:type="spellStart"/>
+      <w:r>
+        <w:t>enum</w:t>
+      </w:r>
+      <w:proofErr w:type="spellEnd"/>
+      <w:r>
+        <w:t xml:space="preserve">) do not include outer name when considering same intent. </w:t>
+      </w:r>
+    </w:p>
+    <w:p/>
+    <w:p>
+      <w:r>
+        <w:t xml:space="preserve">Stem members (types, namespaces) do not include namespace/qualified name in same intent. </w:t>
+      </w:r>
+    </w:p>
+    <w:p/>
+    <w:p>
+      <w:pPr>
+        <w:pStyle w:val="Heading1"/>
+      </w:pPr>
+      <w:r>
+        <w:t xml:space="preserve">Added </w:t>
+      </w:r>
+      <w:proofErr w:type="spellStart"/>
+      <w:r>
+        <w:t>IHasLookupValues</w:t>
+      </w:r>
+      <w:proofErr w:type="spellEnd"/>
+      <w:r>
+        <w:t xml:space="preserve"> interface</w:t>
+      </w:r>
+    </w:p>
+    <w:p>
+      <w:r>
+        <w:t xml:space="preserve">Added this interface to reduce dependencies in an upcoming project. </w:t>
+      </w:r>
+    </w:p>
+    <w:p>
+      <w:pPr>
+        <w:pStyle w:val="Heading1"/>
+      </w:pPr>
+      <w:r>
+        <w:t xml:space="preserve">Virtual Matches method added to </w:t>
+      </w:r>
+      <w:proofErr w:type="spellStart"/>
+      <w:r>
+        <w:t>IDom</w:t>
+      </w:r>
+      <w:proofErr w:type="spellEnd"/>
+    </w:p>
+    <w:p>
+      <w:r>
+        <w:t xml:space="preserve">Immediately this allows </w:t>
+      </w:r>
+      <w:proofErr w:type="spellStart"/>
+      <w:r>
+        <w:t>CheckSameIntentChild</w:t>
+      </w:r>
+      <w:proofErr w:type="spellEnd"/>
+      <w:r>
+        <w:t xml:space="preserve"> to better find the other child to compare to. It also provides a generalized way to find items in a list. </w:t>
+      </w:r>
+    </w:p>
+    <w:p/>
+    <w:p>
+      <w:pPr>
+        <w:pStyle w:val="Heading1"/>
+      </w:pPr>
+      <w:r>
+        <w:t xml:space="preserve">Changed name of </w:t>
+      </w:r>
+      <w:proofErr w:type="spellStart"/>
+      <w:r>
+        <w:t>RDomTypeParameter</w:t>
+      </w:r>
+      <w:proofErr w:type="spellEnd"/>
+      <w:r>
+        <w:t>.</w:t>
       </w:r>
       <w:r>
         <w:t xml:space="preserve"> </w:t>
       </w:r>
-      <w:r>
-        <w:t>type parameter</w:t>
-      </w:r>
-    </w:p>
-    <w:p>
-      <w:r>
-        <w:t xml:space="preserve">Previously the </w:t>
-      </w:r>
-      <w:proofErr w:type="spellStart"/>
-      <w:r>
-        <w:t>SameIntent</w:t>
-      </w:r>
-      <w:proofErr w:type="spellEnd"/>
-      <w:r>
-        <w:t xml:space="preserve"> method appeared on the strongly typed </w:t>
-      </w:r>
-      <w:proofErr w:type="spellStart"/>
-      <w:r>
-        <w:t>IDom</w:t>
-      </w:r>
-      <w:proofErr w:type="spellEnd"/>
-      <w:r>
-        <w:t xml:space="preserve">&lt;T&gt; interface and could only be called on items of the same type. This was overly restrictive, so the method was changed to have a local strongly typed parameter, constraint only to be a class. Comparing different </w:t>
-      </w:r>
-      <w:proofErr w:type="spellStart"/>
-      <w:r>
-        <w:t>IDom</w:t>
-      </w:r>
-      <w:proofErr w:type="spellEnd"/>
-      <w:r>
-        <w:t xml:space="preserve"> types of the current implementations will always return false, although it is possible that a derived class could be created that had different behavior, but the same intent, as one of the existing implementation classes, and could therefore return true as the same intent. This was also done to support scenarios where the type is not known, such as public annotations that might be </w:t>
-      </w:r>
-      <w:proofErr w:type="spellStart"/>
-      <w:r>
-        <w:t>IDom</w:t>
-      </w:r>
-      <w:proofErr w:type="spellEnd"/>
-      <w:r>
-        <w:t xml:space="preserve"> types. </w:t>
-      </w:r>
-    </w:p>
-    <w:p/>
-    <w:p>
-      <w:pPr>
-        <w:pStyle w:val="Heading1"/>
-      </w:pPr>
-      <w:r>
-        <w:t xml:space="preserve">Changed inheritance semantics of </w:t>
-      </w:r>
-      <w:proofErr w:type="spellStart"/>
-      <w:proofErr w:type="gramStart"/>
-      <w:r>
-        <w:t>SameIntent</w:t>
-      </w:r>
-      <w:proofErr w:type="spellEnd"/>
-      <w:r>
-        <w:t>(</w:t>
-      </w:r>
-      <w:proofErr w:type="gramEnd"/>
-      <w:r>
-        <w:t>) method</w:t>
-      </w:r>
-    </w:p>
-    <w:p>
-      <w:r>
-        <w:t xml:space="preserve">The previous inheritance semantics of the </w:t>
-      </w:r>
-      <w:proofErr w:type="spellStart"/>
-      <w:r>
-        <w:t>SameIntent</w:t>
-      </w:r>
-      <w:proofErr w:type="spellEnd"/>
-      <w:r>
-        <w:t xml:space="preserve"> method were to directly override the public </w:t>
-      </w:r>
-      <w:proofErr w:type="spellStart"/>
-      <w:r>
-        <w:t>SameIntent</w:t>
-      </w:r>
-      <w:proofErr w:type="spellEnd"/>
-      <w:r>
-        <w:t xml:space="preserve"> method. This method is no longer virtual. Instead override the </w:t>
-      </w:r>
-      <w:proofErr w:type="spellStart"/>
-      <w:r>
-        <w:t>CheckSameIntent</w:t>
-      </w:r>
-      <w:proofErr w:type="spellEnd"/>
-      <w:r>
-        <w:t xml:space="preserve"> protected method. Be sure to call the base </w:t>
-      </w:r>
-      <w:proofErr w:type="spellStart"/>
-      <w:r>
-        <w:t>CheckSameIntent</w:t>
-      </w:r>
-      <w:proofErr w:type="spellEnd"/>
-      <w:r>
-        <w:t xml:space="preserve"> method for correct behavior. </w:t>
-      </w:r>
-    </w:p>
-    <w:p/>
-    <w:p>
-      <w:pPr>
-        <w:pStyle w:val="Heading1"/>
-      </w:pPr>
-      <w:proofErr w:type="spellStart"/>
-      <w:r>
-        <w:t>SameIntent</w:t>
-      </w:r>
-      <w:proofErr w:type="spellEnd"/>
-      <w:r>
-        <w:t xml:space="preserve"> and names</w:t>
-      </w:r>
-    </w:p>
-    <w:p>
-      <w:r>
-        <w:t xml:space="preserve">Type members (fields, properties, methods and </w:t>
-      </w:r>
-      <w:proofErr w:type="spellStart"/>
-      <w:r>
-        <w:t>enum</w:t>
-      </w:r>
-      <w:proofErr w:type="spellEnd"/>
-      <w:r>
-        <w:t xml:space="preserve">) do not include outer name when considering same intent. </w:t>
-      </w:r>
-    </w:p>
-    <w:p/>
-    <w:p>
-      <w:r>
-        <w:t xml:space="preserve">Stem members (types, namespaces) do not include namespace/qualified name in same intent. </w:t>
-      </w:r>
-    </w:p>
-    <w:p/>
-    <w:p>
-      <w:pPr>
-        <w:pStyle w:val="Heading1"/>
-      </w:pPr>
-      <w:r>
-        <w:t xml:space="preserve">Added </w:t>
-      </w:r>
-      <w:proofErr w:type="spellStart"/>
-      <w:r>
-        <w:t>IHasLookupValues</w:t>
-      </w:r>
-      <w:proofErr w:type="spellEnd"/>
-      <w:r>
-        <w:t xml:space="preserve"> interface</w:t>
-      </w:r>
-    </w:p>
-    <w:p>
-      <w:r>
-        <w:t xml:space="preserve">Added this interface to reduce dependencies in an upcoming project. </w:t>
-      </w:r>
-    </w:p>
-    <w:p>
-      <w:pPr>
-        <w:pStyle w:val="Heading1"/>
-      </w:pPr>
-      <w:r>
-        <w:t xml:space="preserve">Virtual Matches method added to </w:t>
-      </w:r>
-      <w:proofErr w:type="spellStart"/>
-      <w:r>
-        <w:t>IDom</w:t>
-      </w:r>
-      <w:proofErr w:type="spellEnd"/>
-    </w:p>
-    <w:p>
-      <w:r>
-        <w:t xml:space="preserve">Immediately this allows </w:t>
-      </w:r>
-      <w:proofErr w:type="spellStart"/>
-      <w:r>
-        <w:t>CheckSameIntentChild</w:t>
-      </w:r>
-      <w:proofErr w:type="spellEnd"/>
-      <w:r>
-        <w:t xml:space="preserve"> to better find the other child to compare to. It also provides a generalized way to find items in a list. </w:t>
-      </w:r>
+      <w:proofErr w:type="spellStart"/>
+      <w:r>
+        <w:t>HasReferenceTypeConstraint</w:t>
+      </w:r>
+      <w:proofErr w:type="spellEnd"/>
+    </w:p>
+    <w:p>
+      <w:r>
+        <w:t xml:space="preserve">Was previously </w:t>
+      </w:r>
+      <w:proofErr w:type="spellStart"/>
+      <w:r>
+        <w:t>HasReference</w:t>
+      </w:r>
+      <w:r>
+        <w:t>Constraint</w:t>
+      </w:r>
+      <w:proofErr w:type="spellEnd"/>
+      <w:r>
+        <w:t xml:space="preserve">. Changed for consistency. Also changed </w:t>
+      </w:r>
+      <w:proofErr w:type="spellStart"/>
+      <w:r>
+        <w:t>ITypeParameter</w:t>
+      </w:r>
+      <w:proofErr w:type="spellEnd"/>
     </w:p>
     <w:p/>
     <w:p>
@@ -818,52 +1035,6 @@
       </w:r>
       <w:proofErr w:type="spellStart"/>
       <w:r>
-        <w:t>RDomTypeParameter</w:t>
-      </w:r>
-      <w:proofErr w:type="spellEnd"/>
-      <w:r>
-        <w:t>.</w:t>
-      </w:r>
-      <w:r>
-        <w:t xml:space="preserve"> </w:t>
-      </w:r>
-      <w:proofErr w:type="spellStart"/>
-      <w:r>
-        <w:t>HasReferenceTypeConstraint</w:t>
-      </w:r>
-      <w:proofErr w:type="spellEnd"/>
-    </w:p>
-    <w:p>
-      <w:r>
-        <w:t xml:space="preserve">Was previously </w:t>
-      </w:r>
-      <w:proofErr w:type="spellStart"/>
-      <w:r>
-        <w:t>HasReference</w:t>
-      </w:r>
-      <w:r>
-        <w:t>Constraint</w:t>
-      </w:r>
-      <w:proofErr w:type="spellEnd"/>
-      <w:r>
-        <w:t xml:space="preserve">. Changed for consistency. Also changed </w:t>
-      </w:r>
-      <w:proofErr w:type="spellStart"/>
-      <w:r>
-        <w:t>ITypeParameter</w:t>
-      </w:r>
-      <w:proofErr w:type="spellEnd"/>
-    </w:p>
-    <w:p/>
-    <w:p>
-      <w:pPr>
-        <w:pStyle w:val="Heading1"/>
-      </w:pPr>
-      <w:r>
-        <w:t xml:space="preserve">Changed name of </w:t>
-      </w:r>
-      <w:proofErr w:type="spellStart"/>
-      <w:r>
         <w:t>MemberKind</w:t>
       </w:r>
       <w:proofErr w:type="spellEnd"/>
@@ -904,7 +1075,6 @@
       </w:pPr>
       <w:proofErr w:type="spellStart"/>
       <w:r>
-        <w:lastRenderedPageBreak/>
         <w:t>BuildSyntax</w:t>
       </w:r>
       <w:proofErr w:type="spellEnd"/>
@@ -1049,6 +1219,7 @@
       </w:pPr>
       <w:proofErr w:type="spellStart"/>
       <w:r>
+        <w:lastRenderedPageBreak/>
         <w:t>StemMembers</w:t>
       </w:r>
       <w:proofErr w:type="spellEnd"/>
@@ -1300,134 +1471,134 @@
       </w:pPr>
       <w:proofErr w:type="spellStart"/>
       <w:r>
+        <w:t>PublicAnnotationList</w:t>
+      </w:r>
+      <w:proofErr w:type="spellEnd"/>
+      <w:r>
+        <w:t xml:space="preserve"> replaces </w:t>
+      </w:r>
+      <w:proofErr w:type="spellStart"/>
+      <w:r>
+        <w:t>IEnumerable</w:t>
+      </w:r>
+      <w:proofErr w:type="spellEnd"/>
+      <w:r>
+        <w:t>&lt;</w:t>
+      </w:r>
+      <w:proofErr w:type="spellStart"/>
+      <w:r>
+        <w:t>PublicAnnotation</w:t>
+      </w:r>
+      <w:proofErr w:type="spellEnd"/>
+      <w:r>
+        <w:t>&gt;</w:t>
+      </w:r>
+    </w:p>
+    <w:p>
+      <w:r>
+        <w:t xml:space="preserve">Previously </w:t>
+      </w:r>
+      <w:proofErr w:type="spellStart"/>
+      <w:r>
+        <w:t>RDomBase</w:t>
+      </w:r>
+      <w:proofErr w:type="spellEnd"/>
+      <w:r>
+        <w:t xml:space="preserve"> managed a list of </w:t>
+      </w:r>
+      <w:proofErr w:type="spellStart"/>
+      <w:r>
+        <w:t>PublicAnnotation</w:t>
+      </w:r>
+      <w:proofErr w:type="spellEnd"/>
+      <w:r>
+        <w:t xml:space="preserve">. This was a bad refactoring of concerns, so I added a </w:t>
+      </w:r>
+      <w:proofErr w:type="spellStart"/>
+      <w:r>
+        <w:t>PublicAnnotationList</w:t>
+      </w:r>
+      <w:proofErr w:type="spellEnd"/>
+      <w:r>
+        <w:t xml:space="preserve"> class. This cleaned up the code in </w:t>
+      </w:r>
+      <w:proofErr w:type="spellStart"/>
+      <w:r>
+        <w:t>RDomBase</w:t>
+      </w:r>
+      <w:proofErr w:type="spellEnd"/>
+      <w:r>
+        <w:t xml:space="preserve"> and will make it easier to evolve the </w:t>
+      </w:r>
+      <w:proofErr w:type="spellStart"/>
+      <w:r>
+        <w:t>PublicAnnotationList</w:t>
+      </w:r>
+      <w:proofErr w:type="spellEnd"/>
+      <w:r>
+        <w:t>.</w:t>
+      </w:r>
+    </w:p>
+    <w:p/>
+    <w:p>
+      <w:pPr>
+        <w:pStyle w:val="Heading1"/>
+      </w:pPr>
+      <w:r>
+        <w:t xml:space="preserve">Removed </w:t>
+      </w:r>
+      <w:proofErr w:type="spellStart"/>
+      <w:r>
+        <w:t>RDomSyntaxNodeBase</w:t>
+      </w:r>
+      <w:proofErr w:type="spellEnd"/>
+      <w:r>
+        <w:t xml:space="preserve"> from hierarchy</w:t>
+      </w:r>
+    </w:p>
+    <w:p>
+      <w:r>
+        <w:t>At one point this class seemed appropriate in the hierarchy. It wasn’t doing anything and was removed.</w:t>
+      </w:r>
+    </w:p>
+    <w:p/>
+    <w:p>
+      <w:pPr>
+        <w:pStyle w:val="Heading1"/>
+      </w:pPr>
+      <w:proofErr w:type="spellStart"/>
+      <w:r>
+        <w:t>NonEmptyNamespaces</w:t>
+      </w:r>
+      <w:proofErr w:type="spellEnd"/>
+      <w:r>
+        <w:t xml:space="preserve"> renamed to </w:t>
+      </w:r>
+      <w:proofErr w:type="spellStart"/>
+      <w:r>
+        <w:t>NonemptyNamespaces</w:t>
+      </w:r>
+      <w:proofErr w:type="spellEnd"/>
+    </w:p>
+    <w:p>
+      <w:r>
+        <w:t xml:space="preserve">Cleanup issue found by </w:t>
+      </w:r>
+      <w:proofErr w:type="spellStart"/>
+      <w:r>
+        <w:t>FxCop</w:t>
+      </w:r>
+      <w:proofErr w:type="spellEnd"/>
+      <w:r>
+        <w:t xml:space="preserve">. </w:t>
+      </w:r>
+    </w:p>
+    <w:p>
+      <w:pPr>
+        <w:pStyle w:val="Heading1"/>
+      </w:pPr>
+      <w:r>
         <w:lastRenderedPageBreak/>
-        <w:t>PublicAnnotationList</w:t>
-      </w:r>
-      <w:proofErr w:type="spellEnd"/>
-      <w:r>
-        <w:t xml:space="preserve"> replaces </w:t>
-      </w:r>
-      <w:proofErr w:type="spellStart"/>
-      <w:r>
-        <w:t>IEnumerable</w:t>
-      </w:r>
-      <w:proofErr w:type="spellEnd"/>
-      <w:r>
-        <w:t>&lt;</w:t>
-      </w:r>
-      <w:proofErr w:type="spellStart"/>
-      <w:r>
-        <w:t>PublicAnnotation</w:t>
-      </w:r>
-      <w:proofErr w:type="spellEnd"/>
-      <w:r>
-        <w:t>&gt;</w:t>
-      </w:r>
-    </w:p>
-    <w:p>
-      <w:r>
-        <w:t xml:space="preserve">Previously </w:t>
-      </w:r>
-      <w:proofErr w:type="spellStart"/>
-      <w:r>
-        <w:t>RDomBase</w:t>
-      </w:r>
-      <w:proofErr w:type="spellEnd"/>
-      <w:r>
-        <w:t xml:space="preserve"> managed a list of </w:t>
-      </w:r>
-      <w:proofErr w:type="spellStart"/>
-      <w:r>
-        <w:t>PublicAnnotation</w:t>
-      </w:r>
-      <w:proofErr w:type="spellEnd"/>
-      <w:r>
-        <w:t xml:space="preserve">. This was a bad refactoring of concerns, so I added a </w:t>
-      </w:r>
-      <w:proofErr w:type="spellStart"/>
-      <w:r>
-        <w:t>PublicAnnotationList</w:t>
-      </w:r>
-      <w:proofErr w:type="spellEnd"/>
-      <w:r>
-        <w:t xml:space="preserve"> class. This cleaned up the code in </w:t>
-      </w:r>
-      <w:proofErr w:type="spellStart"/>
-      <w:r>
-        <w:t>RDomBase</w:t>
-      </w:r>
-      <w:proofErr w:type="spellEnd"/>
-      <w:r>
-        <w:t xml:space="preserve"> and will make it easier to evolve the </w:t>
-      </w:r>
-      <w:proofErr w:type="spellStart"/>
-      <w:r>
-        <w:t>PublicAnnotationList</w:t>
-      </w:r>
-      <w:proofErr w:type="spellEnd"/>
-      <w:r>
-        <w:t>.</w:t>
-      </w:r>
-    </w:p>
-    <w:p/>
-    <w:p>
-      <w:pPr>
-        <w:pStyle w:val="Heading1"/>
-      </w:pPr>
-      <w:r>
-        <w:t xml:space="preserve">Removed </w:t>
-      </w:r>
-      <w:proofErr w:type="spellStart"/>
-      <w:r>
-        <w:t>RDomSyntaxNodeBase</w:t>
-      </w:r>
-      <w:proofErr w:type="spellEnd"/>
-      <w:r>
-        <w:t xml:space="preserve"> from hierarchy</w:t>
-      </w:r>
-    </w:p>
-    <w:p>
-      <w:r>
-        <w:t>At one point this class seemed appropriate in the hierarchy. It wasn’t doing anything and was removed.</w:t>
-      </w:r>
-    </w:p>
-    <w:p/>
-    <w:p>
-      <w:pPr>
-        <w:pStyle w:val="Heading1"/>
-      </w:pPr>
-      <w:proofErr w:type="spellStart"/>
-      <w:r>
-        <w:t>NonEmptyNamespaces</w:t>
-      </w:r>
-      <w:proofErr w:type="spellEnd"/>
-      <w:r>
-        <w:t xml:space="preserve"> renamed to </w:t>
-      </w:r>
-      <w:proofErr w:type="spellStart"/>
-      <w:r>
-        <w:t>NonemptyNamespaces</w:t>
-      </w:r>
-      <w:proofErr w:type="spellEnd"/>
-    </w:p>
-    <w:p>
-      <w:r>
-        <w:t xml:space="preserve">Cleanup issue found by </w:t>
-      </w:r>
-      <w:proofErr w:type="spellStart"/>
-      <w:r>
-        <w:t>FxCop</w:t>
-      </w:r>
-      <w:proofErr w:type="spellEnd"/>
-      <w:r>
-        <w:t xml:space="preserve">. </w:t>
-      </w:r>
-    </w:p>
-    <w:p>
-      <w:pPr>
-        <w:pStyle w:val="Heading1"/>
-      </w:pPr>
-      <w:r>
         <w:t>Improved code analysis (</w:t>
       </w:r>
       <w:proofErr w:type="spellStart"/>

</xml_diff>

<commit_message>
Factory Initialize and start of CSharp extraction
</commit_message>
<xml_diff>
--- a/Documentation/Updates to RoslynDom.docx
+++ b/Documentation/Updates to RoslynDom.docx
@@ -35,142 +35,155 @@
       <w:pPr>
         <w:pStyle w:val="Heading1"/>
       </w:pPr>
-      <w:proofErr w:type="spellStart"/>
-      <w:r>
-        <w:t>TypedSyntax</w:t>
-      </w:r>
-      <w:proofErr w:type="spellEnd"/>
-      <w:r>
-        <w:t xml:space="preserve"> </w:t>
-      </w:r>
-      <w:r>
-        <w:t>will probably be removed</w:t>
-      </w:r>
-    </w:p>
-    <w:p>
-      <w:r>
-        <w:t xml:space="preserve">This change, along with the new load and build syntax mechanisms start down the path of isolating languages from the </w:t>
-      </w:r>
-      <w:proofErr w:type="spellStart"/>
-      <w:r>
-        <w:t>RoslynDom</w:t>
-      </w:r>
-      <w:proofErr w:type="spellEnd"/>
-      <w:r>
-        <w:t>. A future version will not have a dependency on CSharp, with the goal of supporting VB/C# interchange. Other reasons for this isolation include language version factories and easier extensibility if you hate my load.</w:t>
-      </w:r>
-    </w:p>
-    <w:p/>
-    <w:p/>
-    <w:p>
-      <w:r>
-        <w:t xml:space="preserve">The semantic change is that </w:t>
-      </w:r>
-    </w:p>
-    <w:p>
-      <w:pPr>
-        <w:pStyle w:val="Heading1"/>
-      </w:pPr>
-      <w:r>
-        <w:t>New Load Mechanism</w:t>
-      </w:r>
-    </w:p>
-    <w:p>
-      <w:r>
-        <w:t xml:space="preserve">Move to a DI approach with </w:t>
-      </w:r>
-      <w:proofErr w:type="spellStart"/>
-      <w:r>
-        <w:t>FactoryHelpers</w:t>
-      </w:r>
-      <w:proofErr w:type="spellEnd"/>
-      <w:r>
-        <w:t xml:space="preserve"> and Factories. </w:t>
-      </w:r>
-    </w:p>
-    <w:p/>
-    <w:p>
-      <w:pPr>
-        <w:pStyle w:val="Heading1"/>
-      </w:pPr>
-      <w:r>
-        <w:t xml:space="preserve">New </w:t>
-      </w:r>
-      <w:proofErr w:type="spellStart"/>
-      <w:r>
-        <w:t>BuildSyntaxMechanism</w:t>
-      </w:r>
-      <w:proofErr w:type="spellEnd"/>
-    </w:p>
-    <w:p>
-      <w:r>
-        <w:t xml:space="preserve">Move to a DI approach with </w:t>
-      </w:r>
-      <w:proofErr w:type="spellStart"/>
-      <w:r>
-        <w:t>FactoryHelpers</w:t>
-      </w:r>
-      <w:proofErr w:type="spellEnd"/>
-      <w:r>
-        <w:t xml:space="preserve"> and Factories. </w:t>
-      </w:r>
-    </w:p>
-    <w:p/>
-    <w:p>
-      <w:pPr>
-        <w:pStyle w:val="Heading1"/>
-      </w:pPr>
-      <w:r>
-        <w:t xml:space="preserve">Changed interface and syntax for </w:t>
-      </w:r>
-      <w:proofErr w:type="spellStart"/>
-      <w:r>
-        <w:t>IIfStatement</w:t>
-      </w:r>
-      <w:proofErr w:type="spellEnd"/>
-    </w:p>
-    <w:p>
-      <w:r>
-        <w:t xml:space="preserve">I have stressed so much about If, particularly in relation to </w:t>
-      </w:r>
-      <w:proofErr w:type="spellStart"/>
-      <w:r>
-        <w:t>TypedSyntax</w:t>
-      </w:r>
-      <w:proofErr w:type="spellEnd"/>
-      <w:r>
-        <w:t xml:space="preserve">. </w:t>
-      </w:r>
-      <w:r>
-        <w:t xml:space="preserve">Anyway, the current implementation has been changed to </w:t>
-      </w:r>
-    </w:p>
-    <w:p/>
-    <w:p>
-      <w:r>
-        <w:t>Statements</w:t>
-      </w:r>
-    </w:p>
-    <w:p>
-      <w:proofErr w:type="spellStart"/>
-      <w:r>
-        <w:t>ElseIfs</w:t>
-      </w:r>
-      <w:proofErr w:type="spellEnd"/>
-      <w:r>
-        <w:t xml:space="preserve"> (note name change)</w:t>
-      </w:r>
-    </w:p>
-    <w:p>
-      <w:r>
-        <w:t>Else</w:t>
-      </w:r>
-      <w:r>
-        <w:t>Statements</w:t>
+      <w:r>
+        <w:t>Interfaces made non-immutable</w:t>
+      </w:r>
+    </w:p>
+    <w:p>
+      <w:r>
+        <w:t xml:space="preserve">The collections were already non-immutable through the interface and this was required for the factory refactoring. </w:t>
       </w:r>
       <w:bookmarkStart w:id="0" w:name="_GoBack"/>
       <w:bookmarkEnd w:id="0"/>
     </w:p>
+    <w:p>
+      <w:pPr>
+        <w:pStyle w:val="Heading1"/>
+      </w:pPr>
+      <w:proofErr w:type="spellStart"/>
+      <w:r>
+        <w:t>TypedSyntax</w:t>
+      </w:r>
+      <w:proofErr w:type="spellEnd"/>
+      <w:r>
+        <w:t xml:space="preserve"> </w:t>
+      </w:r>
+      <w:r>
+        <w:t>will probably be removed</w:t>
+      </w:r>
+    </w:p>
+    <w:p>
+      <w:r>
+        <w:t xml:space="preserve">This change, along with the new load and build syntax mechanisms start down the path of isolating languages from the </w:t>
+      </w:r>
+      <w:proofErr w:type="spellStart"/>
+      <w:r>
+        <w:t>RoslynDom</w:t>
+      </w:r>
+      <w:proofErr w:type="spellEnd"/>
+      <w:r>
+        <w:t>. A future version will not have a dependency on CSharp, with the goal of supporting VB/C# interchange. Other reasons for this isolation include language version factories and easier extensibility if you hate my load.</w:t>
+      </w:r>
+    </w:p>
+    <w:p/>
+    <w:p/>
+    <w:p>
+      <w:r>
+        <w:t xml:space="preserve">The semantic change is that </w:t>
+      </w:r>
+    </w:p>
+    <w:p>
+      <w:pPr>
+        <w:pStyle w:val="Heading1"/>
+      </w:pPr>
+      <w:r>
+        <w:t>New Load Mechanism</w:t>
+      </w:r>
+    </w:p>
+    <w:p>
+      <w:r>
+        <w:t xml:space="preserve">Move to a DI approach with </w:t>
+      </w:r>
+      <w:proofErr w:type="spellStart"/>
+      <w:r>
+        <w:t>FactoryHelpers</w:t>
+      </w:r>
+      <w:proofErr w:type="spellEnd"/>
+      <w:r>
+        <w:t xml:space="preserve"> and Factories. </w:t>
+      </w:r>
+    </w:p>
+    <w:p/>
+    <w:p>
+      <w:pPr>
+        <w:pStyle w:val="Heading1"/>
+      </w:pPr>
+      <w:r>
+        <w:t xml:space="preserve">New </w:t>
+      </w:r>
+      <w:proofErr w:type="spellStart"/>
+      <w:r>
+        <w:t>BuildSyntaxMechanism</w:t>
+      </w:r>
+      <w:proofErr w:type="spellEnd"/>
+    </w:p>
+    <w:p>
+      <w:r>
+        <w:t xml:space="preserve">Move to a DI approach with </w:t>
+      </w:r>
+      <w:proofErr w:type="spellStart"/>
+      <w:r>
+        <w:t>FactoryHelpers</w:t>
+      </w:r>
+      <w:proofErr w:type="spellEnd"/>
+      <w:r>
+        <w:t xml:space="preserve"> and Factories. </w:t>
+      </w:r>
+    </w:p>
+    <w:p/>
+    <w:p>
+      <w:pPr>
+        <w:pStyle w:val="Heading1"/>
+      </w:pPr>
+      <w:r>
+        <w:t xml:space="preserve">Changed interface and syntax for </w:t>
+      </w:r>
+      <w:proofErr w:type="spellStart"/>
+      <w:r>
+        <w:t>IIfStatement</w:t>
+      </w:r>
+      <w:proofErr w:type="spellEnd"/>
+    </w:p>
+    <w:p>
+      <w:r>
+        <w:t xml:space="preserve">I have stressed so much about If, particularly in relation to </w:t>
+      </w:r>
+      <w:proofErr w:type="spellStart"/>
+      <w:r>
+        <w:t>TypedSyntax</w:t>
+      </w:r>
+      <w:proofErr w:type="spellEnd"/>
+      <w:r>
+        <w:t xml:space="preserve">. </w:t>
+      </w:r>
+      <w:r>
+        <w:t xml:space="preserve">Anyway, the current implementation has been changed to </w:t>
+      </w:r>
+    </w:p>
+    <w:p/>
+    <w:p>
+      <w:r>
+        <w:t>Statements</w:t>
+      </w:r>
+    </w:p>
+    <w:p>
+      <w:proofErr w:type="spellStart"/>
+      <w:r>
+        <w:t>ElseIfs</w:t>
+      </w:r>
+      <w:proofErr w:type="spellEnd"/>
+      <w:r>
+        <w:t xml:space="preserve"> (note name change)</w:t>
+      </w:r>
+    </w:p>
+    <w:p>
+      <w:r>
+        <w:t>Else</w:t>
+      </w:r>
+      <w:r>
+        <w:t>Statements</w:t>
+      </w:r>
+    </w:p>
     <w:p/>
     <w:p>
       <w:r>
@@ -205,6 +218,7 @@
         <w:pStyle w:val="Title"/>
       </w:pPr>
       <w:r>
+        <w:lastRenderedPageBreak/>
         <w:t xml:space="preserve">Updates to </w:t>
       </w:r>
       <w:proofErr w:type="spellStart"/>
@@ -428,6 +442,7 @@
       </w:pPr>
       <w:proofErr w:type="spellStart"/>
       <w:r>
+        <w:lastRenderedPageBreak/>
         <w:t>ICodeContainer</w:t>
       </w:r>
       <w:proofErr w:type="spellEnd"/>
@@ -471,8 +486,575 @@
       </w:pPr>
       <w:proofErr w:type="spellStart"/>
       <w:r>
+        <w:t>RawItem</w:t>
+      </w:r>
+      <w:proofErr w:type="spellEnd"/>
+      <w:r>
+        <w:t xml:space="preserve"> and </w:t>
+      </w:r>
+      <w:proofErr w:type="spellStart"/>
+      <w:r>
+        <w:t>OriginalRawItem</w:t>
+      </w:r>
+      <w:proofErr w:type="spellEnd"/>
+      <w:r>
+        <w:t xml:space="preserve"> semantic changes</w:t>
+      </w:r>
+    </w:p>
+    <w:p>
+      <w:proofErr w:type="spellStart"/>
+      <w:r>
+        <w:t>RawItem</w:t>
+      </w:r>
+      <w:proofErr w:type="spellEnd"/>
+      <w:r>
+        <w:t xml:space="preserve"> and the new </w:t>
+      </w:r>
+      <w:proofErr w:type="spellStart"/>
+      <w:r>
+        <w:t>OriginalRawItem</w:t>
+      </w:r>
+      <w:proofErr w:type="spellEnd"/>
+      <w:r>
+        <w:t xml:space="preserve"> on the </w:t>
+      </w:r>
+      <w:proofErr w:type="spellStart"/>
+      <w:r>
+        <w:t>IDom</w:t>
+      </w:r>
+      <w:proofErr w:type="spellEnd"/>
+      <w:r>
+        <w:t xml:space="preserve"> interface represent the underlying data in an agnostic way. </w:t>
+      </w:r>
+      <w:proofErr w:type="spellStart"/>
+      <w:r>
+        <w:t>IDom</w:t>
+      </w:r>
+      <w:proofErr w:type="spellEnd"/>
+      <w:r>
+        <w:t xml:space="preserve"> is agnostic on mutability so there may be future implementations where </w:t>
+      </w:r>
+      <w:proofErr w:type="spellStart"/>
+      <w:r>
+        <w:t>RawItem</w:t>
+      </w:r>
+      <w:proofErr w:type="spellEnd"/>
+      <w:r>
+        <w:t xml:space="preserve"> and </w:t>
+      </w:r>
+      <w:proofErr w:type="spellStart"/>
+      <w:r>
+        <w:t>OriginalRawItem</w:t>
+      </w:r>
+      <w:proofErr w:type="spellEnd"/>
+      <w:r>
+        <w:t xml:space="preserve"> are always the same. I want the semantics to be clear that </w:t>
+      </w:r>
+      <w:proofErr w:type="spellStart"/>
+      <w:r>
+        <w:t>RawItem</w:t>
+      </w:r>
+      <w:proofErr w:type="spellEnd"/>
+      <w:r>
+        <w:t xml:space="preserve"> is the best current capturing of the tree, and </w:t>
+      </w:r>
+      <w:proofErr w:type="spellStart"/>
+      <w:r>
+        <w:t>OriginalRawItem</w:t>
+      </w:r>
+      <w:proofErr w:type="spellEnd"/>
+      <w:r>
+        <w:t xml:space="preserve"> is the original unchanged item. This intentionally implies that the original must be maintained. </w:t>
+      </w:r>
+    </w:p>
+    <w:p/>
+    <w:p>
+      <w:proofErr w:type="spellStart"/>
+      <w:r>
+        <w:t>TypedSyntax</w:t>
+      </w:r>
+      <w:proofErr w:type="spellEnd"/>
+      <w:r>
+        <w:t xml:space="preserve"> and </w:t>
+      </w:r>
+      <w:proofErr w:type="spellStart"/>
+      <w:r>
+        <w:t>OriginalTypedSyntax</w:t>
+      </w:r>
+      <w:proofErr w:type="spellEnd"/>
+      <w:r>
+        <w:t xml:space="preserve"> are the </w:t>
+      </w:r>
+      <w:proofErr w:type="spellStart"/>
+      <w:r>
+        <w:t>RDom</w:t>
+      </w:r>
+      <w:proofErr w:type="spellEnd"/>
+      <w:r>
+        <w:t xml:space="preserve"> implementations of these generalized ideas. </w:t>
+      </w:r>
+    </w:p>
+    <w:p/>
+    <w:p>
+      <w:pPr>
+        <w:pStyle w:val="Heading1"/>
+      </w:pPr>
+      <w:proofErr w:type="spellStart"/>
+      <w:r>
+        <w:t>AddMember</w:t>
+      </w:r>
+      <w:proofErr w:type="spellEnd"/>
+      <w:r>
+        <w:t xml:space="preserve"> method added to </w:t>
+      </w:r>
+      <w:proofErr w:type="spellStart"/>
+      <w:r>
+        <w:t>RDomStemContainer</w:t>
+      </w:r>
+      <w:proofErr w:type="spellEnd"/>
+      <w:r>
+        <w:t xml:space="preserve"> and </w:t>
+      </w:r>
+      <w:proofErr w:type="spellStart"/>
+      <w:r>
+        <w:t>RDomBaseType</w:t>
+      </w:r>
+      <w:proofErr w:type="spellEnd"/>
+    </w:p>
+    <w:p>
+      <w:r>
+        <w:t xml:space="preserve">To support mutability, </w:t>
+      </w:r>
+      <w:proofErr w:type="spellStart"/>
+      <w:r>
+        <w:t>AddMember</w:t>
+      </w:r>
+      <w:proofErr w:type="spellEnd"/>
+      <w:r>
+        <w:t xml:space="preserve"> methods were added to these two base classes. This makes the ability to add types and type members available to appropriate types, namespaces, and the root. </w:t>
+      </w:r>
+    </w:p>
+    <w:p/>
+    <w:p>
+      <w:pPr>
+        <w:pStyle w:val="Heading1"/>
+      </w:pPr>
+      <w:r>
+        <w:t xml:space="preserve">Changed return of </w:t>
+      </w:r>
+      <w:proofErr w:type="spellStart"/>
+      <w:proofErr w:type="gramStart"/>
+      <w:r>
+        <w:t>PublicAnnotationList.GetValue</w:t>
+      </w:r>
+      <w:proofErr w:type="spellEnd"/>
+      <w:r>
+        <w:t>(</w:t>
+      </w:r>
+      <w:proofErr w:type="gramEnd"/>
+      <w:r>
+        <w:t>string key)</w:t>
+      </w:r>
+    </w:p>
+    <w:p>
+      <w:r>
+        <w:t xml:space="preserve">Previously this returned the default value, which blocked access to other values. It now returns the </w:t>
+      </w:r>
+      <w:proofErr w:type="spellStart"/>
+      <w:r>
+        <w:t>PublicAnnotation</w:t>
+      </w:r>
+      <w:proofErr w:type="spellEnd"/>
+      <w:r>
+        <w:t xml:space="preserve">. The default value remains accessible by </w:t>
+      </w:r>
+      <w:proofErr w:type="spellStart"/>
+      <w:proofErr w:type="gramStart"/>
+      <w:r>
+        <w:t>GetValue</w:t>
+      </w:r>
+      <w:proofErr w:type="spellEnd"/>
+      <w:r>
+        <w:t>(</w:t>
+      </w:r>
+      <w:proofErr w:type="gramEnd"/>
+      <w:r>
+        <w:t>name, name).</w:t>
+      </w:r>
+    </w:p>
+    <w:p>
+      <w:pPr>
+        <w:pStyle w:val="Heading1"/>
+      </w:pPr>
+      <w:r>
+        <w:t xml:space="preserve">Changed </w:t>
+      </w:r>
+      <w:proofErr w:type="spellStart"/>
+      <w:r>
+        <w:t>PublicAnnotation</w:t>
+      </w:r>
+      <w:proofErr w:type="spellEnd"/>
+      <w:r>
+        <w:t xml:space="preserve"> to a Class </w:t>
+      </w:r>
+    </w:p>
+    <w:p>
+      <w:proofErr w:type="spellStart"/>
+      <w:r>
+        <w:t>PublicAnnotation</w:t>
+      </w:r>
+      <w:proofErr w:type="spellEnd"/>
+      <w:r>
+        <w:t xml:space="preserve"> was a </w:t>
+      </w:r>
+      <w:proofErr w:type="spellStart"/>
+      <w:r>
+        <w:t>struct</w:t>
+      </w:r>
+      <w:proofErr w:type="spellEnd"/>
+      <w:r>
+        <w:t xml:space="preserve">. This was the only </w:t>
+      </w:r>
+      <w:proofErr w:type="spellStart"/>
+      <w:r>
+        <w:t>struct</w:t>
+      </w:r>
+      <w:proofErr w:type="spellEnd"/>
+      <w:r>
+        <w:t xml:space="preserve"> in the system and I felt the value/reference semantic difference would be detrimental to maintenance. As part of this, I removed the equality testing and added a </w:t>
+      </w:r>
+      <w:proofErr w:type="spellStart"/>
+      <w:r>
+        <w:t>SameIntent</w:t>
+      </w:r>
+      <w:proofErr w:type="spellEnd"/>
+      <w:r>
+        <w:t xml:space="preserve"> method.</w:t>
+      </w:r>
+    </w:p>
+    <w:p/>
+    <w:p>
+      <w:pPr>
+        <w:pStyle w:val="Heading1"/>
+      </w:pPr>
+      <w:r>
+        <w:t xml:space="preserve">Added </w:t>
+      </w:r>
+      <w:proofErr w:type="spellStart"/>
+      <w:r>
+        <w:t>IHasSameIntentMethod</w:t>
+      </w:r>
+      <w:proofErr w:type="spellEnd"/>
+      <w:r>
+        <w:t xml:space="preserve"> interface</w:t>
+      </w:r>
+    </w:p>
+    <w:p>
+      <w:r>
+        <w:t xml:space="preserve">Another characteristic interface was added for the </w:t>
+      </w:r>
+      <w:proofErr w:type="spellStart"/>
+      <w:r>
+        <w:t>SameIntent</w:t>
+      </w:r>
+      <w:proofErr w:type="spellEnd"/>
+      <w:r>
+        <w:t xml:space="preserve"> methods. This is for consistency with other characteristic interface usage. </w:t>
+      </w:r>
+    </w:p>
+    <w:p/>
+    <w:p>
+      <w:pPr>
+        <w:pStyle w:val="Heading1"/>
+      </w:pPr>
+      <w:r>
+        <w:t xml:space="preserve">Moved </w:t>
+      </w:r>
+      <w:proofErr w:type="spellStart"/>
+      <w:r>
+        <w:t>SameIntent</w:t>
+      </w:r>
+      <w:proofErr w:type="spellEnd"/>
+      <w:r>
+        <w:t xml:space="preserve"> to a subsystem in </w:t>
+      </w:r>
+      <w:proofErr w:type="spellStart"/>
+      <w:r>
+        <w:t>RoslynDom.Common</w:t>
+      </w:r>
+      <w:proofErr w:type="spellEnd"/>
+    </w:p>
+    <w:p>
+      <w:r>
+        <w:t xml:space="preserve">This code may eventually run with a DI, but for now, if the interface data matches, they match. </w:t>
+      </w:r>
+    </w:p>
+    <w:p/>
+    <w:p>
+      <w:pPr>
+        <w:pStyle w:val="Heading1"/>
+      </w:pPr>
+      <w:r>
         <w:lastRenderedPageBreak/>
-        <w:t>RawItem</w:t>
+        <w:t xml:space="preserve">Changed </w:t>
+      </w:r>
+      <w:proofErr w:type="spellStart"/>
+      <w:r>
+        <w:t>SameIntent</w:t>
+      </w:r>
+      <w:proofErr w:type="spellEnd"/>
+      <w:r>
+        <w:t xml:space="preserve"> method</w:t>
+      </w:r>
+      <w:r>
+        <w:t xml:space="preserve"> </w:t>
+      </w:r>
+      <w:r>
+        <w:t>type parameter</w:t>
+      </w:r>
+    </w:p>
+    <w:p>
+      <w:r>
+        <w:t xml:space="preserve">Previously the </w:t>
+      </w:r>
+      <w:proofErr w:type="spellStart"/>
+      <w:r>
+        <w:t>SameIntent</w:t>
+      </w:r>
+      <w:proofErr w:type="spellEnd"/>
+      <w:r>
+        <w:t xml:space="preserve"> method appeared on the strongly typed </w:t>
+      </w:r>
+      <w:proofErr w:type="spellStart"/>
+      <w:r>
+        <w:t>IDom</w:t>
+      </w:r>
+      <w:proofErr w:type="spellEnd"/>
+      <w:r>
+        <w:t xml:space="preserve">&lt;T&gt; interface and could only be called on items of the same type. This was overly restrictive, so the method was changed to have a local strongly typed parameter, constraint only to be a class. Comparing different </w:t>
+      </w:r>
+      <w:proofErr w:type="spellStart"/>
+      <w:r>
+        <w:t>IDom</w:t>
+      </w:r>
+      <w:proofErr w:type="spellEnd"/>
+      <w:r>
+        <w:t xml:space="preserve"> types of the current implementations will always return false, although it is possible that a derived class could be created that had different behavior, but the same intent, as one of the existing implementation classes, and could therefore return true as the same intent. This was also done to support scenarios where the type is not known, such as public annotations that might be </w:t>
+      </w:r>
+      <w:proofErr w:type="spellStart"/>
+      <w:r>
+        <w:t>IDom</w:t>
+      </w:r>
+      <w:proofErr w:type="spellEnd"/>
+      <w:r>
+        <w:t xml:space="preserve"> types. </w:t>
+      </w:r>
+    </w:p>
+    <w:p/>
+    <w:p>
+      <w:pPr>
+        <w:pStyle w:val="Heading1"/>
+      </w:pPr>
+      <w:r>
+        <w:t xml:space="preserve">Changed inheritance semantics of </w:t>
+      </w:r>
+      <w:proofErr w:type="spellStart"/>
+      <w:proofErr w:type="gramStart"/>
+      <w:r>
+        <w:t>SameIntent</w:t>
+      </w:r>
+      <w:proofErr w:type="spellEnd"/>
+      <w:r>
+        <w:t>(</w:t>
+      </w:r>
+      <w:proofErr w:type="gramEnd"/>
+      <w:r>
+        <w:t>) method</w:t>
+      </w:r>
+    </w:p>
+    <w:p>
+      <w:r>
+        <w:t xml:space="preserve">The previous inheritance semantics of the </w:t>
+      </w:r>
+      <w:proofErr w:type="spellStart"/>
+      <w:r>
+        <w:t>SameIntent</w:t>
+      </w:r>
+      <w:proofErr w:type="spellEnd"/>
+      <w:r>
+        <w:t xml:space="preserve"> method were to directly override the public </w:t>
+      </w:r>
+      <w:proofErr w:type="spellStart"/>
+      <w:r>
+        <w:t>SameIntent</w:t>
+      </w:r>
+      <w:proofErr w:type="spellEnd"/>
+      <w:r>
+        <w:t xml:space="preserve"> method. This method is no longer virtual. Instead override the </w:t>
+      </w:r>
+      <w:proofErr w:type="spellStart"/>
+      <w:r>
+        <w:t>CheckSameIntent</w:t>
+      </w:r>
+      <w:proofErr w:type="spellEnd"/>
+      <w:r>
+        <w:t xml:space="preserve"> protected method. Be sure to call the base </w:t>
+      </w:r>
+      <w:proofErr w:type="spellStart"/>
+      <w:r>
+        <w:t>CheckSameIntent</w:t>
+      </w:r>
+      <w:proofErr w:type="spellEnd"/>
+      <w:r>
+        <w:t xml:space="preserve"> method for correct behavior. </w:t>
+      </w:r>
+    </w:p>
+    <w:p/>
+    <w:p>
+      <w:pPr>
+        <w:pStyle w:val="Heading1"/>
+      </w:pPr>
+      <w:proofErr w:type="spellStart"/>
+      <w:r>
+        <w:t>SameIntent</w:t>
+      </w:r>
+      <w:proofErr w:type="spellEnd"/>
+      <w:r>
+        <w:t xml:space="preserve"> and names</w:t>
+      </w:r>
+    </w:p>
+    <w:p>
+      <w:r>
+        <w:t xml:space="preserve">Type members (fields, properties, methods and </w:t>
+      </w:r>
+      <w:proofErr w:type="spellStart"/>
+      <w:r>
+        <w:t>enum</w:t>
+      </w:r>
+      <w:proofErr w:type="spellEnd"/>
+      <w:r>
+        <w:t xml:space="preserve">) do not include outer name when considering same intent. </w:t>
+      </w:r>
+    </w:p>
+    <w:p/>
+    <w:p>
+      <w:r>
+        <w:t xml:space="preserve">Stem members (types, namespaces) do not include namespace/qualified name in same intent. </w:t>
+      </w:r>
+    </w:p>
+    <w:p/>
+    <w:p>
+      <w:pPr>
+        <w:pStyle w:val="Heading1"/>
+      </w:pPr>
+      <w:r>
+        <w:t xml:space="preserve">Added </w:t>
+      </w:r>
+      <w:proofErr w:type="spellStart"/>
+      <w:r>
+        <w:t>IHasLookupValues</w:t>
+      </w:r>
+      <w:proofErr w:type="spellEnd"/>
+      <w:r>
+        <w:t xml:space="preserve"> interface</w:t>
+      </w:r>
+    </w:p>
+    <w:p>
+      <w:r>
+        <w:t xml:space="preserve">Added this interface to reduce dependencies in an upcoming project. </w:t>
+      </w:r>
+    </w:p>
+    <w:p>
+      <w:pPr>
+        <w:pStyle w:val="Heading1"/>
+      </w:pPr>
+      <w:r>
+        <w:t xml:space="preserve">Virtual Matches method added to </w:t>
+      </w:r>
+      <w:proofErr w:type="spellStart"/>
+      <w:r>
+        <w:t>IDom</w:t>
+      </w:r>
+      <w:proofErr w:type="spellEnd"/>
+    </w:p>
+    <w:p>
+      <w:r>
+        <w:t xml:space="preserve">Immediately this allows </w:t>
+      </w:r>
+      <w:proofErr w:type="spellStart"/>
+      <w:r>
+        <w:t>CheckSameIntentChild</w:t>
+      </w:r>
+      <w:proofErr w:type="spellEnd"/>
+      <w:r>
+        <w:t xml:space="preserve"> to better find the other child to compare to. It also provides a generalized way to find items in a list. </w:t>
+      </w:r>
+    </w:p>
+    <w:p/>
+    <w:p>
+      <w:pPr>
+        <w:pStyle w:val="Heading1"/>
+      </w:pPr>
+      <w:r>
+        <w:t xml:space="preserve">Changed name of </w:t>
+      </w:r>
+      <w:proofErr w:type="spellStart"/>
+      <w:r>
+        <w:t>RDomTypeParameter</w:t>
+      </w:r>
+      <w:proofErr w:type="spellEnd"/>
+      <w:r>
+        <w:t>.</w:t>
+      </w:r>
+      <w:r>
+        <w:t xml:space="preserve"> </w:t>
+      </w:r>
+      <w:proofErr w:type="spellStart"/>
+      <w:r>
+        <w:t>HasReferenceTypeConstraint</w:t>
+      </w:r>
+      <w:proofErr w:type="spellEnd"/>
+    </w:p>
+    <w:p>
+      <w:r>
+        <w:t xml:space="preserve">Was previously </w:t>
+      </w:r>
+      <w:proofErr w:type="spellStart"/>
+      <w:r>
+        <w:t>HasReference</w:t>
+      </w:r>
+      <w:r>
+        <w:t>Constraint</w:t>
+      </w:r>
+      <w:proofErr w:type="spellEnd"/>
+      <w:r>
+        <w:t xml:space="preserve">. Changed for consistency. Also changed </w:t>
+      </w:r>
+      <w:proofErr w:type="spellStart"/>
+      <w:r>
+        <w:t>ITypeParameter</w:t>
+      </w:r>
+      <w:proofErr w:type="spellEnd"/>
+    </w:p>
+    <w:p/>
+    <w:p>
+      <w:pPr>
+        <w:pStyle w:val="Heading1"/>
+      </w:pPr>
+      <w:r>
+        <w:t xml:space="preserve">Changed name of </w:t>
+      </w:r>
+      <w:proofErr w:type="spellStart"/>
+      <w:r>
+        <w:t>MemberKind</w:t>
+      </w:r>
+      <w:proofErr w:type="spellEnd"/>
+      <w:r>
+        <w:t xml:space="preserve">, </w:t>
+      </w:r>
+      <w:proofErr w:type="spellStart"/>
+      <w:r>
+        <w:t>StemMemberKind</w:t>
       </w:r>
       <w:proofErr w:type="spellEnd"/>
       <w:r>
@@ -480,615 +1062,45 @@
       </w:r>
       <w:proofErr w:type="spellStart"/>
       <w:r>
-        <w:t>OriginalRawItem</w:t>
-      </w:r>
-      <w:proofErr w:type="spellEnd"/>
-      <w:r>
-        <w:t xml:space="preserve"> semantic changes</w:t>
-      </w:r>
-    </w:p>
-    <w:p>
-      <w:proofErr w:type="spellStart"/>
-      <w:r>
-        <w:t>RawItem</w:t>
-      </w:r>
-      <w:proofErr w:type="spellEnd"/>
-      <w:r>
-        <w:t xml:space="preserve"> and the new </w:t>
-      </w:r>
-      <w:proofErr w:type="spellStart"/>
-      <w:r>
-        <w:t>OriginalRawItem</w:t>
-      </w:r>
-      <w:proofErr w:type="spellEnd"/>
-      <w:r>
-        <w:t xml:space="preserve"> on the </w:t>
-      </w:r>
-      <w:proofErr w:type="spellStart"/>
-      <w:r>
-        <w:t>IDom</w:t>
-      </w:r>
-      <w:proofErr w:type="spellEnd"/>
-      <w:r>
-        <w:t xml:space="preserve"> interface represent the underlying data in an agnostic way. </w:t>
-      </w:r>
-      <w:proofErr w:type="spellStart"/>
-      <w:r>
-        <w:t>IDom</w:t>
-      </w:r>
-      <w:proofErr w:type="spellEnd"/>
-      <w:r>
-        <w:t xml:space="preserve"> is agnostic on mutability so there may be future implementations where </w:t>
-      </w:r>
-      <w:proofErr w:type="spellStart"/>
-      <w:r>
-        <w:t>RawItem</w:t>
-      </w:r>
-      <w:proofErr w:type="spellEnd"/>
-      <w:r>
-        <w:t xml:space="preserve"> and </w:t>
-      </w:r>
-      <w:proofErr w:type="spellStart"/>
-      <w:r>
-        <w:t>OriginalRawItem</w:t>
-      </w:r>
-      <w:proofErr w:type="spellEnd"/>
-      <w:r>
-        <w:t xml:space="preserve"> are always the same. I want the semantics to be clear that </w:t>
-      </w:r>
-      <w:proofErr w:type="spellStart"/>
-      <w:r>
-        <w:t>RawItem</w:t>
-      </w:r>
-      <w:proofErr w:type="spellEnd"/>
-      <w:r>
-        <w:t xml:space="preserve"> is the best current capturing of the tree, and </w:t>
-      </w:r>
-      <w:proofErr w:type="spellStart"/>
-      <w:r>
-        <w:t>OriginalRawItem</w:t>
-      </w:r>
-      <w:proofErr w:type="spellEnd"/>
-      <w:r>
-        <w:t xml:space="preserve"> is the original unchanged item. This intentionally implies that the original must be maintained. </w:t>
-      </w:r>
-    </w:p>
-    <w:p/>
-    <w:p>
-      <w:proofErr w:type="spellStart"/>
-      <w:r>
-        <w:t>TypedSyntax</w:t>
-      </w:r>
-      <w:proofErr w:type="spellEnd"/>
-      <w:r>
-        <w:t xml:space="preserve"> and </w:t>
-      </w:r>
-      <w:proofErr w:type="spellStart"/>
-      <w:r>
-        <w:t>OriginalTypedSyntax</w:t>
-      </w:r>
-      <w:proofErr w:type="spellEnd"/>
-      <w:r>
-        <w:t xml:space="preserve"> are the </w:t>
-      </w:r>
-      <w:proofErr w:type="spellStart"/>
-      <w:r>
-        <w:t>RDom</w:t>
-      </w:r>
-      <w:proofErr w:type="spellEnd"/>
-      <w:r>
-        <w:t xml:space="preserve"> implementations of these generalized ideas. </w:t>
-      </w:r>
-    </w:p>
-    <w:p/>
-    <w:p>
-      <w:pPr>
-        <w:pStyle w:val="Heading1"/>
-      </w:pPr>
-      <w:proofErr w:type="spellStart"/>
-      <w:r>
-        <w:t>AddMember</w:t>
-      </w:r>
-      <w:proofErr w:type="spellEnd"/>
-      <w:r>
-        <w:t xml:space="preserve"> method added to </w:t>
-      </w:r>
-      <w:proofErr w:type="spellStart"/>
-      <w:r>
-        <w:t>RDomStemContainer</w:t>
-      </w:r>
-      <w:proofErr w:type="spellEnd"/>
-      <w:r>
-        <w:t xml:space="preserve"> and </w:t>
-      </w:r>
-      <w:proofErr w:type="spellStart"/>
-      <w:r>
-        <w:t>RDomBaseType</w:t>
-      </w:r>
-      <w:proofErr w:type="spellEnd"/>
-    </w:p>
-    <w:p>
-      <w:r>
-        <w:t xml:space="preserve">To support mutability, </w:t>
-      </w:r>
-      <w:proofErr w:type="spellStart"/>
-      <w:r>
-        <w:t>AddMember</w:t>
-      </w:r>
-      <w:proofErr w:type="spellEnd"/>
-      <w:r>
-        <w:t xml:space="preserve"> methods were added to these two base classes. This makes the ability to add types and type members available to appropriate types, namespaces, and the root. </w:t>
-      </w:r>
-    </w:p>
-    <w:p/>
-    <w:p>
-      <w:pPr>
-        <w:pStyle w:val="Heading1"/>
-      </w:pPr>
-      <w:r>
-        <w:t xml:space="preserve">Changed return of </w:t>
-      </w:r>
-      <w:proofErr w:type="spellStart"/>
-      <w:proofErr w:type="gramStart"/>
-      <w:r>
-        <w:t>PublicAnnotationList.GetValue</w:t>
-      </w:r>
-      <w:proofErr w:type="spellEnd"/>
-      <w:r>
-        <w:t>(</w:t>
-      </w:r>
-      <w:proofErr w:type="gramEnd"/>
-      <w:r>
-        <w:t>string key)</w:t>
-      </w:r>
-    </w:p>
-    <w:p>
-      <w:r>
-        <w:t xml:space="preserve">Previously this returned the default value, which blocked access to other values. It now returns the </w:t>
-      </w:r>
-      <w:proofErr w:type="spellStart"/>
-      <w:r>
-        <w:t>PublicAnnotation</w:t>
-      </w:r>
-      <w:proofErr w:type="spellEnd"/>
-      <w:r>
-        <w:t xml:space="preserve">. The default value remains accessible by </w:t>
-      </w:r>
-      <w:proofErr w:type="spellStart"/>
-      <w:proofErr w:type="gramStart"/>
-      <w:r>
-        <w:t>GetValue</w:t>
-      </w:r>
-      <w:proofErr w:type="spellEnd"/>
-      <w:r>
-        <w:t>(</w:t>
-      </w:r>
-      <w:proofErr w:type="gramEnd"/>
-      <w:r>
-        <w:t>name, name).</w:t>
-      </w:r>
-    </w:p>
-    <w:p>
-      <w:pPr>
-        <w:pStyle w:val="Heading1"/>
-      </w:pPr>
-      <w:r>
-        <w:t xml:space="preserve">Changed </w:t>
-      </w:r>
-      <w:proofErr w:type="spellStart"/>
-      <w:r>
-        <w:t>PublicAnnotation</w:t>
-      </w:r>
-      <w:proofErr w:type="spellEnd"/>
-      <w:r>
-        <w:t xml:space="preserve"> to a Class </w:t>
-      </w:r>
-    </w:p>
-    <w:p>
-      <w:proofErr w:type="spellStart"/>
-      <w:r>
-        <w:t>PublicAnnotation</w:t>
-      </w:r>
-      <w:proofErr w:type="spellEnd"/>
-      <w:r>
-        <w:t xml:space="preserve"> was a </w:t>
-      </w:r>
-      <w:proofErr w:type="spellStart"/>
-      <w:r>
-        <w:t>struct</w:t>
-      </w:r>
-      <w:proofErr w:type="spellEnd"/>
-      <w:r>
-        <w:t xml:space="preserve">. This was the only </w:t>
-      </w:r>
-      <w:proofErr w:type="spellStart"/>
-      <w:r>
-        <w:t>struct</w:t>
-      </w:r>
-      <w:proofErr w:type="spellEnd"/>
-      <w:r>
-        <w:t xml:space="preserve"> in the system and I felt the value/reference semantic difference would be detrimental to maintenance. As part of this, I removed the equality testing and added a </w:t>
-      </w:r>
-      <w:proofErr w:type="spellStart"/>
-      <w:r>
-        <w:t>SameIntent</w:t>
-      </w:r>
-      <w:proofErr w:type="spellEnd"/>
-      <w:r>
-        <w:t xml:space="preserve"> method.</w:t>
-      </w:r>
-    </w:p>
-    <w:p/>
-    <w:p>
-      <w:pPr>
-        <w:pStyle w:val="Heading1"/>
-      </w:pPr>
-      <w:r>
-        <w:t xml:space="preserve">Added </w:t>
-      </w:r>
-      <w:proofErr w:type="spellStart"/>
-      <w:r>
-        <w:t>IHasSameIntentMethod</w:t>
-      </w:r>
-      <w:proofErr w:type="spellEnd"/>
-      <w:r>
-        <w:t xml:space="preserve"> interface</w:t>
-      </w:r>
-    </w:p>
-    <w:p>
-      <w:r>
-        <w:t xml:space="preserve">Another characteristic interface was added for the </w:t>
-      </w:r>
-      <w:proofErr w:type="spellStart"/>
-      <w:r>
-        <w:t>SameIntent</w:t>
-      </w:r>
-      <w:proofErr w:type="spellEnd"/>
-      <w:r>
-        <w:t xml:space="preserve"> methods. This is for consistency with other characteristic interface usage. </w:t>
-      </w:r>
-    </w:p>
-    <w:p/>
-    <w:p>
-      <w:pPr>
-        <w:pStyle w:val="Heading1"/>
-      </w:pPr>
-      <w:r>
-        <w:t xml:space="preserve">Moved </w:t>
-      </w:r>
-      <w:proofErr w:type="spellStart"/>
-      <w:r>
-        <w:t>SameIntent</w:t>
-      </w:r>
-      <w:proofErr w:type="spellEnd"/>
-      <w:r>
-        <w:t xml:space="preserve"> to a subsystem in </w:t>
-      </w:r>
-      <w:proofErr w:type="spellStart"/>
-      <w:r>
-        <w:t>RoslynDom.Common</w:t>
-      </w:r>
-      <w:proofErr w:type="spellEnd"/>
-    </w:p>
-    <w:p>
-      <w:r>
-        <w:t xml:space="preserve">This code may eventually run with a DI, but for now, if the interface data matches, they match. </w:t>
-      </w:r>
-    </w:p>
-    <w:p/>
-    <w:p>
-      <w:pPr>
-        <w:pStyle w:val="Heading1"/>
-      </w:pPr>
-      <w:r>
-        <w:t xml:space="preserve">Changed </w:t>
-      </w:r>
-      <w:proofErr w:type="spellStart"/>
-      <w:r>
-        <w:t>SameIntent</w:t>
-      </w:r>
-      <w:proofErr w:type="spellEnd"/>
-      <w:r>
-        <w:t xml:space="preserve"> method</w:t>
-      </w:r>
-      <w:r>
-        <w:t xml:space="preserve"> </w:t>
-      </w:r>
-      <w:r>
-        <w:t>type parameter</w:t>
-      </w:r>
-    </w:p>
-    <w:p>
-      <w:r>
-        <w:t xml:space="preserve">Previously the </w:t>
-      </w:r>
-      <w:proofErr w:type="spellStart"/>
-      <w:r>
-        <w:t>SameIntent</w:t>
-      </w:r>
-      <w:proofErr w:type="spellEnd"/>
-      <w:r>
-        <w:t xml:space="preserve"> method appeared on the strongly typed </w:t>
-      </w:r>
-      <w:proofErr w:type="spellStart"/>
-      <w:r>
-        <w:t>IDom</w:t>
-      </w:r>
-      <w:proofErr w:type="spellEnd"/>
-      <w:r>
-        <w:t xml:space="preserve">&lt;T&gt; interface and could only be called on items of the same type. This was overly restrictive, so the method was changed to have a local strongly typed parameter, constraint only to be a class. Comparing different </w:t>
-      </w:r>
-      <w:proofErr w:type="spellStart"/>
-      <w:r>
-        <w:t>IDom</w:t>
-      </w:r>
-      <w:proofErr w:type="spellEnd"/>
-      <w:r>
-        <w:t xml:space="preserve"> types of the current implementations will always return false, although it is possible that a derived class could be created that had different behavior, but the same intent, as one of the existing implementation classes, and </w:t>
-      </w:r>
+        <w:t>LiteralKind</w:t>
+      </w:r>
+      <w:proofErr w:type="spellEnd"/>
+    </w:p>
+    <w:p>
+      <w:r>
+        <w:t xml:space="preserve">The suffix “type” is confusing. Switched these </w:t>
+      </w:r>
+      <w:proofErr w:type="spellStart"/>
+      <w:r>
+        <w:t>enums</w:t>
+      </w:r>
+      <w:proofErr w:type="spellEnd"/>
+      <w:r>
+        <w:t xml:space="preserve"> and property names to “kind”</w:t>
+      </w:r>
+    </w:p>
+    <w:p/>
+    <w:p>
+      <w:pPr>
+        <w:pStyle w:val="Heading1"/>
+      </w:pPr>
+      <w:proofErr w:type="spellStart"/>
+      <w:r>
+        <w:t>BuildSyntax</w:t>
+      </w:r>
+      <w:proofErr w:type="spellEnd"/>
+    </w:p>
+    <w:p>
+      <w:r>
+        <w:t>Implementation of syntax recreation from changed nodes is begun, not complete.</w:t>
+      </w:r>
+    </w:p>
+    <w:p>
+      <w:pPr>
+        <w:pStyle w:val="Heading1"/>
+      </w:pPr>
       <w:r>
         <w:lastRenderedPageBreak/>
-        <w:t xml:space="preserve">could therefore return true as the same intent. This was also done to support scenarios where the type is not known, such as public annotations that might be </w:t>
-      </w:r>
-      <w:proofErr w:type="spellStart"/>
-      <w:r>
-        <w:t>IDom</w:t>
-      </w:r>
-      <w:proofErr w:type="spellEnd"/>
-      <w:r>
-        <w:t xml:space="preserve"> types. </w:t>
-      </w:r>
-    </w:p>
-    <w:p/>
-    <w:p>
-      <w:pPr>
-        <w:pStyle w:val="Heading1"/>
-      </w:pPr>
-      <w:r>
-        <w:t xml:space="preserve">Changed inheritance semantics of </w:t>
-      </w:r>
-      <w:proofErr w:type="spellStart"/>
-      <w:proofErr w:type="gramStart"/>
-      <w:r>
-        <w:t>SameIntent</w:t>
-      </w:r>
-      <w:proofErr w:type="spellEnd"/>
-      <w:r>
-        <w:t>(</w:t>
-      </w:r>
-      <w:proofErr w:type="gramEnd"/>
-      <w:r>
-        <w:t>) method</w:t>
-      </w:r>
-    </w:p>
-    <w:p>
-      <w:r>
-        <w:t xml:space="preserve">The previous inheritance semantics of the </w:t>
-      </w:r>
-      <w:proofErr w:type="spellStart"/>
-      <w:r>
-        <w:t>SameIntent</w:t>
-      </w:r>
-      <w:proofErr w:type="spellEnd"/>
-      <w:r>
-        <w:t xml:space="preserve"> method were to directly override the public </w:t>
-      </w:r>
-      <w:proofErr w:type="spellStart"/>
-      <w:r>
-        <w:t>SameIntent</w:t>
-      </w:r>
-      <w:proofErr w:type="spellEnd"/>
-      <w:r>
-        <w:t xml:space="preserve"> method. This method is no longer virtual. Instead override the </w:t>
-      </w:r>
-      <w:proofErr w:type="spellStart"/>
-      <w:r>
-        <w:t>CheckSameIntent</w:t>
-      </w:r>
-      <w:proofErr w:type="spellEnd"/>
-      <w:r>
-        <w:t xml:space="preserve"> protected method. Be sure to call the base </w:t>
-      </w:r>
-      <w:proofErr w:type="spellStart"/>
-      <w:r>
-        <w:t>CheckSameIntent</w:t>
-      </w:r>
-      <w:proofErr w:type="spellEnd"/>
-      <w:r>
-        <w:t xml:space="preserve"> method for correct behavior. </w:t>
-      </w:r>
-    </w:p>
-    <w:p/>
-    <w:p>
-      <w:pPr>
-        <w:pStyle w:val="Heading1"/>
-      </w:pPr>
-      <w:proofErr w:type="spellStart"/>
-      <w:r>
-        <w:t>SameIntent</w:t>
-      </w:r>
-      <w:proofErr w:type="spellEnd"/>
-      <w:r>
-        <w:t xml:space="preserve"> and names</w:t>
-      </w:r>
-    </w:p>
-    <w:p>
-      <w:r>
-        <w:t xml:space="preserve">Type members (fields, properties, methods and </w:t>
-      </w:r>
-      <w:proofErr w:type="spellStart"/>
-      <w:r>
-        <w:t>enum</w:t>
-      </w:r>
-      <w:proofErr w:type="spellEnd"/>
-      <w:r>
-        <w:t xml:space="preserve">) do not include outer name when considering same intent. </w:t>
-      </w:r>
-    </w:p>
-    <w:p/>
-    <w:p>
-      <w:r>
-        <w:t xml:space="preserve">Stem members (types, namespaces) do not include namespace/qualified name in same intent. </w:t>
-      </w:r>
-    </w:p>
-    <w:p/>
-    <w:p>
-      <w:pPr>
-        <w:pStyle w:val="Heading1"/>
-      </w:pPr>
-      <w:r>
-        <w:t xml:space="preserve">Added </w:t>
-      </w:r>
-      <w:proofErr w:type="spellStart"/>
-      <w:r>
-        <w:t>IHasLookupValues</w:t>
-      </w:r>
-      <w:proofErr w:type="spellEnd"/>
-      <w:r>
-        <w:t xml:space="preserve"> interface</w:t>
-      </w:r>
-    </w:p>
-    <w:p>
-      <w:r>
-        <w:t xml:space="preserve">Added this interface to reduce dependencies in an upcoming project. </w:t>
-      </w:r>
-    </w:p>
-    <w:p>
-      <w:pPr>
-        <w:pStyle w:val="Heading1"/>
-      </w:pPr>
-      <w:r>
-        <w:t xml:space="preserve">Virtual Matches method added to </w:t>
-      </w:r>
-      <w:proofErr w:type="spellStart"/>
-      <w:r>
-        <w:t>IDom</w:t>
-      </w:r>
-      <w:proofErr w:type="spellEnd"/>
-    </w:p>
-    <w:p>
-      <w:r>
-        <w:t xml:space="preserve">Immediately this allows </w:t>
-      </w:r>
-      <w:proofErr w:type="spellStart"/>
-      <w:r>
-        <w:t>CheckSameIntentChild</w:t>
-      </w:r>
-      <w:proofErr w:type="spellEnd"/>
-      <w:r>
-        <w:t xml:space="preserve"> to better find the other child to compare to. It also provides a generalized way to find items in a list. </w:t>
-      </w:r>
-    </w:p>
-    <w:p/>
-    <w:p>
-      <w:pPr>
-        <w:pStyle w:val="Heading1"/>
-      </w:pPr>
-      <w:r>
-        <w:t xml:space="preserve">Changed name of </w:t>
-      </w:r>
-      <w:proofErr w:type="spellStart"/>
-      <w:r>
-        <w:t>RDomTypeParameter</w:t>
-      </w:r>
-      <w:proofErr w:type="spellEnd"/>
-      <w:r>
-        <w:t>.</w:t>
-      </w:r>
-      <w:r>
-        <w:t xml:space="preserve"> </w:t>
-      </w:r>
-      <w:proofErr w:type="spellStart"/>
-      <w:r>
-        <w:t>HasReferenceTypeConstraint</w:t>
-      </w:r>
-      <w:proofErr w:type="spellEnd"/>
-    </w:p>
-    <w:p>
-      <w:r>
-        <w:t xml:space="preserve">Was previously </w:t>
-      </w:r>
-      <w:proofErr w:type="spellStart"/>
-      <w:r>
-        <w:t>HasReference</w:t>
-      </w:r>
-      <w:r>
-        <w:t>Constraint</w:t>
-      </w:r>
-      <w:proofErr w:type="spellEnd"/>
-      <w:r>
-        <w:t xml:space="preserve">. Changed for consistency. Also changed </w:t>
-      </w:r>
-      <w:proofErr w:type="spellStart"/>
-      <w:r>
-        <w:t>ITypeParameter</w:t>
-      </w:r>
-      <w:proofErr w:type="spellEnd"/>
-    </w:p>
-    <w:p/>
-    <w:p>
-      <w:pPr>
-        <w:pStyle w:val="Heading1"/>
-      </w:pPr>
-      <w:r>
-        <w:t xml:space="preserve">Changed name of </w:t>
-      </w:r>
-      <w:proofErr w:type="spellStart"/>
-      <w:r>
-        <w:t>MemberKind</w:t>
-      </w:r>
-      <w:proofErr w:type="spellEnd"/>
-      <w:r>
-        <w:t xml:space="preserve">, </w:t>
-      </w:r>
-      <w:proofErr w:type="spellStart"/>
-      <w:r>
-        <w:t>StemMemberKind</w:t>
-      </w:r>
-      <w:proofErr w:type="spellEnd"/>
-      <w:r>
-        <w:t xml:space="preserve"> and </w:t>
-      </w:r>
-      <w:proofErr w:type="spellStart"/>
-      <w:r>
-        <w:t>LiteralKind</w:t>
-      </w:r>
-      <w:proofErr w:type="spellEnd"/>
-    </w:p>
-    <w:p>
-      <w:r>
-        <w:t xml:space="preserve">The suffix “type” is confusing. Switched these </w:t>
-      </w:r>
-      <w:proofErr w:type="spellStart"/>
-      <w:r>
-        <w:t>enums</w:t>
-      </w:r>
-      <w:proofErr w:type="spellEnd"/>
-      <w:r>
-        <w:t xml:space="preserve"> and property names to “kind”</w:t>
-      </w:r>
-    </w:p>
-    <w:p/>
-    <w:p>
-      <w:pPr>
-        <w:pStyle w:val="Heading1"/>
-      </w:pPr>
-      <w:proofErr w:type="spellStart"/>
-      <w:r>
-        <w:t>BuildSyntax</w:t>
-      </w:r>
-      <w:proofErr w:type="spellEnd"/>
-    </w:p>
-    <w:p>
-      <w:r>
-        <w:t>Implementation of syntax recreation from changed nodes is begun, not complete.</w:t>
-      </w:r>
-    </w:p>
-    <w:p>
-      <w:pPr>
-        <w:pStyle w:val="Heading1"/>
-      </w:pPr>
-      <w:r>
         <w:t>Internal cleanup</w:t>
       </w:r>
     </w:p>
@@ -1219,7 +1231,6 @@
       </w:pPr>
       <w:proofErr w:type="spellStart"/>
       <w:r>
-        <w:lastRenderedPageBreak/>
         <w:t>StemMembers</w:t>
       </w:r>
       <w:proofErr w:type="spellEnd"/>
@@ -1545,6 +1556,7 @@
         <w:pStyle w:val="Heading1"/>
       </w:pPr>
       <w:r>
+        <w:lastRenderedPageBreak/>
         <w:t xml:space="preserve">Removed </w:t>
       </w:r>
       <w:proofErr w:type="spellStart"/>
@@ -1598,7 +1610,6 @@
         <w:pStyle w:val="Heading1"/>
       </w:pPr>
       <w:r>
-        <w:lastRenderedPageBreak/>
         <w:t>Improved code analysis (</w:t>
       </w:r>
       <w:proofErr w:type="spellStart"/>

</xml_diff>

<commit_message>
Factory move done. C# dependency removed
RoslynDom itself is now free of C# dependency which is isolated to
factory library
</commit_message>
<xml_diff>
--- a/Documentation/Updates to RoslynDom.docx
+++ b/Documentation/Updates to RoslynDom.docx
@@ -43,173 +43,214 @@
       <w:r>
         <w:t xml:space="preserve">The collections were already non-immutable through the interface and this was required for the factory refactoring. </w:t>
       </w:r>
+    </w:p>
+    <w:p>
+      <w:pPr>
+        <w:pStyle w:val="Heading1"/>
+      </w:pPr>
+      <w:proofErr w:type="spellStart"/>
+      <w:r>
+        <w:t>TypedSyntax</w:t>
+      </w:r>
+      <w:proofErr w:type="spellEnd"/>
+      <w:r>
+        <w:t xml:space="preserve"> </w:t>
+      </w:r>
+      <w:r>
+        <w:t>will probably be removed</w:t>
+      </w:r>
+    </w:p>
+    <w:p>
+      <w:r>
+        <w:t xml:space="preserve">This change, along with the new load and build syntax mechanisms start down the path of isolating languages from the </w:t>
+      </w:r>
+      <w:proofErr w:type="spellStart"/>
+      <w:r>
+        <w:t>RoslynDom</w:t>
+      </w:r>
+      <w:proofErr w:type="spellEnd"/>
+      <w:r>
+        <w:t>. A future version will not have a dependency on CSharp, with the goal of supporting VB/C# interchange. Other reasons for this isolation include language version factories and easier extensibility if you hate my load.</w:t>
+      </w:r>
+    </w:p>
+    <w:p/>
+    <w:p/>
+    <w:p>
+      <w:r>
+        <w:t xml:space="preserve">The semantic change is that </w:t>
+      </w:r>
+    </w:p>
+    <w:p>
+      <w:pPr>
+        <w:pStyle w:val="Heading1"/>
+      </w:pPr>
+      <w:r>
+        <w:t>New Load Mechanism</w:t>
+      </w:r>
+    </w:p>
+    <w:p>
+      <w:r>
+        <w:t xml:space="preserve">Move to a DI approach with </w:t>
+      </w:r>
+      <w:proofErr w:type="spellStart"/>
+      <w:r>
+        <w:t>FactoryHelpers</w:t>
+      </w:r>
+      <w:proofErr w:type="spellEnd"/>
+      <w:r>
+        <w:t xml:space="preserve"> and Factories. </w:t>
+      </w:r>
+    </w:p>
+    <w:p/>
+    <w:p>
+      <w:pPr>
+        <w:pStyle w:val="Heading1"/>
+      </w:pPr>
+      <w:r>
+        <w:t xml:space="preserve">New </w:t>
+      </w:r>
+      <w:proofErr w:type="spellStart"/>
+      <w:r>
+        <w:t>BuildSyntaxMechanism</w:t>
+      </w:r>
+      <w:proofErr w:type="spellEnd"/>
+    </w:p>
+    <w:p>
+      <w:r>
+        <w:t xml:space="preserve">Move to a DI approach with </w:t>
+      </w:r>
+      <w:proofErr w:type="spellStart"/>
+      <w:r>
+        <w:t>FactoryHelpers</w:t>
+      </w:r>
+      <w:proofErr w:type="spellEnd"/>
+      <w:r>
+        <w:t xml:space="preserve"> and Factories. </w:t>
+      </w:r>
+    </w:p>
+    <w:p/>
+    <w:p>
+      <w:pPr>
+        <w:pStyle w:val="Heading1"/>
+      </w:pPr>
+      <w:r>
+        <w:t xml:space="preserve">Changed interface and syntax for </w:t>
+      </w:r>
+      <w:proofErr w:type="spellStart"/>
+      <w:r>
+        <w:t>IIfStatement</w:t>
+      </w:r>
+      <w:proofErr w:type="spellEnd"/>
+    </w:p>
+    <w:p>
+      <w:r>
+        <w:t xml:space="preserve">I have stressed so much about If, particularly in relation to </w:t>
+      </w:r>
+      <w:proofErr w:type="spellStart"/>
+      <w:r>
+        <w:t>TypedSyntax</w:t>
+      </w:r>
+      <w:proofErr w:type="spellEnd"/>
+      <w:r>
+        <w:t xml:space="preserve">. </w:t>
+      </w:r>
+      <w:r>
+        <w:t xml:space="preserve">Anyway, the current implementation has been changed to </w:t>
+      </w:r>
+    </w:p>
+    <w:p/>
+    <w:p>
+      <w:r>
+        <w:t>Statements</w:t>
+      </w:r>
+    </w:p>
+    <w:p>
+      <w:proofErr w:type="spellStart"/>
+      <w:r>
+        <w:t>ElseIfs</w:t>
+      </w:r>
+      <w:proofErr w:type="spellEnd"/>
+      <w:r>
+        <w:t xml:space="preserve"> (note name change)</w:t>
+      </w:r>
+    </w:p>
+    <w:p>
+      <w:r>
+        <w:t>Else</w:t>
+      </w:r>
+      <w:r>
+        <w:t>Statements</w:t>
+      </w:r>
+    </w:p>
+    <w:p/>
+    <w:p>
+      <w:r>
+        <w:t xml:space="preserve">Else is no longer logically an </w:t>
+      </w:r>
+      <w:proofErr w:type="spellStart"/>
+      <w:r>
+        <w:t>IfStatement</w:t>
+      </w:r>
+      <w:proofErr w:type="spellEnd"/>
+      <w:r>
+        <w:t xml:space="preserve"> with no condition. That was partly because this would be the only context where a null condition would be OK and partially because there was no </w:t>
+      </w:r>
+      <w:proofErr w:type="spellStart"/>
+      <w:r>
+        <w:t>TypedSyntax</w:t>
+      </w:r>
+      <w:proofErr w:type="spellEnd"/>
+      <w:r>
+        <w:t xml:space="preserve"> to attach. </w:t>
+      </w:r>
+    </w:p>
+    <w:p/>
+    <w:p>
+      <w:r>
+        <w:t xml:space="preserve">This decision might be reversed, so tell me if you have an opinion. </w:t>
+      </w:r>
+    </w:p>
+    <w:p>
+      <w:pPr>
+        <w:pStyle w:val="Heading1"/>
+      </w:pPr>
+      <w:r>
+        <w:lastRenderedPageBreak/>
+        <w:t xml:space="preserve">Field Declaration </w:t>
+      </w:r>
+      <w:proofErr w:type="spellStart"/>
+      <w:r>
+        <w:t>R</w:t>
+      </w:r>
+      <w:r>
+        <w:t>awSyntax</w:t>
+      </w:r>
+      <w:proofErr w:type="spellEnd"/>
+      <w:r>
+        <w:t xml:space="preserve"> now </w:t>
+      </w:r>
+      <w:proofErr w:type="spellStart"/>
+      <w:r>
+        <w:t>VariableDeclarator</w:t>
+      </w:r>
       <w:bookmarkStart w:id="0" w:name="_GoBack"/>
       <w:bookmarkEnd w:id="0"/>
-    </w:p>
-    <w:p>
-      <w:pPr>
-        <w:pStyle w:val="Heading1"/>
-      </w:pPr>
-      <w:proofErr w:type="spellStart"/>
-      <w:r>
-        <w:t>TypedSyntax</w:t>
-      </w:r>
-      <w:proofErr w:type="spellEnd"/>
-      <w:r>
-        <w:t xml:space="preserve"> </w:t>
-      </w:r>
-      <w:r>
-        <w:t>will probably be removed</w:t>
-      </w:r>
-    </w:p>
-    <w:p>
-      <w:r>
-        <w:t xml:space="preserve">This change, along with the new load and build syntax mechanisms start down the path of isolating languages from the </w:t>
-      </w:r>
-      <w:proofErr w:type="spellStart"/>
-      <w:r>
-        <w:t>RoslynDom</w:t>
-      </w:r>
-      <w:proofErr w:type="spellEnd"/>
-      <w:r>
-        <w:t>. A future version will not have a dependency on CSharp, with the goal of supporting VB/C# interchange. Other reasons for this isolation include language version factories and easier extensibility if you hate my load.</w:t>
-      </w:r>
-    </w:p>
-    <w:p/>
-    <w:p/>
-    <w:p>
-      <w:r>
-        <w:t xml:space="preserve">The semantic change is that </w:t>
-      </w:r>
-    </w:p>
-    <w:p>
-      <w:pPr>
-        <w:pStyle w:val="Heading1"/>
-      </w:pPr>
-      <w:r>
-        <w:t>New Load Mechanism</w:t>
-      </w:r>
-    </w:p>
-    <w:p>
-      <w:r>
-        <w:t xml:space="preserve">Move to a DI approach with </w:t>
-      </w:r>
-      <w:proofErr w:type="spellStart"/>
-      <w:r>
-        <w:t>FactoryHelpers</w:t>
-      </w:r>
-      <w:proofErr w:type="spellEnd"/>
-      <w:r>
-        <w:t xml:space="preserve"> and Factories. </w:t>
-      </w:r>
-    </w:p>
-    <w:p/>
-    <w:p>
-      <w:pPr>
-        <w:pStyle w:val="Heading1"/>
-      </w:pPr>
-      <w:r>
-        <w:t xml:space="preserve">New </w:t>
-      </w:r>
-      <w:proofErr w:type="spellStart"/>
-      <w:r>
-        <w:t>BuildSyntaxMechanism</w:t>
-      </w:r>
-      <w:proofErr w:type="spellEnd"/>
-    </w:p>
-    <w:p>
-      <w:r>
-        <w:t xml:space="preserve">Move to a DI approach with </w:t>
-      </w:r>
-      <w:proofErr w:type="spellStart"/>
-      <w:r>
-        <w:t>FactoryHelpers</w:t>
-      </w:r>
-      <w:proofErr w:type="spellEnd"/>
-      <w:r>
-        <w:t xml:space="preserve"> and Factories. </w:t>
-      </w:r>
-    </w:p>
-    <w:p/>
-    <w:p>
-      <w:pPr>
-        <w:pStyle w:val="Heading1"/>
-      </w:pPr>
-      <w:r>
-        <w:t xml:space="preserve">Changed interface and syntax for </w:t>
-      </w:r>
-      <w:proofErr w:type="spellStart"/>
-      <w:r>
-        <w:t>IIfStatement</w:t>
-      </w:r>
-      <w:proofErr w:type="spellEnd"/>
-    </w:p>
-    <w:p>
-      <w:r>
-        <w:t xml:space="preserve">I have stressed so much about If, particularly in relation to </w:t>
-      </w:r>
-      <w:proofErr w:type="spellStart"/>
-      <w:r>
-        <w:t>TypedSyntax</w:t>
-      </w:r>
-      <w:proofErr w:type="spellEnd"/>
-      <w:r>
-        <w:t xml:space="preserve">. </w:t>
-      </w:r>
-      <w:r>
-        <w:t xml:space="preserve">Anyway, the current implementation has been changed to </w:t>
-      </w:r>
-    </w:p>
-    <w:p/>
-    <w:p>
-      <w:r>
-        <w:t>Statements</w:t>
-      </w:r>
-    </w:p>
-    <w:p>
-      <w:proofErr w:type="spellStart"/>
-      <w:r>
-        <w:t>ElseIfs</w:t>
-      </w:r>
-      <w:proofErr w:type="spellEnd"/>
-      <w:r>
-        <w:t xml:space="preserve"> (note name change)</w:t>
-      </w:r>
-    </w:p>
-    <w:p>
-      <w:r>
-        <w:t>Else</w:t>
-      </w:r>
-      <w:r>
-        <w:t>Statements</w:t>
-      </w:r>
-    </w:p>
-    <w:p/>
-    <w:p>
-      <w:r>
-        <w:t xml:space="preserve">Else is no longer logically an </w:t>
-      </w:r>
-      <w:proofErr w:type="spellStart"/>
-      <w:r>
-        <w:t>IfStatement</w:t>
-      </w:r>
-      <w:proofErr w:type="spellEnd"/>
-      <w:r>
-        <w:t xml:space="preserve"> with no condition. That was partly because this would be the only context where a null condition would be OK and partially because there was no </w:t>
-      </w:r>
-      <w:proofErr w:type="spellStart"/>
-      <w:r>
-        <w:t>TypedSyntax</w:t>
-      </w:r>
-      <w:proofErr w:type="spellEnd"/>
-      <w:r>
-        <w:t xml:space="preserve"> to attach. </w:t>
-      </w:r>
-    </w:p>
-    <w:p/>
-    <w:p>
-      <w:r>
-        <w:t xml:space="preserve">This decision might be reversed, so tell me if you have an opinion. </w:t>
+      <w:r>
+        <w:t>Syntax</w:t>
+      </w:r>
+      <w:proofErr w:type="spellEnd"/>
+      <w:r>
+        <w:t xml:space="preserve">, not </w:t>
+      </w:r>
+      <w:proofErr w:type="spellStart"/>
+      <w:r>
+        <w:t>FieldDeclationSyntax</w:t>
+      </w:r>
+      <w:proofErr w:type="spellEnd"/>
+    </w:p>
+    <w:p>
+      <w:r>
+        <w:t>You can get the Field as the parent of the variable, but not vice, versa. So, I changed to give the most granular syntax.</w:t>
       </w:r>
     </w:p>
     <w:p/>
@@ -218,7 +259,6 @@
         <w:pStyle w:val="Title"/>
       </w:pPr>
       <w:r>
-        <w:lastRenderedPageBreak/>
         <w:t xml:space="preserve">Updates to </w:t>
       </w:r>
       <w:proofErr w:type="spellStart"/>
@@ -442,8 +482,618 @@
       </w:pPr>
       <w:proofErr w:type="spellStart"/>
       <w:r>
+        <w:t>ICodeContainer</w:t>
+      </w:r>
+      <w:proofErr w:type="spellEnd"/>
+      <w:r>
+        <w:t xml:space="preserve"> and </w:t>
+      </w:r>
+      <w:proofErr w:type="spellStart"/>
+      <w:r>
+        <w:t>ICodeMember</w:t>
+      </w:r>
+      <w:proofErr w:type="spellEnd"/>
+      <w:r>
+        <w:t xml:space="preserve"> interfaces</w:t>
+      </w:r>
+    </w:p>
+    <w:p>
+      <w:r>
+        <w:t xml:space="preserve">There are new </w:t>
+      </w:r>
+      <w:proofErr w:type="spellStart"/>
+      <w:r>
+        <w:t>ICodeContainer</w:t>
+      </w:r>
+      <w:proofErr w:type="spellEnd"/>
+      <w:r>
+        <w:t xml:space="preserve"> and </w:t>
+      </w:r>
+      <w:proofErr w:type="spellStart"/>
+      <w:r>
+        <w:t>ICodeMember</w:t>
+      </w:r>
+      <w:proofErr w:type="spellEnd"/>
+      <w:r>
+        <w:t xml:space="preserve"> interfaces. Support for intra-member features (code) remains almost non-existent in this version. </w:t>
+      </w:r>
+    </w:p>
+    <w:p/>
+    <w:p>
+      <w:pPr>
+        <w:pStyle w:val="Heading1"/>
+      </w:pPr>
+      <w:proofErr w:type="spellStart"/>
+      <w:r>
+        <w:t>RawItem</w:t>
+      </w:r>
+      <w:proofErr w:type="spellEnd"/>
+      <w:r>
+        <w:t xml:space="preserve"> and </w:t>
+      </w:r>
+      <w:proofErr w:type="spellStart"/>
+      <w:r>
+        <w:t>OriginalRawItem</w:t>
+      </w:r>
+      <w:proofErr w:type="spellEnd"/>
+      <w:r>
+        <w:t xml:space="preserve"> semantic changes</w:t>
+      </w:r>
+    </w:p>
+    <w:p>
+      <w:proofErr w:type="spellStart"/>
+      <w:r>
+        <w:t>RawItem</w:t>
+      </w:r>
+      <w:proofErr w:type="spellEnd"/>
+      <w:r>
+        <w:t xml:space="preserve"> and the new </w:t>
+      </w:r>
+      <w:proofErr w:type="spellStart"/>
+      <w:r>
+        <w:t>OriginalRawItem</w:t>
+      </w:r>
+      <w:proofErr w:type="spellEnd"/>
+      <w:r>
+        <w:t xml:space="preserve"> on the </w:t>
+      </w:r>
+      <w:proofErr w:type="spellStart"/>
+      <w:r>
+        <w:t>IDom</w:t>
+      </w:r>
+      <w:proofErr w:type="spellEnd"/>
+      <w:r>
+        <w:t xml:space="preserve"> interface represent the underlying data in an agnostic way. </w:t>
+      </w:r>
+      <w:proofErr w:type="spellStart"/>
+      <w:r>
+        <w:t>IDom</w:t>
+      </w:r>
+      <w:proofErr w:type="spellEnd"/>
+      <w:r>
+        <w:t xml:space="preserve"> is agnostic on mutability so there may be future implementations where </w:t>
+      </w:r>
+      <w:proofErr w:type="spellStart"/>
+      <w:r>
+        <w:t>RawItem</w:t>
+      </w:r>
+      <w:proofErr w:type="spellEnd"/>
+      <w:r>
+        <w:t xml:space="preserve"> and </w:t>
+      </w:r>
+      <w:proofErr w:type="spellStart"/>
+      <w:r>
+        <w:t>OriginalRawItem</w:t>
+      </w:r>
+      <w:proofErr w:type="spellEnd"/>
+      <w:r>
+        <w:t xml:space="preserve"> are always the same. I want the semantics to be clear that </w:t>
+      </w:r>
+      <w:proofErr w:type="spellStart"/>
+      <w:r>
+        <w:t>RawItem</w:t>
+      </w:r>
+      <w:proofErr w:type="spellEnd"/>
+      <w:r>
+        <w:t xml:space="preserve"> is the best current capturing of the tree, and </w:t>
+      </w:r>
+      <w:proofErr w:type="spellStart"/>
+      <w:r>
+        <w:t>OriginalRawItem</w:t>
+      </w:r>
+      <w:proofErr w:type="spellEnd"/>
+      <w:r>
+        <w:t xml:space="preserve"> is the original unchanged item. This intentionally implies that the original must be maintained. </w:t>
+      </w:r>
+    </w:p>
+    <w:p/>
+    <w:p>
+      <w:proofErr w:type="spellStart"/>
+      <w:r>
+        <w:t>TypedSyntax</w:t>
+      </w:r>
+      <w:proofErr w:type="spellEnd"/>
+      <w:r>
+        <w:t xml:space="preserve"> and </w:t>
+      </w:r>
+      <w:proofErr w:type="spellStart"/>
+      <w:r>
+        <w:t>OriginalTypedSyntax</w:t>
+      </w:r>
+      <w:proofErr w:type="spellEnd"/>
+      <w:r>
+        <w:t xml:space="preserve"> are the </w:t>
+      </w:r>
+      <w:proofErr w:type="spellStart"/>
+      <w:r>
+        <w:t>RDom</w:t>
+      </w:r>
+      <w:proofErr w:type="spellEnd"/>
+      <w:r>
+        <w:t xml:space="preserve"> implementations of these generalized ideas. </w:t>
+      </w:r>
+    </w:p>
+    <w:p/>
+    <w:p>
+      <w:pPr>
+        <w:pStyle w:val="Heading1"/>
+      </w:pPr>
+      <w:proofErr w:type="spellStart"/>
+      <w:r>
+        <w:t>AddMember</w:t>
+      </w:r>
+      <w:proofErr w:type="spellEnd"/>
+      <w:r>
+        <w:t xml:space="preserve"> method added to </w:t>
+      </w:r>
+      <w:proofErr w:type="spellStart"/>
+      <w:r>
+        <w:t>RDomStemContainer</w:t>
+      </w:r>
+      <w:proofErr w:type="spellEnd"/>
+      <w:r>
+        <w:t xml:space="preserve"> and </w:t>
+      </w:r>
+      <w:proofErr w:type="spellStart"/>
+      <w:r>
+        <w:t>RDomBaseType</w:t>
+      </w:r>
+      <w:proofErr w:type="spellEnd"/>
+    </w:p>
+    <w:p>
+      <w:r>
+        <w:t xml:space="preserve">To support mutability, </w:t>
+      </w:r>
+      <w:proofErr w:type="spellStart"/>
+      <w:r>
+        <w:t>AddMember</w:t>
+      </w:r>
+      <w:proofErr w:type="spellEnd"/>
+      <w:r>
+        <w:t xml:space="preserve"> methods were added to these two base classes. This makes the ability to add types and type members available to appropriate types, namespaces, and the root. </w:t>
+      </w:r>
+    </w:p>
+    <w:p/>
+    <w:p>
+      <w:pPr>
+        <w:pStyle w:val="Heading1"/>
+      </w:pPr>
+      <w:r>
+        <w:t xml:space="preserve">Changed return of </w:t>
+      </w:r>
+      <w:proofErr w:type="spellStart"/>
+      <w:proofErr w:type="gramStart"/>
+      <w:r>
+        <w:t>PublicAnnotationList.GetValue</w:t>
+      </w:r>
+      <w:proofErr w:type="spellEnd"/>
+      <w:r>
+        <w:t>(</w:t>
+      </w:r>
+      <w:proofErr w:type="gramEnd"/>
+      <w:r>
+        <w:t>string key)</w:t>
+      </w:r>
+    </w:p>
+    <w:p>
+      <w:r>
+        <w:t xml:space="preserve">Previously this returned the default value, which blocked access to other values. It now returns the </w:t>
+      </w:r>
+      <w:proofErr w:type="spellStart"/>
+      <w:r>
+        <w:t>PublicAnnotation</w:t>
+      </w:r>
+      <w:proofErr w:type="spellEnd"/>
+      <w:r>
+        <w:t xml:space="preserve">. The default value remains accessible by </w:t>
+      </w:r>
+      <w:proofErr w:type="spellStart"/>
+      <w:proofErr w:type="gramStart"/>
+      <w:r>
+        <w:t>GetValue</w:t>
+      </w:r>
+      <w:proofErr w:type="spellEnd"/>
+      <w:r>
+        <w:t>(</w:t>
+      </w:r>
+      <w:proofErr w:type="gramEnd"/>
+      <w:r>
+        <w:t>name, name).</w:t>
+      </w:r>
+    </w:p>
+    <w:p>
+      <w:pPr>
+        <w:pStyle w:val="Heading1"/>
+      </w:pPr>
+      <w:r>
+        <w:t xml:space="preserve">Changed </w:t>
+      </w:r>
+      <w:proofErr w:type="spellStart"/>
+      <w:r>
+        <w:t>PublicAnnotation</w:t>
+      </w:r>
+      <w:proofErr w:type="spellEnd"/>
+      <w:r>
+        <w:t xml:space="preserve"> to a Class </w:t>
+      </w:r>
+    </w:p>
+    <w:p>
+      <w:proofErr w:type="spellStart"/>
+      <w:r>
+        <w:t>PublicAnnotation</w:t>
+      </w:r>
+      <w:proofErr w:type="spellEnd"/>
+      <w:r>
+        <w:t xml:space="preserve"> was a </w:t>
+      </w:r>
+      <w:proofErr w:type="spellStart"/>
+      <w:r>
+        <w:t>struct</w:t>
+      </w:r>
+      <w:proofErr w:type="spellEnd"/>
+      <w:r>
+        <w:t xml:space="preserve">. This was the only </w:t>
+      </w:r>
+      <w:proofErr w:type="spellStart"/>
+      <w:r>
+        <w:t>struct</w:t>
+      </w:r>
+      <w:proofErr w:type="spellEnd"/>
+      <w:r>
+        <w:t xml:space="preserve"> in the system and I felt the value/reference semantic difference would be detrimental to maintenance. As part of this, I removed the equality testing and added a </w:t>
+      </w:r>
+      <w:proofErr w:type="spellStart"/>
+      <w:r>
+        <w:t>SameIntent</w:t>
+      </w:r>
+      <w:proofErr w:type="spellEnd"/>
+      <w:r>
+        <w:t xml:space="preserve"> method.</w:t>
+      </w:r>
+    </w:p>
+    <w:p/>
+    <w:p>
+      <w:pPr>
+        <w:pStyle w:val="Heading1"/>
+      </w:pPr>
+      <w:r>
+        <w:t xml:space="preserve">Added </w:t>
+      </w:r>
+      <w:proofErr w:type="spellStart"/>
+      <w:r>
+        <w:t>IHasSameIntentMethod</w:t>
+      </w:r>
+      <w:proofErr w:type="spellEnd"/>
+      <w:r>
+        <w:t xml:space="preserve"> interface</w:t>
+      </w:r>
+    </w:p>
+    <w:p>
+      <w:r>
+        <w:t xml:space="preserve">Another characteristic interface was added for the </w:t>
+      </w:r>
+      <w:proofErr w:type="spellStart"/>
+      <w:r>
+        <w:t>SameIntent</w:t>
+      </w:r>
+      <w:proofErr w:type="spellEnd"/>
+      <w:r>
+        <w:t xml:space="preserve"> methods. This is for consistency with other characteristic interface usage. </w:t>
+      </w:r>
+    </w:p>
+    <w:p/>
+    <w:p>
+      <w:pPr>
+        <w:pStyle w:val="Heading1"/>
+      </w:pPr>
+      <w:r>
         <w:lastRenderedPageBreak/>
-        <w:t>ICodeContainer</w:t>
+        <w:t xml:space="preserve">Moved </w:t>
+      </w:r>
+      <w:proofErr w:type="spellStart"/>
+      <w:r>
+        <w:t>SameIntent</w:t>
+      </w:r>
+      <w:proofErr w:type="spellEnd"/>
+      <w:r>
+        <w:t xml:space="preserve"> to a subsystem in </w:t>
+      </w:r>
+      <w:proofErr w:type="spellStart"/>
+      <w:r>
+        <w:t>RoslynDom.Common</w:t>
+      </w:r>
+      <w:proofErr w:type="spellEnd"/>
+    </w:p>
+    <w:p>
+      <w:r>
+        <w:t xml:space="preserve">This code may eventually run with a DI, but for now, if the interface data matches, they match. </w:t>
+      </w:r>
+    </w:p>
+    <w:p/>
+    <w:p>
+      <w:pPr>
+        <w:pStyle w:val="Heading1"/>
+      </w:pPr>
+      <w:r>
+        <w:t xml:space="preserve">Changed </w:t>
+      </w:r>
+      <w:proofErr w:type="spellStart"/>
+      <w:r>
+        <w:t>SameIntent</w:t>
+      </w:r>
+      <w:proofErr w:type="spellEnd"/>
+      <w:r>
+        <w:t xml:space="preserve"> method</w:t>
+      </w:r>
+      <w:r>
+        <w:t xml:space="preserve"> </w:t>
+      </w:r>
+      <w:r>
+        <w:t>type parameter</w:t>
+      </w:r>
+    </w:p>
+    <w:p>
+      <w:r>
+        <w:t xml:space="preserve">Previously the </w:t>
+      </w:r>
+      <w:proofErr w:type="spellStart"/>
+      <w:r>
+        <w:t>SameIntent</w:t>
+      </w:r>
+      <w:proofErr w:type="spellEnd"/>
+      <w:r>
+        <w:t xml:space="preserve"> method appeared on the strongly typed </w:t>
+      </w:r>
+      <w:proofErr w:type="spellStart"/>
+      <w:r>
+        <w:t>IDom</w:t>
+      </w:r>
+      <w:proofErr w:type="spellEnd"/>
+      <w:r>
+        <w:t xml:space="preserve">&lt;T&gt; interface and could only be called on items of the same type. This was overly restrictive, so the method was changed to have a local strongly typed parameter, constraint only to be a class. Comparing different </w:t>
+      </w:r>
+      <w:proofErr w:type="spellStart"/>
+      <w:r>
+        <w:t>IDom</w:t>
+      </w:r>
+      <w:proofErr w:type="spellEnd"/>
+      <w:r>
+        <w:t xml:space="preserve"> types of the current implementations will always return false, although it is possible that a derived class could be created that had different behavior, but the same intent, as one of the existing implementation classes, and could therefore return true as the same intent. This was also done to support scenarios where the type is not known, such as public annotations that might be </w:t>
+      </w:r>
+      <w:proofErr w:type="spellStart"/>
+      <w:r>
+        <w:t>IDom</w:t>
+      </w:r>
+      <w:proofErr w:type="spellEnd"/>
+      <w:r>
+        <w:t xml:space="preserve"> types. </w:t>
+      </w:r>
+    </w:p>
+    <w:p/>
+    <w:p>
+      <w:pPr>
+        <w:pStyle w:val="Heading1"/>
+      </w:pPr>
+      <w:r>
+        <w:t xml:space="preserve">Changed inheritance semantics of </w:t>
+      </w:r>
+      <w:proofErr w:type="spellStart"/>
+      <w:proofErr w:type="gramStart"/>
+      <w:r>
+        <w:t>SameIntent</w:t>
+      </w:r>
+      <w:proofErr w:type="spellEnd"/>
+      <w:r>
+        <w:t>(</w:t>
+      </w:r>
+      <w:proofErr w:type="gramEnd"/>
+      <w:r>
+        <w:t>) method</w:t>
+      </w:r>
+    </w:p>
+    <w:p>
+      <w:r>
+        <w:t xml:space="preserve">The previous inheritance semantics of the </w:t>
+      </w:r>
+      <w:proofErr w:type="spellStart"/>
+      <w:r>
+        <w:t>SameIntent</w:t>
+      </w:r>
+      <w:proofErr w:type="spellEnd"/>
+      <w:r>
+        <w:t xml:space="preserve"> method were to directly override the public </w:t>
+      </w:r>
+      <w:proofErr w:type="spellStart"/>
+      <w:r>
+        <w:t>SameIntent</w:t>
+      </w:r>
+      <w:proofErr w:type="spellEnd"/>
+      <w:r>
+        <w:t xml:space="preserve"> method. This method is no longer virtual. Instead override the </w:t>
+      </w:r>
+      <w:proofErr w:type="spellStart"/>
+      <w:r>
+        <w:t>CheckSameIntent</w:t>
+      </w:r>
+      <w:proofErr w:type="spellEnd"/>
+      <w:r>
+        <w:t xml:space="preserve"> protected method. Be sure to call the base </w:t>
+      </w:r>
+      <w:proofErr w:type="spellStart"/>
+      <w:r>
+        <w:t>CheckSameIntent</w:t>
+      </w:r>
+      <w:proofErr w:type="spellEnd"/>
+      <w:r>
+        <w:t xml:space="preserve"> method for correct behavior. </w:t>
+      </w:r>
+    </w:p>
+    <w:p/>
+    <w:p>
+      <w:pPr>
+        <w:pStyle w:val="Heading1"/>
+      </w:pPr>
+      <w:proofErr w:type="spellStart"/>
+      <w:r>
+        <w:t>SameIntent</w:t>
+      </w:r>
+      <w:proofErr w:type="spellEnd"/>
+      <w:r>
+        <w:t xml:space="preserve"> and names</w:t>
+      </w:r>
+    </w:p>
+    <w:p>
+      <w:r>
+        <w:t xml:space="preserve">Type members (fields, properties, methods and </w:t>
+      </w:r>
+      <w:proofErr w:type="spellStart"/>
+      <w:r>
+        <w:t>enum</w:t>
+      </w:r>
+      <w:proofErr w:type="spellEnd"/>
+      <w:r>
+        <w:t xml:space="preserve">) do not include outer name when considering same intent. </w:t>
+      </w:r>
+    </w:p>
+    <w:p/>
+    <w:p>
+      <w:r>
+        <w:t xml:space="preserve">Stem members (types, namespaces) do not include namespace/qualified name in same intent. </w:t>
+      </w:r>
+    </w:p>
+    <w:p/>
+    <w:p>
+      <w:pPr>
+        <w:pStyle w:val="Heading1"/>
+      </w:pPr>
+      <w:r>
+        <w:t xml:space="preserve">Added </w:t>
+      </w:r>
+      <w:proofErr w:type="spellStart"/>
+      <w:r>
+        <w:t>IHasLookupValues</w:t>
+      </w:r>
+      <w:proofErr w:type="spellEnd"/>
+      <w:r>
+        <w:t xml:space="preserve"> interface</w:t>
+      </w:r>
+    </w:p>
+    <w:p>
+      <w:r>
+        <w:t xml:space="preserve">Added this interface to reduce dependencies in an upcoming project. </w:t>
+      </w:r>
+    </w:p>
+    <w:p>
+      <w:pPr>
+        <w:pStyle w:val="Heading1"/>
+      </w:pPr>
+      <w:r>
+        <w:t xml:space="preserve">Virtual Matches method added to </w:t>
+      </w:r>
+      <w:proofErr w:type="spellStart"/>
+      <w:r>
+        <w:t>IDom</w:t>
+      </w:r>
+      <w:proofErr w:type="spellEnd"/>
+    </w:p>
+    <w:p>
+      <w:r>
+        <w:t xml:space="preserve">Immediately this allows </w:t>
+      </w:r>
+      <w:proofErr w:type="spellStart"/>
+      <w:r>
+        <w:t>CheckSameIntentChild</w:t>
+      </w:r>
+      <w:proofErr w:type="spellEnd"/>
+      <w:r>
+        <w:t xml:space="preserve"> to better find the other child to compare to. It also provides a generalized way to find items in a list. </w:t>
+      </w:r>
+    </w:p>
+    <w:p/>
+    <w:p>
+      <w:pPr>
+        <w:pStyle w:val="Heading1"/>
+      </w:pPr>
+      <w:r>
+        <w:t xml:space="preserve">Changed name of </w:t>
+      </w:r>
+      <w:proofErr w:type="spellStart"/>
+      <w:r>
+        <w:t>RDomTypeParameter</w:t>
+      </w:r>
+      <w:proofErr w:type="spellEnd"/>
+      <w:r>
+        <w:t>.</w:t>
+      </w:r>
+      <w:r>
+        <w:t xml:space="preserve"> </w:t>
+      </w:r>
+      <w:proofErr w:type="spellStart"/>
+      <w:r>
+        <w:t>HasReferenceTypeConstraint</w:t>
+      </w:r>
+      <w:proofErr w:type="spellEnd"/>
+    </w:p>
+    <w:p>
+      <w:r>
+        <w:t xml:space="preserve">Was previously </w:t>
+      </w:r>
+      <w:proofErr w:type="spellStart"/>
+      <w:r>
+        <w:t>HasReference</w:t>
+      </w:r>
+      <w:r>
+        <w:t>Constraint</w:t>
+      </w:r>
+      <w:proofErr w:type="spellEnd"/>
+      <w:r>
+        <w:t xml:space="preserve">. Changed for consistency. Also changed </w:t>
+      </w:r>
+      <w:proofErr w:type="spellStart"/>
+      <w:r>
+        <w:t>ITypeParameter</w:t>
+      </w:r>
+      <w:proofErr w:type="spellEnd"/>
+    </w:p>
+    <w:p/>
+    <w:p>
+      <w:pPr>
+        <w:pStyle w:val="Heading1"/>
+      </w:pPr>
+      <w:r>
+        <w:t xml:space="preserve">Changed name of </w:t>
+      </w:r>
+      <w:proofErr w:type="spellStart"/>
+      <w:r>
+        <w:t>MemberKind</w:t>
+      </w:r>
+      <w:proofErr w:type="spellEnd"/>
+      <w:r>
+        <w:t xml:space="preserve">, </w:t>
+      </w:r>
+      <w:proofErr w:type="spellStart"/>
+      <w:r>
+        <w:t>StemMemberKind</w:t>
       </w:r>
       <w:proofErr w:type="spellEnd"/>
       <w:r>
@@ -451,641 +1101,31 @@
       </w:r>
       <w:proofErr w:type="spellStart"/>
       <w:r>
-        <w:t>ICodeMember</w:t>
-      </w:r>
-      <w:proofErr w:type="spellEnd"/>
-      <w:r>
-        <w:t xml:space="preserve"> interfaces</w:t>
-      </w:r>
-    </w:p>
-    <w:p>
-      <w:r>
-        <w:t xml:space="preserve">There are new </w:t>
-      </w:r>
-      <w:proofErr w:type="spellStart"/>
-      <w:r>
-        <w:t>ICodeContainer</w:t>
-      </w:r>
-      <w:proofErr w:type="spellEnd"/>
-      <w:r>
-        <w:t xml:space="preserve"> and </w:t>
-      </w:r>
-      <w:proofErr w:type="spellStart"/>
-      <w:r>
-        <w:t>ICodeMember</w:t>
-      </w:r>
-      <w:proofErr w:type="spellEnd"/>
-      <w:r>
-        <w:t xml:space="preserve"> interfaces. Support for intra-member features (code) remains almost non-existent in this version. </w:t>
-      </w:r>
-    </w:p>
-    <w:p/>
-    <w:p>
-      <w:pPr>
-        <w:pStyle w:val="Heading1"/>
-      </w:pPr>
-      <w:proofErr w:type="spellStart"/>
-      <w:r>
-        <w:t>RawItem</w:t>
-      </w:r>
-      <w:proofErr w:type="spellEnd"/>
-      <w:r>
-        <w:t xml:space="preserve"> and </w:t>
-      </w:r>
-      <w:proofErr w:type="spellStart"/>
-      <w:r>
-        <w:t>OriginalRawItem</w:t>
-      </w:r>
-      <w:proofErr w:type="spellEnd"/>
-      <w:r>
-        <w:t xml:space="preserve"> semantic changes</w:t>
-      </w:r>
-    </w:p>
-    <w:p>
-      <w:proofErr w:type="spellStart"/>
-      <w:r>
-        <w:t>RawItem</w:t>
-      </w:r>
-      <w:proofErr w:type="spellEnd"/>
-      <w:r>
-        <w:t xml:space="preserve"> and the new </w:t>
-      </w:r>
-      <w:proofErr w:type="spellStart"/>
-      <w:r>
-        <w:t>OriginalRawItem</w:t>
-      </w:r>
-      <w:proofErr w:type="spellEnd"/>
-      <w:r>
-        <w:t xml:space="preserve"> on the </w:t>
-      </w:r>
-      <w:proofErr w:type="spellStart"/>
-      <w:r>
-        <w:t>IDom</w:t>
-      </w:r>
-      <w:proofErr w:type="spellEnd"/>
-      <w:r>
-        <w:t xml:space="preserve"> interface represent the underlying data in an agnostic way. </w:t>
-      </w:r>
-      <w:proofErr w:type="spellStart"/>
-      <w:r>
-        <w:t>IDom</w:t>
-      </w:r>
-      <w:proofErr w:type="spellEnd"/>
-      <w:r>
-        <w:t xml:space="preserve"> is agnostic on mutability so there may be future implementations where </w:t>
-      </w:r>
-      <w:proofErr w:type="spellStart"/>
-      <w:r>
-        <w:t>RawItem</w:t>
-      </w:r>
-      <w:proofErr w:type="spellEnd"/>
-      <w:r>
-        <w:t xml:space="preserve"> and </w:t>
-      </w:r>
-      <w:proofErr w:type="spellStart"/>
-      <w:r>
-        <w:t>OriginalRawItem</w:t>
-      </w:r>
-      <w:proofErr w:type="spellEnd"/>
-      <w:r>
-        <w:t xml:space="preserve"> are always the same. I want the semantics to be clear that </w:t>
-      </w:r>
-      <w:proofErr w:type="spellStart"/>
-      <w:r>
-        <w:t>RawItem</w:t>
-      </w:r>
-      <w:proofErr w:type="spellEnd"/>
-      <w:r>
-        <w:t xml:space="preserve"> is the best current capturing of the tree, and </w:t>
-      </w:r>
-      <w:proofErr w:type="spellStart"/>
-      <w:r>
-        <w:t>OriginalRawItem</w:t>
-      </w:r>
-      <w:proofErr w:type="spellEnd"/>
-      <w:r>
-        <w:t xml:space="preserve"> is the original unchanged item. This intentionally implies that the original must be maintained. </w:t>
-      </w:r>
-    </w:p>
-    <w:p/>
-    <w:p>
-      <w:proofErr w:type="spellStart"/>
-      <w:r>
-        <w:t>TypedSyntax</w:t>
-      </w:r>
-      <w:proofErr w:type="spellEnd"/>
-      <w:r>
-        <w:t xml:space="preserve"> and </w:t>
-      </w:r>
-      <w:proofErr w:type="spellStart"/>
-      <w:r>
-        <w:t>OriginalTypedSyntax</w:t>
-      </w:r>
-      <w:proofErr w:type="spellEnd"/>
-      <w:r>
-        <w:t xml:space="preserve"> are the </w:t>
-      </w:r>
-      <w:proofErr w:type="spellStart"/>
-      <w:r>
-        <w:t>RDom</w:t>
-      </w:r>
-      <w:proofErr w:type="spellEnd"/>
-      <w:r>
-        <w:t xml:space="preserve"> implementations of these generalized ideas. </w:t>
-      </w:r>
-    </w:p>
-    <w:p/>
-    <w:p>
-      <w:pPr>
-        <w:pStyle w:val="Heading1"/>
-      </w:pPr>
-      <w:proofErr w:type="spellStart"/>
-      <w:r>
-        <w:t>AddMember</w:t>
-      </w:r>
-      <w:proofErr w:type="spellEnd"/>
-      <w:r>
-        <w:t xml:space="preserve"> method added to </w:t>
-      </w:r>
-      <w:proofErr w:type="spellStart"/>
-      <w:r>
-        <w:t>RDomStemContainer</w:t>
-      </w:r>
-      <w:proofErr w:type="spellEnd"/>
-      <w:r>
-        <w:t xml:space="preserve"> and </w:t>
-      </w:r>
-      <w:proofErr w:type="spellStart"/>
-      <w:r>
-        <w:t>RDomBaseType</w:t>
-      </w:r>
-      <w:proofErr w:type="spellEnd"/>
-    </w:p>
-    <w:p>
-      <w:r>
-        <w:t xml:space="preserve">To support mutability, </w:t>
-      </w:r>
-      <w:proofErr w:type="spellStart"/>
-      <w:r>
-        <w:t>AddMember</w:t>
-      </w:r>
-      <w:proofErr w:type="spellEnd"/>
-      <w:r>
-        <w:t xml:space="preserve"> methods were added to these two base classes. This makes the ability to add types and type members available to appropriate types, namespaces, and the root. </w:t>
-      </w:r>
-    </w:p>
-    <w:p/>
-    <w:p>
-      <w:pPr>
-        <w:pStyle w:val="Heading1"/>
-      </w:pPr>
-      <w:r>
-        <w:t xml:space="preserve">Changed return of </w:t>
-      </w:r>
-      <w:proofErr w:type="spellStart"/>
-      <w:proofErr w:type="gramStart"/>
-      <w:r>
-        <w:t>PublicAnnotationList.GetValue</w:t>
-      </w:r>
-      <w:proofErr w:type="spellEnd"/>
-      <w:r>
-        <w:t>(</w:t>
-      </w:r>
-      <w:proofErr w:type="gramEnd"/>
-      <w:r>
-        <w:t>string key)</w:t>
-      </w:r>
-    </w:p>
-    <w:p>
-      <w:r>
-        <w:t xml:space="preserve">Previously this returned the default value, which blocked access to other values. It now returns the </w:t>
-      </w:r>
-      <w:proofErr w:type="spellStart"/>
-      <w:r>
-        <w:t>PublicAnnotation</w:t>
-      </w:r>
-      <w:proofErr w:type="spellEnd"/>
-      <w:r>
-        <w:t xml:space="preserve">. The default value remains accessible by </w:t>
-      </w:r>
-      <w:proofErr w:type="spellStart"/>
-      <w:proofErr w:type="gramStart"/>
-      <w:r>
-        <w:t>GetValue</w:t>
-      </w:r>
-      <w:proofErr w:type="spellEnd"/>
-      <w:r>
-        <w:t>(</w:t>
-      </w:r>
-      <w:proofErr w:type="gramEnd"/>
-      <w:r>
-        <w:t>name, name).</w:t>
-      </w:r>
-    </w:p>
-    <w:p>
-      <w:pPr>
-        <w:pStyle w:val="Heading1"/>
-      </w:pPr>
-      <w:r>
-        <w:t xml:space="preserve">Changed </w:t>
-      </w:r>
-      <w:proofErr w:type="spellStart"/>
-      <w:r>
-        <w:t>PublicAnnotation</w:t>
-      </w:r>
-      <w:proofErr w:type="spellEnd"/>
-      <w:r>
-        <w:t xml:space="preserve"> to a Class </w:t>
-      </w:r>
-    </w:p>
-    <w:p>
-      <w:proofErr w:type="spellStart"/>
-      <w:r>
-        <w:t>PublicAnnotation</w:t>
-      </w:r>
-      <w:proofErr w:type="spellEnd"/>
-      <w:r>
-        <w:t xml:space="preserve"> was a </w:t>
-      </w:r>
-      <w:proofErr w:type="spellStart"/>
-      <w:r>
-        <w:t>struct</w:t>
-      </w:r>
-      <w:proofErr w:type="spellEnd"/>
-      <w:r>
-        <w:t xml:space="preserve">. This was the only </w:t>
-      </w:r>
-      <w:proofErr w:type="spellStart"/>
-      <w:r>
-        <w:t>struct</w:t>
-      </w:r>
-      <w:proofErr w:type="spellEnd"/>
-      <w:r>
-        <w:t xml:space="preserve"> in the system and I felt the value/reference semantic difference would be detrimental to maintenance. As part of this, I removed the equality testing and added a </w:t>
-      </w:r>
-      <w:proofErr w:type="spellStart"/>
-      <w:r>
-        <w:t>SameIntent</w:t>
-      </w:r>
-      <w:proofErr w:type="spellEnd"/>
-      <w:r>
-        <w:t xml:space="preserve"> method.</w:t>
-      </w:r>
-    </w:p>
-    <w:p/>
-    <w:p>
-      <w:pPr>
-        <w:pStyle w:val="Heading1"/>
-      </w:pPr>
-      <w:r>
-        <w:t xml:space="preserve">Added </w:t>
-      </w:r>
-      <w:proofErr w:type="spellStart"/>
-      <w:r>
-        <w:t>IHasSameIntentMethod</w:t>
-      </w:r>
-      <w:proofErr w:type="spellEnd"/>
-      <w:r>
-        <w:t xml:space="preserve"> interface</w:t>
-      </w:r>
-    </w:p>
-    <w:p>
-      <w:r>
-        <w:t xml:space="preserve">Another characteristic interface was added for the </w:t>
-      </w:r>
-      <w:proofErr w:type="spellStart"/>
-      <w:r>
-        <w:t>SameIntent</w:t>
-      </w:r>
-      <w:proofErr w:type="spellEnd"/>
-      <w:r>
-        <w:t xml:space="preserve"> methods. This is for consistency with other characteristic interface usage. </w:t>
-      </w:r>
-    </w:p>
-    <w:p/>
-    <w:p>
-      <w:pPr>
-        <w:pStyle w:val="Heading1"/>
-      </w:pPr>
-      <w:r>
-        <w:t xml:space="preserve">Moved </w:t>
-      </w:r>
-      <w:proofErr w:type="spellStart"/>
-      <w:r>
-        <w:t>SameIntent</w:t>
-      </w:r>
-      <w:proofErr w:type="spellEnd"/>
-      <w:r>
-        <w:t xml:space="preserve"> to a subsystem in </w:t>
-      </w:r>
-      <w:proofErr w:type="spellStart"/>
-      <w:r>
-        <w:t>RoslynDom.Common</w:t>
-      </w:r>
-      <w:proofErr w:type="spellEnd"/>
-    </w:p>
-    <w:p>
-      <w:r>
-        <w:t xml:space="preserve">This code may eventually run with a DI, but for now, if the interface data matches, they match. </w:t>
-      </w:r>
-    </w:p>
-    <w:p/>
-    <w:p>
-      <w:pPr>
-        <w:pStyle w:val="Heading1"/>
-      </w:pPr>
+        <w:t>LiteralKind</w:t>
+      </w:r>
+      <w:proofErr w:type="spellEnd"/>
+    </w:p>
+    <w:p>
+      <w:r>
+        <w:t xml:space="preserve">The suffix “type” is confusing. Switched these </w:t>
+      </w:r>
+      <w:proofErr w:type="spellStart"/>
+      <w:r>
+        <w:t>enums</w:t>
+      </w:r>
+      <w:proofErr w:type="spellEnd"/>
+      <w:r>
+        <w:t xml:space="preserve"> and property names to “kind”</w:t>
+      </w:r>
+    </w:p>
+    <w:p/>
+    <w:p>
+      <w:pPr>
+        <w:pStyle w:val="Heading1"/>
+      </w:pPr>
+      <w:proofErr w:type="spellStart"/>
       <w:r>
         <w:lastRenderedPageBreak/>
-        <w:t xml:space="preserve">Changed </w:t>
-      </w:r>
-      <w:proofErr w:type="spellStart"/>
-      <w:r>
-        <w:t>SameIntent</w:t>
-      </w:r>
-      <w:proofErr w:type="spellEnd"/>
-      <w:r>
-        <w:t xml:space="preserve"> method</w:t>
-      </w:r>
-      <w:r>
-        <w:t xml:space="preserve"> </w:t>
-      </w:r>
-      <w:r>
-        <w:t>type parameter</w:t>
-      </w:r>
-    </w:p>
-    <w:p>
-      <w:r>
-        <w:t xml:space="preserve">Previously the </w:t>
-      </w:r>
-      <w:proofErr w:type="spellStart"/>
-      <w:r>
-        <w:t>SameIntent</w:t>
-      </w:r>
-      <w:proofErr w:type="spellEnd"/>
-      <w:r>
-        <w:t xml:space="preserve"> method appeared on the strongly typed </w:t>
-      </w:r>
-      <w:proofErr w:type="spellStart"/>
-      <w:r>
-        <w:t>IDom</w:t>
-      </w:r>
-      <w:proofErr w:type="spellEnd"/>
-      <w:r>
-        <w:t xml:space="preserve">&lt;T&gt; interface and could only be called on items of the same type. This was overly restrictive, so the method was changed to have a local strongly typed parameter, constraint only to be a class. Comparing different </w:t>
-      </w:r>
-      <w:proofErr w:type="spellStart"/>
-      <w:r>
-        <w:t>IDom</w:t>
-      </w:r>
-      <w:proofErr w:type="spellEnd"/>
-      <w:r>
-        <w:t xml:space="preserve"> types of the current implementations will always return false, although it is possible that a derived class could be created that had different behavior, but the same intent, as one of the existing implementation classes, and could therefore return true as the same intent. This was also done to support scenarios where the type is not known, such as public annotations that might be </w:t>
-      </w:r>
-      <w:proofErr w:type="spellStart"/>
-      <w:r>
-        <w:t>IDom</w:t>
-      </w:r>
-      <w:proofErr w:type="spellEnd"/>
-      <w:r>
-        <w:t xml:space="preserve"> types. </w:t>
-      </w:r>
-    </w:p>
-    <w:p/>
-    <w:p>
-      <w:pPr>
-        <w:pStyle w:val="Heading1"/>
-      </w:pPr>
-      <w:r>
-        <w:t xml:space="preserve">Changed inheritance semantics of </w:t>
-      </w:r>
-      <w:proofErr w:type="spellStart"/>
-      <w:proofErr w:type="gramStart"/>
-      <w:r>
-        <w:t>SameIntent</w:t>
-      </w:r>
-      <w:proofErr w:type="spellEnd"/>
-      <w:r>
-        <w:t>(</w:t>
-      </w:r>
-      <w:proofErr w:type="gramEnd"/>
-      <w:r>
-        <w:t>) method</w:t>
-      </w:r>
-    </w:p>
-    <w:p>
-      <w:r>
-        <w:t xml:space="preserve">The previous inheritance semantics of the </w:t>
-      </w:r>
-      <w:proofErr w:type="spellStart"/>
-      <w:r>
-        <w:t>SameIntent</w:t>
-      </w:r>
-      <w:proofErr w:type="spellEnd"/>
-      <w:r>
-        <w:t xml:space="preserve"> method were to directly override the public </w:t>
-      </w:r>
-      <w:proofErr w:type="spellStart"/>
-      <w:r>
-        <w:t>SameIntent</w:t>
-      </w:r>
-      <w:proofErr w:type="spellEnd"/>
-      <w:r>
-        <w:t xml:space="preserve"> method. This method is no longer virtual. Instead override the </w:t>
-      </w:r>
-      <w:proofErr w:type="spellStart"/>
-      <w:r>
-        <w:t>CheckSameIntent</w:t>
-      </w:r>
-      <w:proofErr w:type="spellEnd"/>
-      <w:r>
-        <w:t xml:space="preserve"> protected method. Be sure to call the base </w:t>
-      </w:r>
-      <w:proofErr w:type="spellStart"/>
-      <w:r>
-        <w:t>CheckSameIntent</w:t>
-      </w:r>
-      <w:proofErr w:type="spellEnd"/>
-      <w:r>
-        <w:t xml:space="preserve"> method for correct behavior. </w:t>
-      </w:r>
-    </w:p>
-    <w:p/>
-    <w:p>
-      <w:pPr>
-        <w:pStyle w:val="Heading1"/>
-      </w:pPr>
-      <w:proofErr w:type="spellStart"/>
-      <w:r>
-        <w:t>SameIntent</w:t>
-      </w:r>
-      <w:proofErr w:type="spellEnd"/>
-      <w:r>
-        <w:t xml:space="preserve"> and names</w:t>
-      </w:r>
-    </w:p>
-    <w:p>
-      <w:r>
-        <w:t xml:space="preserve">Type members (fields, properties, methods and </w:t>
-      </w:r>
-      <w:proofErr w:type="spellStart"/>
-      <w:r>
-        <w:t>enum</w:t>
-      </w:r>
-      <w:proofErr w:type="spellEnd"/>
-      <w:r>
-        <w:t xml:space="preserve">) do not include outer name when considering same intent. </w:t>
-      </w:r>
-    </w:p>
-    <w:p/>
-    <w:p>
-      <w:r>
-        <w:t xml:space="preserve">Stem members (types, namespaces) do not include namespace/qualified name in same intent. </w:t>
-      </w:r>
-    </w:p>
-    <w:p/>
-    <w:p>
-      <w:pPr>
-        <w:pStyle w:val="Heading1"/>
-      </w:pPr>
-      <w:r>
-        <w:t xml:space="preserve">Added </w:t>
-      </w:r>
-      <w:proofErr w:type="spellStart"/>
-      <w:r>
-        <w:t>IHasLookupValues</w:t>
-      </w:r>
-      <w:proofErr w:type="spellEnd"/>
-      <w:r>
-        <w:t xml:space="preserve"> interface</w:t>
-      </w:r>
-    </w:p>
-    <w:p>
-      <w:r>
-        <w:t xml:space="preserve">Added this interface to reduce dependencies in an upcoming project. </w:t>
-      </w:r>
-    </w:p>
-    <w:p>
-      <w:pPr>
-        <w:pStyle w:val="Heading1"/>
-      </w:pPr>
-      <w:r>
-        <w:t xml:space="preserve">Virtual Matches method added to </w:t>
-      </w:r>
-      <w:proofErr w:type="spellStart"/>
-      <w:r>
-        <w:t>IDom</w:t>
-      </w:r>
-      <w:proofErr w:type="spellEnd"/>
-    </w:p>
-    <w:p>
-      <w:r>
-        <w:t xml:space="preserve">Immediately this allows </w:t>
-      </w:r>
-      <w:proofErr w:type="spellStart"/>
-      <w:r>
-        <w:t>CheckSameIntentChild</w:t>
-      </w:r>
-      <w:proofErr w:type="spellEnd"/>
-      <w:r>
-        <w:t xml:space="preserve"> to better find the other child to compare to. It also provides a generalized way to find items in a list. </w:t>
-      </w:r>
-    </w:p>
-    <w:p/>
-    <w:p>
-      <w:pPr>
-        <w:pStyle w:val="Heading1"/>
-      </w:pPr>
-      <w:r>
-        <w:t xml:space="preserve">Changed name of </w:t>
-      </w:r>
-      <w:proofErr w:type="spellStart"/>
-      <w:r>
-        <w:t>RDomTypeParameter</w:t>
-      </w:r>
-      <w:proofErr w:type="spellEnd"/>
-      <w:r>
-        <w:t>.</w:t>
-      </w:r>
-      <w:r>
-        <w:t xml:space="preserve"> </w:t>
-      </w:r>
-      <w:proofErr w:type="spellStart"/>
-      <w:r>
-        <w:t>HasReferenceTypeConstraint</w:t>
-      </w:r>
-      <w:proofErr w:type="spellEnd"/>
-    </w:p>
-    <w:p>
-      <w:r>
-        <w:t xml:space="preserve">Was previously </w:t>
-      </w:r>
-      <w:proofErr w:type="spellStart"/>
-      <w:r>
-        <w:t>HasReference</w:t>
-      </w:r>
-      <w:r>
-        <w:t>Constraint</w:t>
-      </w:r>
-      <w:proofErr w:type="spellEnd"/>
-      <w:r>
-        <w:t xml:space="preserve">. Changed for consistency. Also changed </w:t>
-      </w:r>
-      <w:proofErr w:type="spellStart"/>
-      <w:r>
-        <w:t>ITypeParameter</w:t>
-      </w:r>
-      <w:proofErr w:type="spellEnd"/>
-    </w:p>
-    <w:p/>
-    <w:p>
-      <w:pPr>
-        <w:pStyle w:val="Heading1"/>
-      </w:pPr>
-      <w:r>
-        <w:t xml:space="preserve">Changed name of </w:t>
-      </w:r>
-      <w:proofErr w:type="spellStart"/>
-      <w:r>
-        <w:t>MemberKind</w:t>
-      </w:r>
-      <w:proofErr w:type="spellEnd"/>
-      <w:r>
-        <w:t xml:space="preserve">, </w:t>
-      </w:r>
-      <w:proofErr w:type="spellStart"/>
-      <w:r>
-        <w:t>StemMemberKind</w:t>
-      </w:r>
-      <w:proofErr w:type="spellEnd"/>
-      <w:r>
-        <w:t xml:space="preserve"> and </w:t>
-      </w:r>
-      <w:proofErr w:type="spellStart"/>
-      <w:r>
-        <w:t>LiteralKind</w:t>
-      </w:r>
-      <w:proofErr w:type="spellEnd"/>
-    </w:p>
-    <w:p>
-      <w:r>
-        <w:t xml:space="preserve">The suffix “type” is confusing. Switched these </w:t>
-      </w:r>
-      <w:proofErr w:type="spellStart"/>
-      <w:r>
-        <w:t>enums</w:t>
-      </w:r>
-      <w:proofErr w:type="spellEnd"/>
-      <w:r>
-        <w:t xml:space="preserve"> and property names to “kind”</w:t>
-      </w:r>
-    </w:p>
-    <w:p/>
-    <w:p>
-      <w:pPr>
-        <w:pStyle w:val="Heading1"/>
-      </w:pPr>
-      <w:proofErr w:type="spellStart"/>
-      <w:r>
         <w:t>BuildSyntax</w:t>
       </w:r>
       <w:proofErr w:type="spellEnd"/>
@@ -1100,7 +1140,6 @@
         <w:pStyle w:val="Heading1"/>
       </w:pPr>
       <w:r>
-        <w:lastRenderedPageBreak/>
         <w:t>Internal cleanup</w:t>
       </w:r>
     </w:p>
@@ -1482,6 +1521,7 @@
       </w:pPr>
       <w:proofErr w:type="spellStart"/>
       <w:r>
+        <w:lastRenderedPageBreak/>
         <w:t>PublicAnnotationList</w:t>
       </w:r>
       <w:proofErr w:type="spellEnd"/>
@@ -1556,7 +1596,6 @@
         <w:pStyle w:val="Heading1"/>
       </w:pPr>
       <w:r>
-        <w:lastRenderedPageBreak/>
         <w:t xml:space="preserve">Removed </w:t>
       </w:r>
       <w:proofErr w:type="spellStart"/>

</xml_diff>

<commit_message>
Fix #9, #10, #26 Ancestors, If, Children, etc
</commit_message>
<xml_diff>
--- a/Documentation/Updates to RoslynDom.docx
+++ b/Documentation/Updates to RoslynDom.docx
@@ -233,24 +233,76 @@
       <w:r>
         <w:t>VariableDeclarator</w:t>
       </w:r>
+      <w:r>
+        <w:t>Syntax</w:t>
+      </w:r>
+      <w:proofErr w:type="spellEnd"/>
+      <w:r>
+        <w:t xml:space="preserve">, not </w:t>
+      </w:r>
+      <w:proofErr w:type="spellStart"/>
+      <w:r>
+        <w:t>FieldDeclationSyntax</w:t>
+      </w:r>
+      <w:proofErr w:type="spellEnd"/>
+    </w:p>
+    <w:p>
+      <w:r>
+        <w:t>You can get the Field as the parent of the variable, but not vice, versa. So, I changed to give the most granular syntax.</w:t>
+      </w:r>
+    </w:p>
+    <w:p/>
+    <w:p>
+      <w:pPr>
+        <w:pStyle w:val="Heading1"/>
+      </w:pPr>
+      <w:r>
+        <w:t>Added Statements</w:t>
+      </w:r>
+    </w:p>
+    <w:p>
+      <w:pPr>
+        <w:pStyle w:val="Heading1"/>
+      </w:pPr>
+      <w:r>
+        <w:t xml:space="preserve">Removed </w:t>
+      </w:r>
+      <w:proofErr w:type="spellStart"/>
+      <w:r>
+        <w:t>ICodeContainer</w:t>
+      </w:r>
+      <w:proofErr w:type="spellEnd"/>
+      <w:r>
+        <w:t xml:space="preserve">, </w:t>
+      </w:r>
+      <w:proofErr w:type="spellStart"/>
+      <w:r>
+        <w:t>IRDomCodeContainer</w:t>
+      </w:r>
+      <w:proofErr w:type="spellEnd"/>
+    </w:p>
+    <w:p>
+      <w:proofErr w:type="spellStart"/>
+      <w:r>
+        <w:t>StatementContainer</w:t>
+      </w:r>
+      <w:proofErr w:type="spellEnd"/>
+      <w:r>
+        <w:t xml:space="preserve"> is preferred.</w:t>
+      </w:r>
+    </w:p>
+    <w:p/>
+    <w:p>
+      <w:pPr>
+        <w:pStyle w:val="Heading1"/>
+      </w:pPr>
+      <w:r>
+        <w:t>Added Ancestors and Descend</w:t>
+      </w:r>
       <w:bookmarkStart w:id="0" w:name="_GoBack"/>
       <w:bookmarkEnd w:id="0"/>
       <w:r>
-        <w:t>Syntax</w:t>
-      </w:r>
-      <w:proofErr w:type="spellEnd"/>
-      <w:r>
-        <w:t xml:space="preserve">, not </w:t>
-      </w:r>
-      <w:proofErr w:type="spellStart"/>
-      <w:r>
-        <w:t>FieldDeclationSyntax</w:t>
-      </w:r>
-      <w:proofErr w:type="spellEnd"/>
-    </w:p>
-    <w:p>
-      <w:r>
-        <w:t>You can get the Field as the parent of the variable, but not vice, versa. So, I changed to give the most granular syntax.</w:t>
+        <w:t>ants feature</w:t>
       </w:r>
     </w:p>
     <w:p/>
@@ -387,6 +439,7 @@
       </w:pPr>
       <w:proofErr w:type="spellStart"/>
       <w:r>
+        <w:lastRenderedPageBreak/>
         <w:t>AddOrMoveMember</w:t>
       </w:r>
       <w:proofErr w:type="spellEnd"/>
@@ -807,227 +860,273 @@
         <w:pStyle w:val="Heading1"/>
       </w:pPr>
       <w:r>
+        <w:t xml:space="preserve">Moved </w:t>
+      </w:r>
+      <w:proofErr w:type="spellStart"/>
+      <w:r>
+        <w:t>SameIntent</w:t>
+      </w:r>
+      <w:proofErr w:type="spellEnd"/>
+      <w:r>
+        <w:t xml:space="preserve"> to a subsystem in </w:t>
+      </w:r>
+      <w:proofErr w:type="spellStart"/>
+      <w:r>
+        <w:t>RoslynDom.Common</w:t>
+      </w:r>
+      <w:proofErr w:type="spellEnd"/>
+    </w:p>
+    <w:p>
+      <w:r>
+        <w:t xml:space="preserve">This code may eventually run with a DI, but for now, if the interface data matches, they match. </w:t>
+      </w:r>
+    </w:p>
+    <w:p/>
+    <w:p>
+      <w:pPr>
+        <w:pStyle w:val="Heading1"/>
+      </w:pPr>
+      <w:r>
+        <w:t xml:space="preserve">Changed </w:t>
+      </w:r>
+      <w:proofErr w:type="spellStart"/>
+      <w:r>
+        <w:t>SameIntent</w:t>
+      </w:r>
+      <w:proofErr w:type="spellEnd"/>
+      <w:r>
+        <w:t xml:space="preserve"> method</w:t>
+      </w:r>
+      <w:r>
+        <w:t xml:space="preserve"> </w:t>
+      </w:r>
+      <w:r>
+        <w:t>type parameter</w:t>
+      </w:r>
+    </w:p>
+    <w:p>
+      <w:r>
+        <w:t xml:space="preserve">Previously the </w:t>
+      </w:r>
+      <w:proofErr w:type="spellStart"/>
+      <w:r>
+        <w:t>SameIntent</w:t>
+      </w:r>
+      <w:proofErr w:type="spellEnd"/>
+      <w:r>
+        <w:t xml:space="preserve"> method appeared on the strongly typed </w:t>
+      </w:r>
+      <w:proofErr w:type="spellStart"/>
+      <w:r>
+        <w:t>IDom</w:t>
+      </w:r>
+      <w:proofErr w:type="spellEnd"/>
+      <w:r>
+        <w:t xml:space="preserve">&lt;T&gt; interface and could only be called on items of the same type. This was overly restrictive, so the method was changed to have a local strongly typed parameter, constraint only to be a class. Comparing different </w:t>
+      </w:r>
+      <w:proofErr w:type="spellStart"/>
+      <w:r>
+        <w:t>IDom</w:t>
+      </w:r>
+      <w:proofErr w:type="spellEnd"/>
+      <w:r>
+        <w:t xml:space="preserve"> types of the current implementations will always return false, although it is possible that a derived class could be created that had different behavior, but the same intent, as one of the existing implementation classes, and could therefore return true as the same intent. This was also done to support scenarios where the type is not known, such as public annotations that might be </w:t>
+      </w:r>
+      <w:proofErr w:type="spellStart"/>
+      <w:r>
+        <w:t>IDom</w:t>
+      </w:r>
+      <w:proofErr w:type="spellEnd"/>
+      <w:r>
+        <w:t xml:space="preserve"> types. </w:t>
+      </w:r>
+    </w:p>
+    <w:p/>
+    <w:p>
+      <w:pPr>
+        <w:pStyle w:val="Heading1"/>
+      </w:pPr>
+      <w:r>
+        <w:t xml:space="preserve">Changed inheritance semantics of </w:t>
+      </w:r>
+      <w:proofErr w:type="spellStart"/>
+      <w:proofErr w:type="gramStart"/>
+      <w:r>
+        <w:t>SameIntent</w:t>
+      </w:r>
+      <w:proofErr w:type="spellEnd"/>
+      <w:r>
+        <w:t>(</w:t>
+      </w:r>
+      <w:proofErr w:type="gramEnd"/>
+      <w:r>
+        <w:t>) method</w:t>
+      </w:r>
+    </w:p>
+    <w:p>
+      <w:r>
+        <w:t xml:space="preserve">The previous inheritance semantics of the </w:t>
+      </w:r>
+      <w:proofErr w:type="spellStart"/>
+      <w:r>
+        <w:t>SameIntent</w:t>
+      </w:r>
+      <w:proofErr w:type="spellEnd"/>
+      <w:r>
+        <w:t xml:space="preserve"> method were to directly override the public </w:t>
+      </w:r>
+      <w:proofErr w:type="spellStart"/>
+      <w:r>
+        <w:t>SameIntent</w:t>
+      </w:r>
+      <w:proofErr w:type="spellEnd"/>
+      <w:r>
+        <w:t xml:space="preserve"> method. This method is no longer virtual. Instead override the </w:t>
+      </w:r>
+      <w:proofErr w:type="spellStart"/>
+      <w:r>
+        <w:t>CheckSameIntent</w:t>
+      </w:r>
+      <w:proofErr w:type="spellEnd"/>
+      <w:r>
+        <w:t xml:space="preserve"> protected method. Be sure to call the base </w:t>
+      </w:r>
+      <w:proofErr w:type="spellStart"/>
+      <w:r>
+        <w:t>CheckSameIntent</w:t>
+      </w:r>
+      <w:proofErr w:type="spellEnd"/>
+      <w:r>
+        <w:t xml:space="preserve"> method for correct behavior. </w:t>
+      </w:r>
+    </w:p>
+    <w:p/>
+    <w:p>
+      <w:pPr>
+        <w:pStyle w:val="Heading1"/>
+      </w:pPr>
+      <w:proofErr w:type="spellStart"/>
+      <w:r>
+        <w:t>SameIntent</w:t>
+      </w:r>
+      <w:proofErr w:type="spellEnd"/>
+      <w:r>
+        <w:t xml:space="preserve"> and names</w:t>
+      </w:r>
+    </w:p>
+    <w:p>
+      <w:r>
+        <w:t xml:space="preserve">Type members (fields, properties, methods and </w:t>
+      </w:r>
+      <w:proofErr w:type="spellStart"/>
+      <w:r>
+        <w:t>enum</w:t>
+      </w:r>
+      <w:proofErr w:type="spellEnd"/>
+      <w:r>
+        <w:t xml:space="preserve">) do not include outer name when considering same intent. </w:t>
+      </w:r>
+    </w:p>
+    <w:p/>
+    <w:p>
+      <w:r>
+        <w:t xml:space="preserve">Stem members (types, namespaces) do not include namespace/qualified name in same intent. </w:t>
+      </w:r>
+    </w:p>
+    <w:p/>
+    <w:p>
+      <w:pPr>
+        <w:pStyle w:val="Heading1"/>
+      </w:pPr>
+      <w:r>
+        <w:t xml:space="preserve">Added </w:t>
+      </w:r>
+      <w:proofErr w:type="spellStart"/>
+      <w:r>
+        <w:t>IHasLookupValues</w:t>
+      </w:r>
+      <w:proofErr w:type="spellEnd"/>
+      <w:r>
+        <w:t xml:space="preserve"> interface</w:t>
+      </w:r>
+    </w:p>
+    <w:p>
+      <w:r>
+        <w:t xml:space="preserve">Added this interface to reduce dependencies in an upcoming project. </w:t>
+      </w:r>
+    </w:p>
+    <w:p>
+      <w:pPr>
+        <w:pStyle w:val="Heading1"/>
+      </w:pPr>
+      <w:r>
+        <w:t xml:space="preserve">Virtual Matches method added to </w:t>
+      </w:r>
+      <w:proofErr w:type="spellStart"/>
+      <w:r>
+        <w:t>IDom</w:t>
+      </w:r>
+      <w:proofErr w:type="spellEnd"/>
+    </w:p>
+    <w:p>
+      <w:r>
+        <w:t xml:space="preserve">Immediately this allows </w:t>
+      </w:r>
+      <w:proofErr w:type="spellStart"/>
+      <w:r>
+        <w:t>CheckSameIntentChild</w:t>
+      </w:r>
+      <w:proofErr w:type="spellEnd"/>
+      <w:r>
+        <w:t xml:space="preserve"> to better find the other child to compare to. It also provides a generalized way to find items in a list. </w:t>
+      </w:r>
+    </w:p>
+    <w:p/>
+    <w:p>
+      <w:pPr>
+        <w:pStyle w:val="Heading1"/>
+      </w:pPr>
+      <w:r>
         <w:lastRenderedPageBreak/>
-        <w:t xml:space="preserve">Moved </w:t>
-      </w:r>
-      <w:proofErr w:type="spellStart"/>
-      <w:r>
-        <w:t>SameIntent</w:t>
-      </w:r>
-      <w:proofErr w:type="spellEnd"/>
-      <w:r>
-        <w:t xml:space="preserve"> to a subsystem in </w:t>
-      </w:r>
-      <w:proofErr w:type="spellStart"/>
-      <w:r>
-        <w:t>RoslynDom.Common</w:t>
-      </w:r>
-      <w:proofErr w:type="spellEnd"/>
-    </w:p>
-    <w:p>
-      <w:r>
-        <w:t xml:space="preserve">This code may eventually run with a DI, but for now, if the interface data matches, they match. </w:t>
-      </w:r>
-    </w:p>
-    <w:p/>
-    <w:p>
-      <w:pPr>
-        <w:pStyle w:val="Heading1"/>
-      </w:pPr>
-      <w:r>
-        <w:t xml:space="preserve">Changed </w:t>
-      </w:r>
-      <w:proofErr w:type="spellStart"/>
-      <w:r>
-        <w:t>SameIntent</w:t>
-      </w:r>
-      <w:proofErr w:type="spellEnd"/>
-      <w:r>
-        <w:t xml:space="preserve"> method</w:t>
+        <w:t xml:space="preserve">Changed name of </w:t>
+      </w:r>
+      <w:proofErr w:type="spellStart"/>
+      <w:r>
+        <w:t>RDomTypeParameter</w:t>
+      </w:r>
+      <w:proofErr w:type="spellEnd"/>
+      <w:r>
+        <w:t>.</w:t>
       </w:r>
       <w:r>
         <w:t xml:space="preserve"> </w:t>
       </w:r>
-      <w:r>
-        <w:t>type parameter</w:t>
-      </w:r>
-    </w:p>
-    <w:p>
-      <w:r>
-        <w:t xml:space="preserve">Previously the </w:t>
-      </w:r>
-      <w:proofErr w:type="spellStart"/>
-      <w:r>
-        <w:t>SameIntent</w:t>
-      </w:r>
-      <w:proofErr w:type="spellEnd"/>
-      <w:r>
-        <w:t xml:space="preserve"> method appeared on the strongly typed </w:t>
-      </w:r>
-      <w:proofErr w:type="spellStart"/>
-      <w:r>
-        <w:t>IDom</w:t>
-      </w:r>
-      <w:proofErr w:type="spellEnd"/>
-      <w:r>
-        <w:t xml:space="preserve">&lt;T&gt; interface and could only be called on items of the same type. This was overly restrictive, so the method was changed to have a local strongly typed parameter, constraint only to be a class. Comparing different </w:t>
-      </w:r>
-      <w:proofErr w:type="spellStart"/>
-      <w:r>
-        <w:t>IDom</w:t>
-      </w:r>
-      <w:proofErr w:type="spellEnd"/>
-      <w:r>
-        <w:t xml:space="preserve"> types of the current implementations will always return false, although it is possible that a derived class could be created that had different behavior, but the same intent, as one of the existing implementation classes, and could therefore return true as the same intent. This was also done to support scenarios where the type is not known, such as public annotations that might be </w:t>
-      </w:r>
-      <w:proofErr w:type="spellStart"/>
-      <w:r>
-        <w:t>IDom</w:t>
-      </w:r>
-      <w:proofErr w:type="spellEnd"/>
-      <w:r>
-        <w:t xml:space="preserve"> types. </w:t>
-      </w:r>
-    </w:p>
-    <w:p/>
-    <w:p>
-      <w:pPr>
-        <w:pStyle w:val="Heading1"/>
-      </w:pPr>
-      <w:r>
-        <w:t xml:space="preserve">Changed inheritance semantics of </w:t>
-      </w:r>
-      <w:proofErr w:type="spellStart"/>
-      <w:proofErr w:type="gramStart"/>
-      <w:r>
-        <w:t>SameIntent</w:t>
-      </w:r>
-      <w:proofErr w:type="spellEnd"/>
-      <w:r>
-        <w:t>(</w:t>
-      </w:r>
-      <w:proofErr w:type="gramEnd"/>
-      <w:r>
-        <w:t>) method</w:t>
-      </w:r>
-    </w:p>
-    <w:p>
-      <w:r>
-        <w:t xml:space="preserve">The previous inheritance semantics of the </w:t>
-      </w:r>
-      <w:proofErr w:type="spellStart"/>
-      <w:r>
-        <w:t>SameIntent</w:t>
-      </w:r>
-      <w:proofErr w:type="spellEnd"/>
-      <w:r>
-        <w:t xml:space="preserve"> method were to directly override the public </w:t>
-      </w:r>
-      <w:proofErr w:type="spellStart"/>
-      <w:r>
-        <w:t>SameIntent</w:t>
-      </w:r>
-      <w:proofErr w:type="spellEnd"/>
-      <w:r>
-        <w:t xml:space="preserve"> method. This method is no longer virtual. Instead override the </w:t>
-      </w:r>
-      <w:proofErr w:type="spellStart"/>
-      <w:r>
-        <w:t>CheckSameIntent</w:t>
-      </w:r>
-      <w:proofErr w:type="spellEnd"/>
-      <w:r>
-        <w:t xml:space="preserve"> protected method. Be sure to call the base </w:t>
-      </w:r>
-      <w:proofErr w:type="spellStart"/>
-      <w:r>
-        <w:t>CheckSameIntent</w:t>
-      </w:r>
-      <w:proofErr w:type="spellEnd"/>
-      <w:r>
-        <w:t xml:space="preserve"> method for correct behavior. </w:t>
-      </w:r>
-    </w:p>
-    <w:p/>
-    <w:p>
-      <w:pPr>
-        <w:pStyle w:val="Heading1"/>
-      </w:pPr>
-      <w:proofErr w:type="spellStart"/>
-      <w:r>
-        <w:t>SameIntent</w:t>
-      </w:r>
-      <w:proofErr w:type="spellEnd"/>
-      <w:r>
-        <w:t xml:space="preserve"> and names</w:t>
-      </w:r>
-    </w:p>
-    <w:p>
-      <w:r>
-        <w:t xml:space="preserve">Type members (fields, properties, methods and </w:t>
-      </w:r>
-      <w:proofErr w:type="spellStart"/>
-      <w:r>
-        <w:t>enum</w:t>
-      </w:r>
-      <w:proofErr w:type="spellEnd"/>
-      <w:r>
-        <w:t xml:space="preserve">) do not include outer name when considering same intent. </w:t>
-      </w:r>
-    </w:p>
-    <w:p/>
-    <w:p>
-      <w:r>
-        <w:t xml:space="preserve">Stem members (types, namespaces) do not include namespace/qualified name in same intent. </w:t>
-      </w:r>
-    </w:p>
-    <w:p/>
-    <w:p>
-      <w:pPr>
-        <w:pStyle w:val="Heading1"/>
-      </w:pPr>
-      <w:r>
-        <w:t xml:space="preserve">Added </w:t>
-      </w:r>
-      <w:proofErr w:type="spellStart"/>
-      <w:r>
-        <w:t>IHasLookupValues</w:t>
-      </w:r>
-      <w:proofErr w:type="spellEnd"/>
-      <w:r>
-        <w:t xml:space="preserve"> interface</w:t>
-      </w:r>
-    </w:p>
-    <w:p>
-      <w:r>
-        <w:t xml:space="preserve">Added this interface to reduce dependencies in an upcoming project. </w:t>
-      </w:r>
-    </w:p>
-    <w:p>
-      <w:pPr>
-        <w:pStyle w:val="Heading1"/>
-      </w:pPr>
-      <w:r>
-        <w:t xml:space="preserve">Virtual Matches method added to </w:t>
-      </w:r>
-      <w:proofErr w:type="spellStart"/>
-      <w:r>
-        <w:t>IDom</w:t>
-      </w:r>
-      <w:proofErr w:type="spellEnd"/>
-    </w:p>
-    <w:p>
-      <w:r>
-        <w:t xml:space="preserve">Immediately this allows </w:t>
-      </w:r>
-      <w:proofErr w:type="spellStart"/>
-      <w:r>
-        <w:t>CheckSameIntentChild</w:t>
-      </w:r>
-      <w:proofErr w:type="spellEnd"/>
-      <w:r>
-        <w:t xml:space="preserve"> to better find the other child to compare to. It also provides a generalized way to find items in a list. </w:t>
-      </w:r>
+      <w:proofErr w:type="spellStart"/>
+      <w:r>
+        <w:t>HasReferenceTypeConstraint</w:t>
+      </w:r>
+      <w:proofErr w:type="spellEnd"/>
+    </w:p>
+    <w:p>
+      <w:r>
+        <w:t xml:space="preserve">Was previously </w:t>
+      </w:r>
+      <w:proofErr w:type="spellStart"/>
+      <w:r>
+        <w:t>HasReference</w:t>
+      </w:r>
+      <w:r>
+        <w:t>Constraint</w:t>
+      </w:r>
+      <w:proofErr w:type="spellEnd"/>
+      <w:r>
+        <w:t xml:space="preserve">. Changed for consistency. Also changed </w:t>
+      </w:r>
+      <w:proofErr w:type="spellStart"/>
+      <w:r>
+        <w:t>ITypeParameter</w:t>
+      </w:r>
+      <w:proofErr w:type="spellEnd"/>
     </w:p>
     <w:p/>
     <w:p>
@@ -1039,52 +1138,6 @@
       </w:r>
       <w:proofErr w:type="spellStart"/>
       <w:r>
-        <w:t>RDomTypeParameter</w:t>
-      </w:r>
-      <w:proofErr w:type="spellEnd"/>
-      <w:r>
-        <w:t>.</w:t>
-      </w:r>
-      <w:r>
-        <w:t xml:space="preserve"> </w:t>
-      </w:r>
-      <w:proofErr w:type="spellStart"/>
-      <w:r>
-        <w:t>HasReferenceTypeConstraint</w:t>
-      </w:r>
-      <w:proofErr w:type="spellEnd"/>
-    </w:p>
-    <w:p>
-      <w:r>
-        <w:t xml:space="preserve">Was previously </w:t>
-      </w:r>
-      <w:proofErr w:type="spellStart"/>
-      <w:r>
-        <w:t>HasReference</w:t>
-      </w:r>
-      <w:r>
-        <w:t>Constraint</w:t>
-      </w:r>
-      <w:proofErr w:type="spellEnd"/>
-      <w:r>
-        <w:t xml:space="preserve">. Changed for consistency. Also changed </w:t>
-      </w:r>
-      <w:proofErr w:type="spellStart"/>
-      <w:r>
-        <w:t>ITypeParameter</w:t>
-      </w:r>
-      <w:proofErr w:type="spellEnd"/>
-    </w:p>
-    <w:p/>
-    <w:p>
-      <w:pPr>
-        <w:pStyle w:val="Heading1"/>
-      </w:pPr>
-      <w:r>
-        <w:t xml:space="preserve">Changed name of </w:t>
-      </w:r>
-      <w:proofErr w:type="spellStart"/>
-      <w:r>
         <w:t>MemberKind</w:t>
       </w:r>
       <w:proofErr w:type="spellEnd"/>
@@ -1125,7 +1178,6 @@
       </w:pPr>
       <w:proofErr w:type="spellStart"/>
       <w:r>
-        <w:lastRenderedPageBreak/>
         <w:t>BuildSyntax</w:t>
       </w:r>
       <w:proofErr w:type="spellEnd"/>
@@ -1498,6 +1550,7 @@
         <w:pStyle w:val="Heading1"/>
       </w:pPr>
       <w:r>
+        <w:lastRenderedPageBreak/>
         <w:t>Cloning as Copy methods</w:t>
       </w:r>
     </w:p>
@@ -1521,7 +1574,6 @@
       </w:pPr>
       <w:proofErr w:type="spellStart"/>
       <w:r>
-        <w:lastRenderedPageBreak/>
         <w:t>PublicAnnotationList</w:t>
       </w:r>
       <w:proofErr w:type="spellEnd"/>

</xml_diff>

<commit_message>
Shelving b4 RDomList AddOrMove parent fix
</commit_message>
<xml_diff>
--- a/Documentation/Updates to RoslynDom.docx
+++ b/Documentation/Updates to RoslynDom.docx
@@ -23,286 +23,296 @@
         <w:pStyle w:val="Heading1"/>
       </w:pPr>
       <w:r>
-        <w:t>DI added</w:t>
-      </w:r>
-    </w:p>
-    <w:p>
-      <w:r>
-        <w:t xml:space="preserve">I am using Unity. I may introduce BYOC, but I think there are a lot bigger fish to fry. </w:t>
-      </w:r>
-    </w:p>
-    <w:p>
-      <w:pPr>
-        <w:pStyle w:val="Heading1"/>
-      </w:pPr>
-      <w:r>
-        <w:t>Interfaces made non-immutable</w:t>
-      </w:r>
-    </w:p>
-    <w:p>
-      <w:r>
-        <w:t xml:space="preserve">The collections were already non-immutable through the interface and this was required for the factory refactoring. </w:t>
-      </w:r>
-    </w:p>
-    <w:p>
-      <w:pPr>
-        <w:pStyle w:val="Heading1"/>
-      </w:pPr>
-      <w:proofErr w:type="spellStart"/>
-      <w:r>
-        <w:t>TypedSyntax</w:t>
-      </w:r>
-      <w:proofErr w:type="spellEnd"/>
-      <w:r>
-        <w:t xml:space="preserve"> </w:t>
-      </w:r>
-      <w:r>
-        <w:t>will probably be removed</w:t>
-      </w:r>
-    </w:p>
-    <w:p>
-      <w:r>
-        <w:t xml:space="preserve">This change, along with the new load and build syntax mechanisms start down the path of isolating languages from the </w:t>
-      </w:r>
-      <w:proofErr w:type="spellStart"/>
-      <w:r>
-        <w:t>RoslynDom</w:t>
-      </w:r>
-      <w:proofErr w:type="spellEnd"/>
-      <w:r>
-        <w:t>. A future version will not have a dependency on CSharp, with the goal of supporting VB/C# interchange. Other reasons for this isolation include language version factories and easier extensibility if you hate my load.</w:t>
-      </w:r>
-    </w:p>
-    <w:p/>
-    <w:p/>
-    <w:p>
-      <w:r>
-        <w:t xml:space="preserve">The semantic change is that </w:t>
-      </w:r>
-    </w:p>
-    <w:p>
-      <w:pPr>
-        <w:pStyle w:val="Heading1"/>
-      </w:pPr>
-      <w:r>
-        <w:t>New Load Mechanism</w:t>
-      </w:r>
-    </w:p>
-    <w:p>
-      <w:r>
-        <w:t xml:space="preserve">Move to a DI approach with </w:t>
-      </w:r>
-      <w:proofErr w:type="spellStart"/>
-      <w:r>
-        <w:t>FactoryHelpers</w:t>
-      </w:r>
-      <w:proofErr w:type="spellEnd"/>
-      <w:r>
-        <w:t xml:space="preserve"> and Factories. </w:t>
-      </w:r>
-    </w:p>
-    <w:p/>
-    <w:p>
-      <w:pPr>
-        <w:pStyle w:val="Heading1"/>
-      </w:pPr>
-      <w:r>
-        <w:t xml:space="preserve">New </w:t>
-      </w:r>
-      <w:proofErr w:type="spellStart"/>
-      <w:r>
-        <w:t>BuildSyntaxMechanism</w:t>
-      </w:r>
-      <w:proofErr w:type="spellEnd"/>
-    </w:p>
-    <w:p>
-      <w:r>
-        <w:t xml:space="preserve">Move to a DI approach with </w:t>
-      </w:r>
-      <w:proofErr w:type="spellStart"/>
-      <w:r>
-        <w:t>FactoryHelpers</w:t>
-      </w:r>
-      <w:proofErr w:type="spellEnd"/>
-      <w:r>
-        <w:t xml:space="preserve"> and Factories. </w:t>
-      </w:r>
-    </w:p>
-    <w:p/>
-    <w:p>
-      <w:pPr>
-        <w:pStyle w:val="Heading1"/>
-      </w:pPr>
-      <w:r>
-        <w:t xml:space="preserve">Changed interface and syntax for </w:t>
-      </w:r>
-      <w:proofErr w:type="spellStart"/>
-      <w:r>
-        <w:t>IIfStatement</w:t>
-      </w:r>
-      <w:proofErr w:type="spellEnd"/>
-    </w:p>
-    <w:p>
-      <w:r>
-        <w:t xml:space="preserve">I have stressed so much about If, particularly in relation to </w:t>
-      </w:r>
-      <w:proofErr w:type="spellStart"/>
-      <w:r>
-        <w:t>TypedSyntax</w:t>
-      </w:r>
-      <w:proofErr w:type="spellEnd"/>
-      <w:r>
-        <w:t xml:space="preserve">. </w:t>
-      </w:r>
-      <w:r>
-        <w:t xml:space="preserve">Anyway, the current implementation has been changed to </w:t>
-      </w:r>
-    </w:p>
-    <w:p/>
-    <w:p>
-      <w:r>
-        <w:t>Statements</w:t>
-      </w:r>
-    </w:p>
-    <w:p>
-      <w:proofErr w:type="spellStart"/>
-      <w:r>
-        <w:t>ElseIfs</w:t>
-      </w:r>
-      <w:proofErr w:type="spellEnd"/>
-      <w:r>
-        <w:t xml:space="preserve"> (note name change)</w:t>
-      </w:r>
-    </w:p>
-    <w:p>
-      <w:r>
-        <w:t>Else</w:t>
-      </w:r>
-      <w:r>
-        <w:t>Statements</w:t>
-      </w:r>
-    </w:p>
-    <w:p/>
-    <w:p>
-      <w:r>
-        <w:t xml:space="preserve">Else is no longer logically an </w:t>
-      </w:r>
-      <w:proofErr w:type="spellStart"/>
-      <w:r>
-        <w:t>IfStatement</w:t>
-      </w:r>
-      <w:proofErr w:type="spellEnd"/>
-      <w:r>
-        <w:t xml:space="preserve"> with no condition. That was partly because this would be the only context where a null condition would be OK and partially because there was no </w:t>
-      </w:r>
-      <w:proofErr w:type="spellStart"/>
-      <w:r>
-        <w:t>TypedSyntax</w:t>
-      </w:r>
-      <w:proofErr w:type="spellEnd"/>
-      <w:r>
-        <w:t xml:space="preserve"> to attach. </w:t>
-      </w:r>
-    </w:p>
-    <w:p/>
-    <w:p>
-      <w:r>
-        <w:t xml:space="preserve">This decision might be reversed, so tell me if you have an opinion. </w:t>
-      </w:r>
-    </w:p>
-    <w:p>
-      <w:pPr>
-        <w:pStyle w:val="Heading1"/>
-      </w:pPr>
-      <w:r>
-        <w:lastRenderedPageBreak/>
-        <w:t xml:space="preserve">Field Declaration </w:t>
-      </w:r>
-      <w:proofErr w:type="spellStart"/>
-      <w:r>
-        <w:t>R</w:t>
-      </w:r>
-      <w:r>
-        <w:t>awSyntax</w:t>
-      </w:r>
-      <w:proofErr w:type="spellEnd"/>
-      <w:r>
-        <w:t xml:space="preserve"> now </w:t>
-      </w:r>
-      <w:proofErr w:type="spellStart"/>
-      <w:r>
-        <w:t>VariableDeclarator</w:t>
-      </w:r>
-      <w:r>
-        <w:t>Syntax</w:t>
-      </w:r>
-      <w:proofErr w:type="spellEnd"/>
-      <w:r>
-        <w:t xml:space="preserve">, not </w:t>
-      </w:r>
-      <w:proofErr w:type="spellStart"/>
-      <w:r>
-        <w:t>FieldDeclationSyntax</w:t>
-      </w:r>
-      <w:proofErr w:type="spellEnd"/>
-    </w:p>
-    <w:p>
-      <w:r>
-        <w:t>You can get the Field as the parent of the variable, but not vice, versa. So, I changed to give the most granular syntax.</w:t>
-      </w:r>
-    </w:p>
-    <w:p/>
-    <w:p>
-      <w:pPr>
-        <w:pStyle w:val="Heading1"/>
-      </w:pPr>
-      <w:r>
-        <w:t>Added Statements</w:t>
-      </w:r>
-    </w:p>
-    <w:p>
-      <w:pPr>
-        <w:pStyle w:val="Heading1"/>
-      </w:pPr>
-      <w:r>
-        <w:t xml:space="preserve">Removed </w:t>
-      </w:r>
-      <w:proofErr w:type="spellStart"/>
-      <w:r>
-        <w:t>ICodeContainer</w:t>
-      </w:r>
-      <w:proofErr w:type="spellEnd"/>
-      <w:r>
-        <w:t xml:space="preserve">, </w:t>
-      </w:r>
-      <w:proofErr w:type="spellStart"/>
-      <w:r>
-        <w:t>IRDomCodeContainer</w:t>
-      </w:r>
-      <w:proofErr w:type="spellEnd"/>
-    </w:p>
-    <w:p>
-      <w:proofErr w:type="spellStart"/>
-      <w:r>
-        <w:t>StatementContainer</w:t>
-      </w:r>
-      <w:proofErr w:type="spellEnd"/>
-      <w:r>
-        <w:t xml:space="preserve"> is preferred.</w:t>
-      </w:r>
-    </w:p>
-    <w:p/>
-    <w:p>
-      <w:pPr>
-        <w:pStyle w:val="Heading1"/>
-      </w:pPr>
-      <w:r>
-        <w:t>Added Ancestors and Descend</w:t>
+        <w:t>Comments, Whitespace and XML Documentation Comments maintained</w:t>
+      </w:r>
+    </w:p>
+    <w:p>
+      <w:r>
+        <w:t>Imperfectly</w:t>
       </w:r>
       <w:bookmarkStart w:id="0" w:name="_GoBack"/>
       <w:bookmarkEnd w:id="0"/>
-      <w:r>
-        <w:t>ants feature</w:t>
+    </w:p>
+    <w:p>
+      <w:pPr>
+        <w:pStyle w:val="Heading1"/>
+      </w:pPr>
+      <w:r>
+        <w:t>DI added</w:t>
+      </w:r>
+    </w:p>
+    <w:p>
+      <w:r>
+        <w:t xml:space="preserve">I am using Unity. I may introduce BYOC, but I think there are a lot bigger fish to fry. </w:t>
+      </w:r>
+    </w:p>
+    <w:p>
+      <w:pPr>
+        <w:pStyle w:val="Heading1"/>
+      </w:pPr>
+      <w:r>
+        <w:t>Interfaces made non-immutable</w:t>
+      </w:r>
+    </w:p>
+    <w:p>
+      <w:r>
+        <w:t xml:space="preserve">The collections were already non-immutable through the interface and this was required for the factory refactoring. </w:t>
+      </w:r>
+    </w:p>
+    <w:p>
+      <w:pPr>
+        <w:pStyle w:val="Heading1"/>
+      </w:pPr>
+      <w:proofErr w:type="spellStart"/>
+      <w:r>
+        <w:t>TypedSyntax</w:t>
+      </w:r>
+      <w:proofErr w:type="spellEnd"/>
+      <w:r>
+        <w:t xml:space="preserve"> </w:t>
+      </w:r>
+      <w:r>
+        <w:t>will probably be removed</w:t>
+      </w:r>
+    </w:p>
+    <w:p>
+      <w:r>
+        <w:t xml:space="preserve">This change, along with the new load and build syntax mechanisms start down the path of isolating languages from the </w:t>
+      </w:r>
+      <w:proofErr w:type="spellStart"/>
+      <w:r>
+        <w:t>RoslynDom</w:t>
+      </w:r>
+      <w:proofErr w:type="spellEnd"/>
+      <w:r>
+        <w:t>. A future version will not have a dependency on CSharp, with the goal of supporting VB/C# interchange. Other reasons for this isolation include language version factories and easier extensibility if you hate my load.</w:t>
+      </w:r>
+    </w:p>
+    <w:p/>
+    <w:p/>
+    <w:p>
+      <w:r>
+        <w:t xml:space="preserve">The semantic change is that </w:t>
+      </w:r>
+    </w:p>
+    <w:p>
+      <w:pPr>
+        <w:pStyle w:val="Heading1"/>
+      </w:pPr>
+      <w:r>
+        <w:t>New Load Mechanism</w:t>
+      </w:r>
+    </w:p>
+    <w:p>
+      <w:r>
+        <w:t xml:space="preserve">Move to a DI approach with </w:t>
+      </w:r>
+      <w:proofErr w:type="spellStart"/>
+      <w:r>
+        <w:t>FactoryHelpers</w:t>
+      </w:r>
+      <w:proofErr w:type="spellEnd"/>
+      <w:r>
+        <w:t xml:space="preserve"> and Factories. </w:t>
+      </w:r>
+    </w:p>
+    <w:p/>
+    <w:p>
+      <w:pPr>
+        <w:pStyle w:val="Heading1"/>
+      </w:pPr>
+      <w:r>
+        <w:t xml:space="preserve">New </w:t>
+      </w:r>
+      <w:proofErr w:type="spellStart"/>
+      <w:r>
+        <w:t>BuildSyntaxMechanism</w:t>
+      </w:r>
+      <w:proofErr w:type="spellEnd"/>
+    </w:p>
+    <w:p>
+      <w:r>
+        <w:t xml:space="preserve">Move to a DI approach with </w:t>
+      </w:r>
+      <w:proofErr w:type="spellStart"/>
+      <w:r>
+        <w:t>FactoryHelpers</w:t>
+      </w:r>
+      <w:proofErr w:type="spellEnd"/>
+      <w:r>
+        <w:t xml:space="preserve"> and Factories. </w:t>
+      </w:r>
+    </w:p>
+    <w:p/>
+    <w:p>
+      <w:pPr>
+        <w:pStyle w:val="Heading1"/>
+      </w:pPr>
+      <w:r>
+        <w:t xml:space="preserve">Changed interface and syntax for </w:t>
+      </w:r>
+      <w:proofErr w:type="spellStart"/>
+      <w:r>
+        <w:t>IIfStatement</w:t>
+      </w:r>
+      <w:proofErr w:type="spellEnd"/>
+    </w:p>
+    <w:p>
+      <w:r>
+        <w:t xml:space="preserve">I have stressed so much about If, particularly in relation to </w:t>
+      </w:r>
+      <w:proofErr w:type="spellStart"/>
+      <w:r>
+        <w:t>TypedSyntax</w:t>
+      </w:r>
+      <w:proofErr w:type="spellEnd"/>
+      <w:r>
+        <w:t xml:space="preserve">. </w:t>
+      </w:r>
+      <w:r>
+        <w:t xml:space="preserve">Anyway, the current implementation has been changed to </w:t>
+      </w:r>
+    </w:p>
+    <w:p/>
+    <w:p>
+      <w:r>
+        <w:t>Statements</w:t>
+      </w:r>
+    </w:p>
+    <w:p>
+      <w:proofErr w:type="spellStart"/>
+      <w:r>
+        <w:t>ElseIfs</w:t>
+      </w:r>
+      <w:proofErr w:type="spellEnd"/>
+      <w:r>
+        <w:t xml:space="preserve"> (note name change)</w:t>
+      </w:r>
+    </w:p>
+    <w:p>
+      <w:r>
+        <w:t>Else</w:t>
+      </w:r>
+      <w:r>
+        <w:t>Statements</w:t>
+      </w:r>
+    </w:p>
+    <w:p/>
+    <w:p>
+      <w:r>
+        <w:t xml:space="preserve">Else is no longer logically an </w:t>
+      </w:r>
+      <w:proofErr w:type="spellStart"/>
+      <w:r>
+        <w:t>IfStatement</w:t>
+      </w:r>
+      <w:proofErr w:type="spellEnd"/>
+      <w:r>
+        <w:t xml:space="preserve"> with no condition. That was partly because this would be the only context where a null condition would be OK and partially because there was no </w:t>
+      </w:r>
+      <w:proofErr w:type="spellStart"/>
+      <w:r>
+        <w:t>TypedSyntax</w:t>
+      </w:r>
+      <w:proofErr w:type="spellEnd"/>
+      <w:r>
+        <w:t xml:space="preserve"> to attach. </w:t>
+      </w:r>
+    </w:p>
+    <w:p/>
+    <w:p>
+      <w:r>
+        <w:lastRenderedPageBreak/>
+        <w:t xml:space="preserve">This decision might be reversed, so tell me if you have an opinion. </w:t>
+      </w:r>
+    </w:p>
+    <w:p>
+      <w:pPr>
+        <w:pStyle w:val="Heading1"/>
+      </w:pPr>
+      <w:r>
+        <w:t xml:space="preserve">Field Declaration </w:t>
+      </w:r>
+      <w:proofErr w:type="spellStart"/>
+      <w:r>
+        <w:t>R</w:t>
+      </w:r>
+      <w:r>
+        <w:t>awSyntax</w:t>
+      </w:r>
+      <w:proofErr w:type="spellEnd"/>
+      <w:r>
+        <w:t xml:space="preserve"> now </w:t>
+      </w:r>
+      <w:proofErr w:type="spellStart"/>
+      <w:r>
+        <w:t>VariableDeclarator</w:t>
+      </w:r>
+      <w:r>
+        <w:t>Syntax</w:t>
+      </w:r>
+      <w:proofErr w:type="spellEnd"/>
+      <w:r>
+        <w:t xml:space="preserve">, not </w:t>
+      </w:r>
+      <w:proofErr w:type="spellStart"/>
+      <w:r>
+        <w:t>FieldDeclationSyntax</w:t>
+      </w:r>
+      <w:proofErr w:type="spellEnd"/>
+    </w:p>
+    <w:p>
+      <w:r>
+        <w:t>You can get the Field as the parent of the variable, but not vice, versa. So, I changed to give the most granular syntax.</w:t>
+      </w:r>
+    </w:p>
+    <w:p/>
+    <w:p>
+      <w:pPr>
+        <w:pStyle w:val="Heading1"/>
+      </w:pPr>
+      <w:r>
+        <w:t>Added Statements</w:t>
+      </w:r>
+    </w:p>
+    <w:p>
+      <w:pPr>
+        <w:pStyle w:val="Heading1"/>
+      </w:pPr>
+      <w:r>
+        <w:t xml:space="preserve">Removed </w:t>
+      </w:r>
+      <w:proofErr w:type="spellStart"/>
+      <w:r>
+        <w:t>ICodeContainer</w:t>
+      </w:r>
+      <w:proofErr w:type="spellEnd"/>
+      <w:r>
+        <w:t xml:space="preserve">, </w:t>
+      </w:r>
+      <w:proofErr w:type="spellStart"/>
+      <w:r>
+        <w:t>IRDomCodeContainer</w:t>
+      </w:r>
+      <w:proofErr w:type="spellEnd"/>
+    </w:p>
+    <w:p>
+      <w:proofErr w:type="spellStart"/>
+      <w:r>
+        <w:t>StatementContainer</w:t>
+      </w:r>
+      <w:proofErr w:type="spellEnd"/>
+      <w:r>
+        <w:t xml:space="preserve"> is preferred.</w:t>
+      </w:r>
+    </w:p>
+    <w:p/>
+    <w:p>
+      <w:pPr>
+        <w:pStyle w:val="Heading1"/>
+      </w:pPr>
+      <w:r>
+        <w:t>Added Ancestors and Descendants feature</w:t>
       </w:r>
     </w:p>
     <w:p/>
@@ -421,6 +431,7 @@
     <w:p/>
     <w:p>
       <w:r>
+        <w:lastRenderedPageBreak/>
         <w:t xml:space="preserve">The Namespace in </w:t>
       </w:r>
       <w:proofErr w:type="spellStart"/>
@@ -439,55 +450,482 @@
       </w:pPr>
       <w:proofErr w:type="spellStart"/>
       <w:r>
+        <w:t>AddOrMoveMember</w:t>
+      </w:r>
+      <w:proofErr w:type="spellEnd"/>
+      <w:r>
+        <w:t xml:space="preserve"> and </w:t>
+      </w:r>
+      <w:proofErr w:type="spellStart"/>
+      <w:r>
+        <w:t>RemoveMember</w:t>
+      </w:r>
+      <w:proofErr w:type="spellEnd"/>
+      <w:r>
+        <w:t xml:space="preserve"> methods</w:t>
+      </w:r>
+    </w:p>
+    <w:p>
+      <w:r>
+        <w:t xml:space="preserve">Methods to add members to containers have been added to new </w:t>
+      </w:r>
+      <w:proofErr w:type="spellStart"/>
+      <w:r>
+        <w:t>IRDomStemContainer</w:t>
+      </w:r>
+      <w:proofErr w:type="spellEnd"/>
+      <w:r>
+        <w:t xml:space="preserve">, </w:t>
+      </w:r>
+      <w:proofErr w:type="spellStart"/>
+      <w:r>
+        <w:t>IRDomTypeContainer</w:t>
+      </w:r>
+      <w:proofErr w:type="spellEnd"/>
+      <w:r>
+        <w:t xml:space="preserve"> and </w:t>
+      </w:r>
+      <w:proofErr w:type="spellStart"/>
+      <w:r>
+        <w:t>IRDomCodeContainer</w:t>
+      </w:r>
+      <w:proofErr w:type="spellEnd"/>
+      <w:r>
+        <w:t xml:space="preserve"> interfaces. </w:t>
+      </w:r>
+    </w:p>
+    <w:p/>
+    <w:p>
+      <w:r>
+        <w:t xml:space="preserve">As discussed under the heading “New Parent property on all items,” </w:t>
+      </w:r>
+      <w:proofErr w:type="spellStart"/>
+      <w:r>
+        <w:t>IDom</w:t>
+      </w:r>
+      <w:proofErr w:type="spellEnd"/>
+      <w:r>
+        <w:t xml:space="preserve"> items may not appear in more than one location in the tree. The </w:t>
+      </w:r>
+      <w:proofErr w:type="spellStart"/>
+      <w:r>
+        <w:t>AddOrMove</w:t>
+      </w:r>
+      <w:proofErr w:type="spellEnd"/>
+      <w:r>
+        <w:t xml:space="preserve"> semantics reflect this. I actually think moving will be a rare task, but if you accidently add an item to a new location in the tree, </w:t>
+      </w:r>
+      <w:proofErr w:type="spellStart"/>
+      <w:r>
+        <w:t>RoslynDom</w:t>
+      </w:r>
+      <w:proofErr w:type="spellEnd"/>
+      <w:r>
+        <w:t xml:space="preserve"> will remove it from the prior location and I wanted naming to clarify this. </w:t>
+      </w:r>
+    </w:p>
+    <w:p/>
+    <w:p>
+      <w:r>
+        <w:t>I may add an “</w:t>
+      </w:r>
+      <w:proofErr w:type="spellStart"/>
+      <w:r>
+        <w:t>AddCloneOfMember</w:t>
+      </w:r>
+      <w:proofErr w:type="spellEnd"/>
+      <w:r>
+        <w:t xml:space="preserve">” to simplify the process of cloning a member and adding it to a new location after changes. This is the anticipated use case. </w:t>
+      </w:r>
+    </w:p>
+    <w:p/>
+    <w:p>
+      <w:pPr>
+        <w:pStyle w:val="Heading1"/>
+      </w:pPr>
+      <w:proofErr w:type="spellStart"/>
+      <w:r>
+        <w:t>ICodeContainer</w:t>
+      </w:r>
+      <w:proofErr w:type="spellEnd"/>
+      <w:r>
+        <w:t xml:space="preserve"> and </w:t>
+      </w:r>
+      <w:proofErr w:type="spellStart"/>
+      <w:r>
+        <w:t>ICodeMember</w:t>
+      </w:r>
+      <w:proofErr w:type="spellEnd"/>
+      <w:r>
+        <w:t xml:space="preserve"> interfaces</w:t>
+      </w:r>
+    </w:p>
+    <w:p>
+      <w:r>
+        <w:t xml:space="preserve">There are new </w:t>
+      </w:r>
+      <w:proofErr w:type="spellStart"/>
+      <w:r>
+        <w:t>ICodeContainer</w:t>
+      </w:r>
+      <w:proofErr w:type="spellEnd"/>
+      <w:r>
+        <w:t xml:space="preserve"> and </w:t>
+      </w:r>
+      <w:proofErr w:type="spellStart"/>
+      <w:r>
+        <w:t>ICodeMember</w:t>
+      </w:r>
+      <w:proofErr w:type="spellEnd"/>
+      <w:r>
+        <w:t xml:space="preserve"> interfaces. Support for intra-member features (code) remains almost non-existent in this version. </w:t>
+      </w:r>
+    </w:p>
+    <w:p/>
+    <w:p>
+      <w:pPr>
+        <w:pStyle w:val="Heading1"/>
+      </w:pPr>
+      <w:proofErr w:type="spellStart"/>
+      <w:r>
+        <w:t>RawItem</w:t>
+      </w:r>
+      <w:proofErr w:type="spellEnd"/>
+      <w:r>
+        <w:t xml:space="preserve"> and </w:t>
+      </w:r>
+      <w:proofErr w:type="spellStart"/>
+      <w:r>
+        <w:t>OriginalRawItem</w:t>
+      </w:r>
+      <w:proofErr w:type="spellEnd"/>
+      <w:r>
+        <w:t xml:space="preserve"> semantic changes</w:t>
+      </w:r>
+    </w:p>
+    <w:p>
+      <w:proofErr w:type="spellStart"/>
+      <w:r>
+        <w:t>RawItem</w:t>
+      </w:r>
+      <w:proofErr w:type="spellEnd"/>
+      <w:r>
+        <w:t xml:space="preserve"> and the new </w:t>
+      </w:r>
+      <w:proofErr w:type="spellStart"/>
+      <w:r>
+        <w:t>OriginalRawItem</w:t>
+      </w:r>
+      <w:proofErr w:type="spellEnd"/>
+      <w:r>
+        <w:t xml:space="preserve"> on the </w:t>
+      </w:r>
+      <w:proofErr w:type="spellStart"/>
+      <w:r>
+        <w:t>IDom</w:t>
+      </w:r>
+      <w:proofErr w:type="spellEnd"/>
+      <w:r>
+        <w:t xml:space="preserve"> interface represent the underlying data in an agnostic way. </w:t>
+      </w:r>
+      <w:proofErr w:type="spellStart"/>
+      <w:r>
+        <w:t>IDom</w:t>
+      </w:r>
+      <w:proofErr w:type="spellEnd"/>
+      <w:r>
+        <w:t xml:space="preserve"> is agnostic on mutability so there may be future implementations where </w:t>
+      </w:r>
+      <w:proofErr w:type="spellStart"/>
+      <w:r>
+        <w:t>RawItem</w:t>
+      </w:r>
+      <w:proofErr w:type="spellEnd"/>
+      <w:r>
+        <w:t xml:space="preserve"> and </w:t>
+      </w:r>
+      <w:proofErr w:type="spellStart"/>
+      <w:r>
+        <w:t>OriginalRawItem</w:t>
+      </w:r>
+      <w:proofErr w:type="spellEnd"/>
+      <w:r>
+        <w:t xml:space="preserve"> are always the same. I want the semantics to be clear that </w:t>
+      </w:r>
+      <w:proofErr w:type="spellStart"/>
+      <w:r>
+        <w:t>RawItem</w:t>
+      </w:r>
+      <w:proofErr w:type="spellEnd"/>
+      <w:r>
+        <w:t xml:space="preserve"> is the best current capturing of the tree, and </w:t>
+      </w:r>
+      <w:proofErr w:type="spellStart"/>
+      <w:r>
+        <w:t>OriginalRawItem</w:t>
+      </w:r>
+      <w:proofErr w:type="spellEnd"/>
+      <w:r>
+        <w:t xml:space="preserve"> is the original unchanged item. This intentionally implies that the original must be maintained. </w:t>
+      </w:r>
+    </w:p>
+    <w:p/>
+    <w:p>
+      <w:proofErr w:type="spellStart"/>
+      <w:r>
+        <w:t>TypedSyntax</w:t>
+      </w:r>
+      <w:proofErr w:type="spellEnd"/>
+      <w:r>
+        <w:t xml:space="preserve"> and </w:t>
+      </w:r>
+      <w:proofErr w:type="spellStart"/>
+      <w:r>
+        <w:t>OriginalTypedSyntax</w:t>
+      </w:r>
+      <w:proofErr w:type="spellEnd"/>
+      <w:r>
+        <w:t xml:space="preserve"> are the </w:t>
+      </w:r>
+      <w:proofErr w:type="spellStart"/>
+      <w:r>
+        <w:t>RDom</w:t>
+      </w:r>
+      <w:proofErr w:type="spellEnd"/>
+      <w:r>
+        <w:t xml:space="preserve"> implementations of these generalized ideas. </w:t>
+      </w:r>
+    </w:p>
+    <w:p/>
+    <w:p>
+      <w:pPr>
+        <w:pStyle w:val="Heading1"/>
+      </w:pPr>
+      <w:proofErr w:type="spellStart"/>
+      <w:r>
+        <w:t>AddMember</w:t>
+      </w:r>
+      <w:proofErr w:type="spellEnd"/>
+      <w:r>
+        <w:t xml:space="preserve"> method added to </w:t>
+      </w:r>
+      <w:proofErr w:type="spellStart"/>
+      <w:r>
+        <w:t>RDomStemContainer</w:t>
+      </w:r>
+      <w:proofErr w:type="spellEnd"/>
+      <w:r>
+        <w:t xml:space="preserve"> and </w:t>
+      </w:r>
+      <w:proofErr w:type="spellStart"/>
+      <w:r>
+        <w:t>RDomBaseType</w:t>
+      </w:r>
+      <w:proofErr w:type="spellEnd"/>
+    </w:p>
+    <w:p>
+      <w:r>
+        <w:t xml:space="preserve">To support mutability, </w:t>
+      </w:r>
+      <w:proofErr w:type="spellStart"/>
+      <w:r>
+        <w:t>AddMember</w:t>
+      </w:r>
+      <w:proofErr w:type="spellEnd"/>
+      <w:r>
+        <w:t xml:space="preserve"> methods were added to these two base classes. This makes the ability to add types and type members available to appropriate types, namespaces, and the root. </w:t>
+      </w:r>
+    </w:p>
+    <w:p/>
+    <w:p>
+      <w:pPr>
+        <w:pStyle w:val="Heading1"/>
+      </w:pPr>
+      <w:r>
+        <w:t xml:space="preserve">Changed return of </w:t>
+      </w:r>
+      <w:proofErr w:type="spellStart"/>
+      <w:proofErr w:type="gramStart"/>
+      <w:r>
+        <w:t>PublicAnnotationList.GetValue</w:t>
+      </w:r>
+      <w:proofErr w:type="spellEnd"/>
+      <w:r>
+        <w:t>(</w:t>
+      </w:r>
+      <w:proofErr w:type="gramEnd"/>
+      <w:r>
+        <w:t>string key)</w:t>
+      </w:r>
+    </w:p>
+    <w:p>
+      <w:r>
+        <w:t xml:space="preserve">Previously this returned the default value, which blocked access to other values. It now returns the </w:t>
+      </w:r>
+      <w:proofErr w:type="spellStart"/>
+      <w:r>
+        <w:t>PublicAnnotation</w:t>
+      </w:r>
+      <w:proofErr w:type="spellEnd"/>
+      <w:r>
+        <w:t xml:space="preserve">. The default value remains accessible by </w:t>
+      </w:r>
+      <w:proofErr w:type="spellStart"/>
+      <w:proofErr w:type="gramStart"/>
+      <w:r>
+        <w:t>GetValue</w:t>
+      </w:r>
+      <w:proofErr w:type="spellEnd"/>
+      <w:r>
+        <w:t>(</w:t>
+      </w:r>
+      <w:proofErr w:type="gramEnd"/>
+      <w:r>
+        <w:t>name, name).</w:t>
+      </w:r>
+    </w:p>
+    <w:p>
+      <w:pPr>
+        <w:pStyle w:val="Heading1"/>
+      </w:pPr>
+      <w:r>
         <w:lastRenderedPageBreak/>
-        <w:t>AddOrMoveMember</w:t>
-      </w:r>
-      <w:proofErr w:type="spellEnd"/>
-      <w:r>
-        <w:t xml:space="preserve"> and </w:t>
-      </w:r>
-      <w:proofErr w:type="spellStart"/>
-      <w:r>
-        <w:t>RemoveMember</w:t>
-      </w:r>
-      <w:proofErr w:type="spellEnd"/>
-      <w:r>
-        <w:t xml:space="preserve"> methods</w:t>
-      </w:r>
-    </w:p>
-    <w:p>
-      <w:r>
-        <w:t xml:space="preserve">Methods to add members to containers have been added to new </w:t>
-      </w:r>
-      <w:proofErr w:type="spellStart"/>
-      <w:r>
-        <w:t>IRDomStemContainer</w:t>
-      </w:r>
-      <w:proofErr w:type="spellEnd"/>
-      <w:r>
-        <w:t xml:space="preserve">, </w:t>
-      </w:r>
-      <w:proofErr w:type="spellStart"/>
-      <w:r>
-        <w:t>IRDomTypeContainer</w:t>
-      </w:r>
-      <w:proofErr w:type="spellEnd"/>
-      <w:r>
-        <w:t xml:space="preserve"> and </w:t>
-      </w:r>
-      <w:proofErr w:type="spellStart"/>
-      <w:r>
-        <w:t>IRDomCodeContainer</w:t>
-      </w:r>
-      <w:proofErr w:type="spellEnd"/>
-      <w:r>
-        <w:t xml:space="preserve"> interfaces. </w:t>
-      </w:r>
-    </w:p>
-    <w:p/>
-    <w:p>
-      <w:r>
-        <w:t xml:space="preserve">As discussed under the heading “New Parent property on all items,” </w:t>
+        <w:t xml:space="preserve">Changed </w:t>
+      </w:r>
+      <w:proofErr w:type="spellStart"/>
+      <w:r>
+        <w:t>PublicAnnotation</w:t>
+      </w:r>
+      <w:proofErr w:type="spellEnd"/>
+      <w:r>
+        <w:t xml:space="preserve"> to a Class </w:t>
+      </w:r>
+    </w:p>
+    <w:p>
+      <w:proofErr w:type="spellStart"/>
+      <w:r>
+        <w:t>PublicAnnotation</w:t>
+      </w:r>
+      <w:proofErr w:type="spellEnd"/>
+      <w:r>
+        <w:t xml:space="preserve"> was a </w:t>
+      </w:r>
+      <w:proofErr w:type="spellStart"/>
+      <w:r>
+        <w:t>struct</w:t>
+      </w:r>
+      <w:proofErr w:type="spellEnd"/>
+      <w:r>
+        <w:t xml:space="preserve">. This was the only </w:t>
+      </w:r>
+      <w:proofErr w:type="spellStart"/>
+      <w:r>
+        <w:t>struct</w:t>
+      </w:r>
+      <w:proofErr w:type="spellEnd"/>
+      <w:r>
+        <w:t xml:space="preserve"> in the system and I felt the value/reference semantic difference would be detrimental to maintenance. As part of this, I removed the equality testing and added a </w:t>
+      </w:r>
+      <w:proofErr w:type="spellStart"/>
+      <w:r>
+        <w:t>SameIntent</w:t>
+      </w:r>
+      <w:proofErr w:type="spellEnd"/>
+      <w:r>
+        <w:t xml:space="preserve"> method.</w:t>
+      </w:r>
+    </w:p>
+    <w:p/>
+    <w:p>
+      <w:pPr>
+        <w:pStyle w:val="Heading1"/>
+      </w:pPr>
+      <w:r>
+        <w:t xml:space="preserve">Added </w:t>
+      </w:r>
+      <w:proofErr w:type="spellStart"/>
+      <w:r>
+        <w:t>IHasSameIntentMethod</w:t>
+      </w:r>
+      <w:proofErr w:type="spellEnd"/>
+      <w:r>
+        <w:t xml:space="preserve"> interface</w:t>
+      </w:r>
+    </w:p>
+    <w:p>
+      <w:r>
+        <w:t xml:space="preserve">Another characteristic interface was added for the </w:t>
+      </w:r>
+      <w:proofErr w:type="spellStart"/>
+      <w:r>
+        <w:t>SameIntent</w:t>
+      </w:r>
+      <w:proofErr w:type="spellEnd"/>
+      <w:r>
+        <w:t xml:space="preserve"> methods. This is for consistency with other characteristic interface usage. </w:t>
+      </w:r>
+    </w:p>
+    <w:p/>
+    <w:p>
+      <w:pPr>
+        <w:pStyle w:val="Heading1"/>
+      </w:pPr>
+      <w:r>
+        <w:t xml:space="preserve">Moved </w:t>
+      </w:r>
+      <w:proofErr w:type="spellStart"/>
+      <w:r>
+        <w:t>SameIntent</w:t>
+      </w:r>
+      <w:proofErr w:type="spellEnd"/>
+      <w:r>
+        <w:t xml:space="preserve"> to a subsystem in </w:t>
+      </w:r>
+      <w:proofErr w:type="spellStart"/>
+      <w:r>
+        <w:t>RoslynDom.Common</w:t>
+      </w:r>
+      <w:proofErr w:type="spellEnd"/>
+    </w:p>
+    <w:p>
+      <w:r>
+        <w:t xml:space="preserve">This code may eventually run with a DI, but for now, if the interface data matches, they match. </w:t>
+      </w:r>
+    </w:p>
+    <w:p/>
+    <w:p>
+      <w:pPr>
+        <w:pStyle w:val="Heading1"/>
+      </w:pPr>
+      <w:r>
+        <w:t xml:space="preserve">Changed </w:t>
+      </w:r>
+      <w:proofErr w:type="spellStart"/>
+      <w:r>
+        <w:t>SameIntent</w:t>
+      </w:r>
+      <w:proofErr w:type="spellEnd"/>
+      <w:r>
+        <w:t xml:space="preserve"> method</w:t>
+      </w:r>
+      <w:r>
+        <w:t xml:space="preserve"> </w:t>
+      </w:r>
+      <w:r>
+        <w:t>type parameter</w:t>
+      </w:r>
+    </w:p>
+    <w:p>
+      <w:r>
+        <w:t xml:space="preserve">Previously the </w:t>
+      </w:r>
+      <w:proofErr w:type="spellStart"/>
+      <w:r>
+        <w:t>SameIntent</w:t>
+      </w:r>
+      <w:proofErr w:type="spellEnd"/>
+      <w:r>
+        <w:t xml:space="preserve"> method appeared on the strongly typed </w:t>
       </w:r>
       <w:proofErr w:type="spellStart"/>
       <w:r>
@@ -495,120 +933,7 @@
       </w:r>
       <w:proofErr w:type="spellEnd"/>
       <w:r>
-        <w:t xml:space="preserve"> items may not appear in more than one location in the tree. The </w:t>
-      </w:r>
-      <w:proofErr w:type="spellStart"/>
-      <w:r>
-        <w:t>AddOrMove</w:t>
-      </w:r>
-      <w:proofErr w:type="spellEnd"/>
-      <w:r>
-        <w:t xml:space="preserve"> semantics reflect this. I actually think moving will be a rare task, but if you accidently add an item to a new location in the tree, </w:t>
-      </w:r>
-      <w:proofErr w:type="spellStart"/>
-      <w:r>
-        <w:t>RoslynDom</w:t>
-      </w:r>
-      <w:proofErr w:type="spellEnd"/>
-      <w:r>
-        <w:t xml:space="preserve"> will remove it from the prior location and I wanted naming to clarify this. </w:t>
-      </w:r>
-    </w:p>
-    <w:p/>
-    <w:p>
-      <w:r>
-        <w:t>I may add an “</w:t>
-      </w:r>
-      <w:proofErr w:type="spellStart"/>
-      <w:r>
-        <w:t>AddCloneOfMember</w:t>
-      </w:r>
-      <w:proofErr w:type="spellEnd"/>
-      <w:r>
-        <w:t xml:space="preserve">” to simplify the process of cloning a member and adding it to a new location after changes. This is the anticipated use case. </w:t>
-      </w:r>
-    </w:p>
-    <w:p/>
-    <w:p>
-      <w:pPr>
-        <w:pStyle w:val="Heading1"/>
-      </w:pPr>
-      <w:proofErr w:type="spellStart"/>
-      <w:r>
-        <w:t>ICodeContainer</w:t>
-      </w:r>
-      <w:proofErr w:type="spellEnd"/>
-      <w:r>
-        <w:t xml:space="preserve"> and </w:t>
-      </w:r>
-      <w:proofErr w:type="spellStart"/>
-      <w:r>
-        <w:t>ICodeMember</w:t>
-      </w:r>
-      <w:proofErr w:type="spellEnd"/>
-      <w:r>
-        <w:t xml:space="preserve"> interfaces</w:t>
-      </w:r>
-    </w:p>
-    <w:p>
-      <w:r>
-        <w:t xml:space="preserve">There are new </w:t>
-      </w:r>
-      <w:proofErr w:type="spellStart"/>
-      <w:r>
-        <w:t>ICodeContainer</w:t>
-      </w:r>
-      <w:proofErr w:type="spellEnd"/>
-      <w:r>
-        <w:t xml:space="preserve"> and </w:t>
-      </w:r>
-      <w:proofErr w:type="spellStart"/>
-      <w:r>
-        <w:t>ICodeMember</w:t>
-      </w:r>
-      <w:proofErr w:type="spellEnd"/>
-      <w:r>
-        <w:t xml:space="preserve"> interfaces. Support for intra-member features (code) remains almost non-existent in this version. </w:t>
-      </w:r>
-    </w:p>
-    <w:p/>
-    <w:p>
-      <w:pPr>
-        <w:pStyle w:val="Heading1"/>
-      </w:pPr>
-      <w:proofErr w:type="spellStart"/>
-      <w:r>
-        <w:t>RawItem</w:t>
-      </w:r>
-      <w:proofErr w:type="spellEnd"/>
-      <w:r>
-        <w:t xml:space="preserve"> and </w:t>
-      </w:r>
-      <w:proofErr w:type="spellStart"/>
-      <w:r>
-        <w:t>OriginalRawItem</w:t>
-      </w:r>
-      <w:proofErr w:type="spellEnd"/>
-      <w:r>
-        <w:t xml:space="preserve"> semantic changes</w:t>
-      </w:r>
-    </w:p>
-    <w:p>
-      <w:proofErr w:type="spellStart"/>
-      <w:r>
-        <w:t>RawItem</w:t>
-      </w:r>
-      <w:proofErr w:type="spellEnd"/>
-      <w:r>
-        <w:t xml:space="preserve"> and the new </w:t>
-      </w:r>
-      <w:proofErr w:type="spellStart"/>
-      <w:r>
-        <w:t>OriginalRawItem</w:t>
-      </w:r>
-      <w:proofErr w:type="spellEnd"/>
-      <w:r>
-        <w:t xml:space="preserve"> on the </w:t>
+        <w:t xml:space="preserve">&lt;T&gt; interface and could only be called on items of the same type. This was overly restrictive, so the method was changed to have a local strongly typed parameter, constraint only to be a class. Comparing different </w:t>
       </w:r>
       <w:proofErr w:type="spellStart"/>
       <w:r>
@@ -616,7 +941,7 @@
       </w:r>
       <w:proofErr w:type="spellEnd"/>
       <w:r>
-        <w:t xml:space="preserve"> interface represent the underlying data in an agnostic way. </w:t>
+        <w:t xml:space="preserve"> types of the current implementations will always return false, although it is possible that a derived class could be created that had different behavior, but the same intent, as one of the existing implementation classes, and could therefore return true as the same intent. This was also done to support scenarios where the type is not known, such as public annotations that might be </w:t>
       </w:r>
       <w:proofErr w:type="spellStart"/>
       <w:r>
@@ -624,120 +949,21 @@
       </w:r>
       <w:proofErr w:type="spellEnd"/>
       <w:r>
-        <w:t xml:space="preserve"> is agnostic on mutability so there may be future implementations where </w:t>
-      </w:r>
-      <w:proofErr w:type="spellStart"/>
-      <w:r>
-        <w:t>RawItem</w:t>
-      </w:r>
-      <w:proofErr w:type="spellEnd"/>
-      <w:r>
-        <w:t xml:space="preserve"> and </w:t>
-      </w:r>
-      <w:proofErr w:type="spellStart"/>
-      <w:r>
-        <w:t>OriginalRawItem</w:t>
-      </w:r>
-      <w:proofErr w:type="spellEnd"/>
-      <w:r>
-        <w:t xml:space="preserve"> are always the same. I want the semantics to be clear that </w:t>
-      </w:r>
-      <w:proofErr w:type="spellStart"/>
-      <w:r>
-        <w:t>RawItem</w:t>
-      </w:r>
-      <w:proofErr w:type="spellEnd"/>
-      <w:r>
-        <w:t xml:space="preserve"> is the best current capturing of the tree, and </w:t>
-      </w:r>
-      <w:proofErr w:type="spellStart"/>
-      <w:r>
-        <w:t>OriginalRawItem</w:t>
-      </w:r>
-      <w:proofErr w:type="spellEnd"/>
-      <w:r>
-        <w:t xml:space="preserve"> is the original unchanged item. This intentionally implies that the original must be maintained. </w:t>
-      </w:r>
-    </w:p>
-    <w:p/>
-    <w:p>
-      <w:proofErr w:type="spellStart"/>
-      <w:r>
-        <w:t>TypedSyntax</w:t>
-      </w:r>
-      <w:proofErr w:type="spellEnd"/>
-      <w:r>
-        <w:t xml:space="preserve"> and </w:t>
-      </w:r>
-      <w:proofErr w:type="spellStart"/>
-      <w:r>
-        <w:t>OriginalTypedSyntax</w:t>
-      </w:r>
-      <w:proofErr w:type="spellEnd"/>
-      <w:r>
-        <w:t xml:space="preserve"> are the </w:t>
-      </w:r>
-      <w:proofErr w:type="spellStart"/>
-      <w:r>
-        <w:t>RDom</w:t>
-      </w:r>
-      <w:proofErr w:type="spellEnd"/>
-      <w:r>
-        <w:t xml:space="preserve"> implementations of these generalized ideas. </w:t>
-      </w:r>
-    </w:p>
-    <w:p/>
-    <w:p>
-      <w:pPr>
-        <w:pStyle w:val="Heading1"/>
-      </w:pPr>
-      <w:proofErr w:type="spellStart"/>
-      <w:r>
-        <w:t>AddMember</w:t>
-      </w:r>
-      <w:proofErr w:type="spellEnd"/>
-      <w:r>
-        <w:t xml:space="preserve"> method added to </w:t>
-      </w:r>
-      <w:proofErr w:type="spellStart"/>
-      <w:r>
-        <w:t>RDomStemContainer</w:t>
-      </w:r>
-      <w:proofErr w:type="spellEnd"/>
-      <w:r>
-        <w:t xml:space="preserve"> and </w:t>
-      </w:r>
-      <w:proofErr w:type="spellStart"/>
-      <w:r>
-        <w:t>RDomBaseType</w:t>
-      </w:r>
-      <w:proofErr w:type="spellEnd"/>
-    </w:p>
-    <w:p>
-      <w:r>
-        <w:t xml:space="preserve">To support mutability, </w:t>
-      </w:r>
-      <w:proofErr w:type="spellStart"/>
-      <w:r>
-        <w:t>AddMember</w:t>
-      </w:r>
-      <w:proofErr w:type="spellEnd"/>
-      <w:r>
-        <w:t xml:space="preserve"> methods were added to these two base classes. This makes the ability to add types and type members available to appropriate types, namespaces, and the root. </w:t>
-      </w:r>
-    </w:p>
-    <w:p/>
-    <w:p>
-      <w:pPr>
-        <w:pStyle w:val="Heading1"/>
-      </w:pPr>
-      <w:r>
-        <w:t xml:space="preserve">Changed return of </w:t>
+        <w:t xml:space="preserve"> types. </w:t>
+      </w:r>
+    </w:p>
+    <w:p/>
+    <w:p>
+      <w:pPr>
+        <w:pStyle w:val="Heading1"/>
+      </w:pPr>
+      <w:r>
+        <w:t xml:space="preserve">Changed inheritance semantics of </w:t>
       </w:r>
       <w:proofErr w:type="spellStart"/>
       <w:proofErr w:type="gramStart"/>
       <w:r>
-        <w:t>PublicAnnotationList.GetValue</w:t>
+        <w:t>SameIntent</w:t>
       </w:r>
       <w:proofErr w:type="spellEnd"/>
       <w:r>
@@ -745,75 +971,12 @@
       </w:r>
       <w:proofErr w:type="gramEnd"/>
       <w:r>
-        <w:t>string key)</w:t>
-      </w:r>
-    </w:p>
-    <w:p>
-      <w:r>
-        <w:t xml:space="preserve">Previously this returned the default value, which blocked access to other values. It now returns the </w:t>
-      </w:r>
-      <w:proofErr w:type="spellStart"/>
-      <w:r>
-        <w:t>PublicAnnotation</w:t>
-      </w:r>
-      <w:proofErr w:type="spellEnd"/>
-      <w:r>
-        <w:t xml:space="preserve">. The default value remains accessible by </w:t>
-      </w:r>
-      <w:proofErr w:type="spellStart"/>
-      <w:proofErr w:type="gramStart"/>
-      <w:r>
-        <w:t>GetValue</w:t>
-      </w:r>
-      <w:proofErr w:type="spellEnd"/>
-      <w:r>
-        <w:t>(</w:t>
-      </w:r>
-      <w:proofErr w:type="gramEnd"/>
-      <w:r>
-        <w:t>name, name).</w:t>
-      </w:r>
-    </w:p>
-    <w:p>
-      <w:pPr>
-        <w:pStyle w:val="Heading1"/>
-      </w:pPr>
-      <w:r>
-        <w:t xml:space="preserve">Changed </w:t>
-      </w:r>
-      <w:proofErr w:type="spellStart"/>
-      <w:r>
-        <w:t>PublicAnnotation</w:t>
-      </w:r>
-      <w:proofErr w:type="spellEnd"/>
-      <w:r>
-        <w:t xml:space="preserve"> to a Class </w:t>
-      </w:r>
-    </w:p>
-    <w:p>
-      <w:proofErr w:type="spellStart"/>
-      <w:r>
-        <w:t>PublicAnnotation</w:t>
-      </w:r>
-      <w:proofErr w:type="spellEnd"/>
-      <w:r>
-        <w:t xml:space="preserve"> was a </w:t>
-      </w:r>
-      <w:proofErr w:type="spellStart"/>
-      <w:r>
-        <w:t>struct</w:t>
-      </w:r>
-      <w:proofErr w:type="spellEnd"/>
-      <w:r>
-        <w:t xml:space="preserve">. This was the only </w:t>
-      </w:r>
-      <w:proofErr w:type="spellStart"/>
-      <w:r>
-        <w:t>struct</w:t>
-      </w:r>
-      <w:proofErr w:type="spellEnd"/>
-      <w:r>
-        <w:t xml:space="preserve"> in the system and I felt the value/reference semantic difference would be detrimental to maintenance. As part of this, I removed the equality testing and added a </w:t>
+        <w:t>) method</w:t>
+      </w:r>
+    </w:p>
+    <w:p>
+      <w:r>
+        <w:t xml:space="preserve">The previous inheritance semantics of the </w:t>
       </w:r>
       <w:proofErr w:type="spellStart"/>
       <w:r>
@@ -821,7 +984,64 @@
       </w:r>
       <w:proofErr w:type="spellEnd"/>
       <w:r>
-        <w:t xml:space="preserve"> method.</w:t>
+        <w:t xml:space="preserve"> method were to directly override the public </w:t>
+      </w:r>
+      <w:proofErr w:type="spellStart"/>
+      <w:r>
+        <w:t>SameIntent</w:t>
+      </w:r>
+      <w:proofErr w:type="spellEnd"/>
+      <w:r>
+        <w:t xml:space="preserve"> method. This method is no longer virtual. Instead override the </w:t>
+      </w:r>
+      <w:proofErr w:type="spellStart"/>
+      <w:r>
+        <w:t>CheckSameIntent</w:t>
+      </w:r>
+      <w:proofErr w:type="spellEnd"/>
+      <w:r>
+        <w:t xml:space="preserve"> protected method. Be sure to call the base </w:t>
+      </w:r>
+      <w:proofErr w:type="spellStart"/>
+      <w:r>
+        <w:t>CheckSameIntent</w:t>
+      </w:r>
+      <w:proofErr w:type="spellEnd"/>
+      <w:r>
+        <w:t xml:space="preserve"> method for correct behavior. </w:t>
+      </w:r>
+    </w:p>
+    <w:p/>
+    <w:p>
+      <w:pPr>
+        <w:pStyle w:val="Heading1"/>
+      </w:pPr>
+      <w:proofErr w:type="spellStart"/>
+      <w:r>
+        <w:t>SameIntent</w:t>
+      </w:r>
+      <w:proofErr w:type="spellEnd"/>
+      <w:r>
+        <w:t xml:space="preserve"> and names</w:t>
+      </w:r>
+    </w:p>
+    <w:p>
+      <w:r>
+        <w:t xml:space="preserve">Type members (fields, properties, methods and </w:t>
+      </w:r>
+      <w:proofErr w:type="spellStart"/>
+      <w:r>
+        <w:t>enum</w:t>
+      </w:r>
+      <w:proofErr w:type="spellEnd"/>
+      <w:r>
+        <w:t xml:space="preserve">) do not include outer name when considering same intent. </w:t>
+      </w:r>
+    </w:p>
+    <w:p/>
+    <w:p>
+      <w:r>
+        <w:t xml:space="preserve">Stem members (types, namespaces) do not include namespace/qualified name in same intent. </w:t>
       </w:r>
     </w:p>
     <w:p/>
@@ -834,7 +1054,7 @@
       </w:r>
       <w:proofErr w:type="spellStart"/>
       <w:r>
-        <w:t>IHasSameIntentMethod</w:t>
+        <w:t>IHasLookupValues</w:t>
       </w:r>
       <w:proofErr w:type="spellEnd"/>
       <w:r>
@@ -843,230 +1063,22 @@
     </w:p>
     <w:p>
       <w:r>
-        <w:t xml:space="preserve">Another characteristic interface was added for the </w:t>
-      </w:r>
-      <w:proofErr w:type="spellStart"/>
-      <w:r>
-        <w:t>SameIntent</w:t>
-      </w:r>
-      <w:proofErr w:type="spellEnd"/>
-      <w:r>
-        <w:t xml:space="preserve"> methods. This is for consistency with other characteristic interface usage. </w:t>
-      </w:r>
-    </w:p>
-    <w:p/>
-    <w:p>
-      <w:pPr>
-        <w:pStyle w:val="Heading1"/>
-      </w:pPr>
-      <w:r>
-        <w:t xml:space="preserve">Moved </w:t>
-      </w:r>
-      <w:proofErr w:type="spellStart"/>
-      <w:r>
-        <w:t>SameIntent</w:t>
-      </w:r>
-      <w:proofErr w:type="spellEnd"/>
-      <w:r>
-        <w:t xml:space="preserve"> to a subsystem in </w:t>
-      </w:r>
-      <w:proofErr w:type="spellStart"/>
-      <w:r>
-        <w:t>RoslynDom.Common</w:t>
-      </w:r>
-      <w:proofErr w:type="spellEnd"/>
-    </w:p>
-    <w:p>
-      <w:r>
-        <w:t xml:space="preserve">This code may eventually run with a DI, but for now, if the interface data matches, they match. </w:t>
-      </w:r>
-    </w:p>
-    <w:p/>
-    <w:p>
-      <w:pPr>
-        <w:pStyle w:val="Heading1"/>
-      </w:pPr>
-      <w:r>
-        <w:t xml:space="preserve">Changed </w:t>
-      </w:r>
-      <w:proofErr w:type="spellStart"/>
-      <w:r>
-        <w:t>SameIntent</w:t>
-      </w:r>
-      <w:proofErr w:type="spellEnd"/>
-      <w:r>
-        <w:t xml:space="preserve"> method</w:t>
-      </w:r>
-      <w:r>
-        <w:t xml:space="preserve"> </w:t>
-      </w:r>
-      <w:r>
-        <w:t>type parameter</w:t>
-      </w:r>
-    </w:p>
-    <w:p>
-      <w:r>
-        <w:t xml:space="preserve">Previously the </w:t>
-      </w:r>
-      <w:proofErr w:type="spellStart"/>
-      <w:r>
-        <w:t>SameIntent</w:t>
-      </w:r>
-      <w:proofErr w:type="spellEnd"/>
-      <w:r>
-        <w:t xml:space="preserve"> method appeared on the strongly typed </w:t>
+        <w:t xml:space="preserve">Added this interface to reduce dependencies in an upcoming project. </w:t>
+      </w:r>
+    </w:p>
+    <w:p>
+      <w:pPr>
+        <w:pStyle w:val="Heading1"/>
+      </w:pPr>
+      <w:r>
+        <w:lastRenderedPageBreak/>
+        <w:t xml:space="preserve">Virtual Matches method added to </w:t>
       </w:r>
       <w:proofErr w:type="spellStart"/>
       <w:r>
         <w:t>IDom</w:t>
       </w:r>
       <w:proofErr w:type="spellEnd"/>
-      <w:r>
-        <w:t xml:space="preserve">&lt;T&gt; interface and could only be called on items of the same type. This was overly restrictive, so the method was changed to have a local strongly typed parameter, constraint only to be a class. Comparing different </w:t>
-      </w:r>
-      <w:proofErr w:type="spellStart"/>
-      <w:r>
-        <w:t>IDom</w:t>
-      </w:r>
-      <w:proofErr w:type="spellEnd"/>
-      <w:r>
-        <w:t xml:space="preserve"> types of the current implementations will always return false, although it is possible that a derived class could be created that had different behavior, but the same intent, as one of the existing implementation classes, and could therefore return true as the same intent. This was also done to support scenarios where the type is not known, such as public annotations that might be </w:t>
-      </w:r>
-      <w:proofErr w:type="spellStart"/>
-      <w:r>
-        <w:t>IDom</w:t>
-      </w:r>
-      <w:proofErr w:type="spellEnd"/>
-      <w:r>
-        <w:t xml:space="preserve"> types. </w:t>
-      </w:r>
-    </w:p>
-    <w:p/>
-    <w:p>
-      <w:pPr>
-        <w:pStyle w:val="Heading1"/>
-      </w:pPr>
-      <w:r>
-        <w:t xml:space="preserve">Changed inheritance semantics of </w:t>
-      </w:r>
-      <w:proofErr w:type="spellStart"/>
-      <w:proofErr w:type="gramStart"/>
-      <w:r>
-        <w:t>SameIntent</w:t>
-      </w:r>
-      <w:proofErr w:type="spellEnd"/>
-      <w:r>
-        <w:t>(</w:t>
-      </w:r>
-      <w:proofErr w:type="gramEnd"/>
-      <w:r>
-        <w:t>) method</w:t>
-      </w:r>
-    </w:p>
-    <w:p>
-      <w:r>
-        <w:t xml:space="preserve">The previous inheritance semantics of the </w:t>
-      </w:r>
-      <w:proofErr w:type="spellStart"/>
-      <w:r>
-        <w:t>SameIntent</w:t>
-      </w:r>
-      <w:proofErr w:type="spellEnd"/>
-      <w:r>
-        <w:t xml:space="preserve"> method were to directly override the public </w:t>
-      </w:r>
-      <w:proofErr w:type="spellStart"/>
-      <w:r>
-        <w:t>SameIntent</w:t>
-      </w:r>
-      <w:proofErr w:type="spellEnd"/>
-      <w:r>
-        <w:t xml:space="preserve"> method. This method is no longer virtual. Instead override the </w:t>
-      </w:r>
-      <w:proofErr w:type="spellStart"/>
-      <w:r>
-        <w:t>CheckSameIntent</w:t>
-      </w:r>
-      <w:proofErr w:type="spellEnd"/>
-      <w:r>
-        <w:t xml:space="preserve"> protected method. Be sure to call the base </w:t>
-      </w:r>
-      <w:proofErr w:type="spellStart"/>
-      <w:r>
-        <w:t>CheckSameIntent</w:t>
-      </w:r>
-      <w:proofErr w:type="spellEnd"/>
-      <w:r>
-        <w:t xml:space="preserve"> method for correct behavior. </w:t>
-      </w:r>
-    </w:p>
-    <w:p/>
-    <w:p>
-      <w:pPr>
-        <w:pStyle w:val="Heading1"/>
-      </w:pPr>
-      <w:proofErr w:type="spellStart"/>
-      <w:r>
-        <w:t>SameIntent</w:t>
-      </w:r>
-      <w:proofErr w:type="spellEnd"/>
-      <w:r>
-        <w:t xml:space="preserve"> and names</w:t>
-      </w:r>
-    </w:p>
-    <w:p>
-      <w:r>
-        <w:t xml:space="preserve">Type members (fields, properties, methods and </w:t>
-      </w:r>
-      <w:proofErr w:type="spellStart"/>
-      <w:r>
-        <w:t>enum</w:t>
-      </w:r>
-      <w:proofErr w:type="spellEnd"/>
-      <w:r>
-        <w:t xml:space="preserve">) do not include outer name when considering same intent. </w:t>
-      </w:r>
-    </w:p>
-    <w:p/>
-    <w:p>
-      <w:r>
-        <w:t xml:space="preserve">Stem members (types, namespaces) do not include namespace/qualified name in same intent. </w:t>
-      </w:r>
-    </w:p>
-    <w:p/>
-    <w:p>
-      <w:pPr>
-        <w:pStyle w:val="Heading1"/>
-      </w:pPr>
-      <w:r>
-        <w:t xml:space="preserve">Added </w:t>
-      </w:r>
-      <w:proofErr w:type="spellStart"/>
-      <w:r>
-        <w:t>IHasLookupValues</w:t>
-      </w:r>
-      <w:proofErr w:type="spellEnd"/>
-      <w:r>
-        <w:t xml:space="preserve"> interface</w:t>
-      </w:r>
-    </w:p>
-    <w:p>
-      <w:r>
-        <w:t xml:space="preserve">Added this interface to reduce dependencies in an upcoming project. </w:t>
-      </w:r>
-    </w:p>
-    <w:p>
-      <w:pPr>
-        <w:pStyle w:val="Heading1"/>
-      </w:pPr>
-      <w:r>
-        <w:t xml:space="preserve">Virtual Matches method added to </w:t>
-      </w:r>
-      <w:proofErr w:type="spellStart"/>
-      <w:r>
-        <w:t>IDom</w:t>
-      </w:r>
-      <w:proofErr w:type="spellEnd"/>
     </w:p>
     <w:p>
       <w:r>
@@ -1087,7 +1099,6 @@
         <w:pStyle w:val="Heading1"/>
       </w:pPr>
       <w:r>
-        <w:lastRenderedPageBreak/>
         <w:t xml:space="preserve">Changed name of </w:t>
       </w:r>
       <w:proofErr w:type="spellStart"/>
@@ -1541,16 +1552,19 @@
       </w:r>
       <w:proofErr w:type="spellEnd"/>
       <w:r>
-        <w:t xml:space="preserve"> methods are fairly conservative – not all code with identical results will be found, just the big, common issues. </w:t>
-      </w:r>
-    </w:p>
-    <w:p/>
-    <w:p>
-      <w:pPr>
-        <w:pStyle w:val="Heading1"/>
-      </w:pPr>
+        <w:t xml:space="preserve"> </w:t>
+      </w:r>
       <w:r>
         <w:lastRenderedPageBreak/>
+        <w:t xml:space="preserve">methods are fairly conservative – not all code with identical results will be found, just the big, common issues. </w:t>
+      </w:r>
+    </w:p>
+    <w:p/>
+    <w:p>
+      <w:pPr>
+        <w:pStyle w:val="Heading1"/>
+      </w:pPr>
+      <w:r>
         <w:t>Cloning as Copy methods</w:t>
       </w:r>
     </w:p>

</xml_diff>